<commit_message>
documentos parte 3 REQ 11-13 RFC7
</commit_message>
<xml_diff>
--- a/docs/RotondAndes documento de diseño.docx
+++ b/docs/RotondAndes documento de diseño.docx
@@ -33459,8 +33459,6 @@
           <w:lang w:val="es-CO"/>
         </w:rPr>
       </w:pPr>
-      <w:bookmarkStart w:id="0" w:name="_GoBack"/>
-      <w:bookmarkEnd w:id="0"/>
       <w:r>
         <w:rPr>
           <w:rFonts w:ascii="Arial" w:hAnsi="Arial" w:cs="Arial"/>
@@ -33493,6 +33491,60 @@
           <w:lang w:val="es-CO"/>
         </w:rPr>
         <w:t xml:space="preserve">, cuáles son los datos que le permiten realizar las pruebas, tanto para los casos de terminación exitosa como los fallidos. Indique cuáles son las respuestas esperadas que corresponden a los datos de prueba. </w:t>
+      </w:r>
+    </w:p>
+    <w:p>
+      <w:pPr>
+        <w:autoSpaceDE w:val="0"/>
+        <w:autoSpaceDN w:val="0"/>
+        <w:adjustRightInd w:val="0"/>
+        <w:spacing w:after="0" w:line="240" w:lineRule="auto"/>
+        <w:jc w:val="both"/>
+        <w:rPr>
+          <w:rFonts w:ascii="Arial" w:hAnsi="Arial" w:cs="Arial"/>
+          <w:color w:val="000000"/>
+          <w:sz w:val="24"/>
+          <w:szCs w:val="24"/>
+          <w:lang w:val="es-CO"/>
+        </w:rPr>
+      </w:pPr>
+    </w:p>
+    <w:p>
+      <w:pPr>
+        <w:autoSpaceDE w:val="0"/>
+        <w:autoSpaceDN w:val="0"/>
+        <w:adjustRightInd w:val="0"/>
+        <w:spacing w:after="0" w:line="240" w:lineRule="auto"/>
+        <w:jc w:val="both"/>
+        <w:rPr>
+          <w:rFonts w:ascii="Arial" w:hAnsi="Arial" w:cs="Arial"/>
+          <w:color w:val="000000"/>
+          <w:sz w:val="24"/>
+          <w:szCs w:val="24"/>
+          <w:lang w:val="es-CO"/>
+        </w:rPr>
+      </w:pPr>
+      <w:r>
+        <w:rPr>
+          <w:rFonts w:ascii="Arial" w:hAnsi="Arial" w:cs="Arial"/>
+          <w:color w:val="000000"/>
+          <w:sz w:val="24"/>
+          <w:szCs w:val="24"/>
+          <w:lang w:val="es-CO"/>
+        </w:rPr>
+        <w:t>Estas pruebas, colecciones de pruebas, se encuentran en la subcarpeta PruebasPostman, contenida en la carpeta docs. El archivo de Excel, se encuentra en la carpeta docs.</w:t>
+      </w:r>
+      <w:bookmarkStart w:id="0" w:name="_GoBack"/>
+      <w:bookmarkEnd w:id="0"/>
+      <w:r>
+        <w:rPr>
+          <w:rFonts w:ascii="Arial" w:hAnsi="Arial" w:cs="Arial"/>
+          <w:color w:val="000000"/>
+          <w:sz w:val="24"/>
+          <w:szCs w:val="24"/>
+          <w:lang w:val="es-CO"/>
+        </w:rPr>
+        <w:t>, bajo el nombre de “Ejemplos fallos, éxitos pruebas de requerimientos”.</w:t>
       </w:r>
     </w:p>
     <w:p>
@@ -35510,7 +35562,7 @@
 </file>
 
 <file path=customXml/itemProps1.xml><?xml version="1.0" encoding="utf-8"?>
-<ds:datastoreItem xmlns:ds="http://schemas.openxmlformats.org/officeDocument/2006/customXml" ds:itemID="{B0A68954-75DF-43B2-87F3-0A9AD6F10C88}">
+<ds:datastoreItem xmlns:ds="http://schemas.openxmlformats.org/officeDocument/2006/customXml" ds:itemID="{E679DF4A-2A11-4950-8668-63D62B987437}">
   <ds:schemaRefs>
     <ds:schemaRef ds:uri="http://schemas.openxmlformats.org/officeDocument/2006/bibliography"/>
   </ds:schemaRefs>

</xml_diff>

<commit_message>
Se agrega la tabla mesa, para evitar inconvenientes sustentando :v
.
</commit_message>
<xml_diff>
--- a/docs/RotondAndes documento de diseño.docx
+++ b/docs/RotondAndes documento de diseño.docx
@@ -271,10 +271,10 @@
           <w:noProof/>
         </w:rPr>
         <w:drawing>
-          <wp:inline distT="0" distB="0" distL="0" distR="0" wp14:anchorId="762F08AC" wp14:editId="2F0A2128">
+          <wp:inline distT="0" distB="0" distL="0" distR="0" wp14:anchorId="6970EE7E" wp14:editId="4B27DD82">
             <wp:extent cx="6120130" cy="5672219"/>
             <wp:effectExtent l="0" t="0" r="0" b="5080"/>
-            <wp:docPr id="5" name="Imagen 5" descr="C:\Users\Christian Chavarro\AppData\Local\Microsoft\Windows\INetCache\Content.Word\class-diagram.jpeg"/>
+            <wp:docPr id="23" name="Imagen 23" descr="C:\Users\Christian Chavarro\AppData\Local\Microsoft\Windows\INetCache\Content.Word\class-diagram.jpeg"/>
             <wp:cNvGraphicFramePr>
               <a:graphicFrameLocks xmlns:a="http://schemas.openxmlformats.org/drawingml/2006/main" noChangeAspect="1"/>
             </wp:cNvGraphicFramePr>
@@ -282,7 +282,7 @@
               <a:graphicData uri="http://schemas.openxmlformats.org/drawingml/2006/picture">
                 <pic:pic xmlns:pic="http://schemas.openxmlformats.org/drawingml/2006/picture">
                   <pic:nvPicPr>
-                    <pic:cNvPr id="0" name="Picture 5" descr="C:\Users\Christian Chavarro\AppData\Local\Microsoft\Windows\INetCache\Content.Word\class-diagram.jpeg"/>
+                    <pic:cNvPr id="0" name="Picture 1" descr="C:\Users\Christian Chavarro\AppData\Local\Microsoft\Windows\INetCache\Content.Word\class-diagram.jpeg"/>
                     <pic:cNvPicPr>
                       <a:picLocks noChangeAspect="1" noChangeArrowheads="1"/>
                     </pic:cNvPicPr>
@@ -404,10 +404,10 @@
           <w:noProof/>
         </w:rPr>
         <w:drawing>
-          <wp:inline distT="0" distB="0" distL="0" distR="0" wp14:anchorId="00ABA454" wp14:editId="0E14C34C">
-            <wp:extent cx="6120130" cy="5065172"/>
-            <wp:effectExtent l="0" t="0" r="0" b="2540"/>
-            <wp:docPr id="4" name="Imagen 4" descr="C:\Users\Christian Chavarro\AppData\Local\Microsoft\Windows\INetCache\Content.Word\DatabaseDiagram.jpeg"/>
+          <wp:inline distT="0" distB="0" distL="0" distR="0" wp14:anchorId="76DBF7F0" wp14:editId="7CB81385">
+            <wp:extent cx="6120130" cy="5020073"/>
+            <wp:effectExtent l="0" t="0" r="0" b="9525"/>
+            <wp:docPr id="24" name="Imagen 24" descr="C:\Users\Christian Chavarro\AppData\Local\Microsoft\Windows\INetCache\Content.Word\DatabaseDiagram.jpeg"/>
             <wp:cNvGraphicFramePr>
               <a:graphicFrameLocks xmlns:a="http://schemas.openxmlformats.org/drawingml/2006/main" noChangeAspect="1"/>
             </wp:cNvGraphicFramePr>
@@ -436,7 +436,7 @@
                   <pic:spPr bwMode="auto">
                     <a:xfrm>
                       <a:off x="0" y="0"/>
-                      <a:ext cx="6120130" cy="5065172"/>
+                      <a:ext cx="6120130" cy="5020073"/>
                     </a:xfrm>
                     <a:prstGeom prst="rect">
                       <a:avLst/>
@@ -2619,6 +2619,744 @@
         <w:rPr>
           <w:rFonts w:ascii="Arial" w:hAnsi="Arial" w:cs="Arial"/>
           <w:color w:val="000000"/>
+          <w:sz w:val="20"/>
+          <w:lang w:val="es-CO"/>
+        </w:rPr>
+      </w:pPr>
+    </w:p>
+    <w:p>
+      <w:pPr>
+        <w:autoSpaceDE w:val="0"/>
+        <w:autoSpaceDN w:val="0"/>
+        <w:adjustRightInd w:val="0"/>
+        <w:spacing w:after="0" w:line="240" w:lineRule="auto"/>
+        <w:jc w:val="both"/>
+        <w:rPr>
+          <w:rFonts w:ascii="Arial" w:hAnsi="Arial" w:cs="Arial"/>
+          <w:color w:val="000000"/>
+          <w:lang w:val="es-CO"/>
+        </w:rPr>
+      </w:pPr>
+      <w:r>
+        <w:rPr>
+          <w:rFonts w:ascii="Arial" w:hAnsi="Arial" w:cs="Arial"/>
+          <w:color w:val="000000"/>
+          <w:lang w:val="es-CO"/>
+        </w:rPr>
+        <w:t>Otra tabla agregada, es la de mesa.</w:t>
+      </w:r>
+    </w:p>
+    <w:p>
+      <w:pPr>
+        <w:autoSpaceDE w:val="0"/>
+        <w:autoSpaceDN w:val="0"/>
+        <w:adjustRightInd w:val="0"/>
+        <w:spacing w:after="0" w:line="240" w:lineRule="auto"/>
+        <w:jc w:val="both"/>
+        <w:rPr>
+          <w:rFonts w:ascii="Arial" w:hAnsi="Arial" w:cs="Arial"/>
+          <w:color w:val="000000"/>
+          <w:sz w:val="20"/>
+          <w:lang w:val="es-CO"/>
+        </w:rPr>
+      </w:pPr>
+    </w:p>
+    <w:tbl>
+      <w:tblPr>
+        <w:tblW w:w="7580" w:type="dxa"/>
+        <w:tblCellMar>
+          <w:left w:w="70" w:type="dxa"/>
+          <w:right w:w="70" w:type="dxa"/>
+        </w:tblCellMar>
+        <w:tblLook w:val="04A0" w:firstRow="1" w:lastRow="0" w:firstColumn="1" w:lastColumn="0" w:noHBand="0" w:noVBand="1"/>
+      </w:tblPr>
+      <w:tblGrid>
+        <w:gridCol w:w="1200"/>
+        <w:gridCol w:w="922"/>
+        <w:gridCol w:w="2334"/>
+        <w:gridCol w:w="3124"/>
+      </w:tblGrid>
+      <w:tr>
+        <w:trPr>
+          <w:trHeight w:val="300"/>
+        </w:trPr>
+        <w:tc>
+          <w:tcPr>
+            <w:tcW w:w="1200" w:type="dxa"/>
+            <w:tcBorders>
+              <w:top w:val="single" w:sz="8" w:space="0" w:color="auto"/>
+              <w:left w:val="single" w:sz="8" w:space="0" w:color="auto"/>
+              <w:bottom w:val="single" w:sz="4" w:space="0" w:color="auto"/>
+              <w:right w:val="single" w:sz="4" w:space="0" w:color="auto"/>
+            </w:tcBorders>
+            <w:shd w:val="clear" w:color="000000" w:fill="8DB4E2"/>
+            <w:noWrap/>
+            <w:vAlign w:val="bottom"/>
+            <w:hideMark/>
+          </w:tcPr>
+          <w:p>
+            <w:pPr>
+              <w:spacing w:after="0" w:line="240" w:lineRule="auto"/>
+              <w:rPr>
+                <w:rFonts w:ascii="Calibri" w:eastAsia="Times New Roman" w:hAnsi="Calibri" w:cs="Times New Roman"/>
+                <w:color w:val="000000"/>
+                <w:lang w:val="es-CO" w:eastAsia="es-CO"/>
+              </w:rPr>
+            </w:pPr>
+            <w:r>
+              <w:rPr>
+                <w:rFonts w:ascii="Calibri" w:eastAsia="Times New Roman" w:hAnsi="Calibri" w:cs="Times New Roman"/>
+                <w:color w:val="000000"/>
+                <w:lang w:val="es-CO" w:eastAsia="es-CO"/>
+              </w:rPr>
+              <w:t>Nombre</w:t>
+            </w:r>
+          </w:p>
+        </w:tc>
+        <w:tc>
+          <w:tcPr>
+            <w:tcW w:w="6380" w:type="dxa"/>
+            <w:gridSpan w:val="3"/>
+            <w:tcBorders>
+              <w:top w:val="single" w:sz="8" w:space="0" w:color="auto"/>
+              <w:left w:val="nil"/>
+              <w:bottom w:val="single" w:sz="4" w:space="0" w:color="auto"/>
+              <w:right w:val="single" w:sz="8" w:space="0" w:color="000000"/>
+            </w:tcBorders>
+            <w:shd w:val="clear" w:color="auto" w:fill="auto"/>
+            <w:noWrap/>
+            <w:vAlign w:val="bottom"/>
+            <w:hideMark/>
+          </w:tcPr>
+          <w:p>
+            <w:pPr>
+              <w:spacing w:after="0" w:line="240" w:lineRule="auto"/>
+              <w:rPr>
+                <w:rFonts w:ascii="Calibri" w:eastAsia="Times New Roman" w:hAnsi="Calibri" w:cs="Times New Roman"/>
+                <w:color w:val="000000"/>
+                <w:lang w:val="es-CO" w:eastAsia="es-CO"/>
+              </w:rPr>
+            </w:pPr>
+            <w:r>
+              <w:rPr>
+                <w:rFonts w:ascii="Calibri" w:eastAsia="Times New Roman" w:hAnsi="Calibri" w:cs="Times New Roman"/>
+                <w:color w:val="000000"/>
+                <w:lang w:val="es-CO" w:eastAsia="es-CO"/>
+              </w:rPr>
+              <w:t>Mesa</w:t>
+            </w:r>
+          </w:p>
+        </w:tc>
+      </w:tr>
+      <w:tr>
+        <w:trPr>
+          <w:trHeight w:val="300"/>
+        </w:trPr>
+        <w:tc>
+          <w:tcPr>
+            <w:tcW w:w="1200" w:type="dxa"/>
+            <w:tcBorders>
+              <w:top w:val="nil"/>
+              <w:left w:val="single" w:sz="8" w:space="0" w:color="auto"/>
+              <w:bottom w:val="single" w:sz="4" w:space="0" w:color="auto"/>
+              <w:right w:val="single" w:sz="4" w:space="0" w:color="auto"/>
+            </w:tcBorders>
+            <w:shd w:val="clear" w:color="000000" w:fill="8DB4E2"/>
+            <w:noWrap/>
+            <w:vAlign w:val="bottom"/>
+            <w:hideMark/>
+          </w:tcPr>
+          <w:p>
+            <w:pPr>
+              <w:spacing w:after="0" w:line="240" w:lineRule="auto"/>
+              <w:rPr>
+                <w:rFonts w:ascii="Calibri" w:eastAsia="Times New Roman" w:hAnsi="Calibri" w:cs="Times New Roman"/>
+                <w:color w:val="000000"/>
+                <w:lang w:val="es-CO" w:eastAsia="es-CO"/>
+              </w:rPr>
+            </w:pPr>
+            <w:r>
+              <w:rPr>
+                <w:rFonts w:ascii="Calibri" w:eastAsia="Times New Roman" w:hAnsi="Calibri" w:cs="Times New Roman"/>
+                <w:color w:val="000000"/>
+                <w:lang w:val="es-CO" w:eastAsia="es-CO"/>
+              </w:rPr>
+              <w:t>Descripción</w:t>
+            </w:r>
+          </w:p>
+        </w:tc>
+        <w:tc>
+          <w:tcPr>
+            <w:tcW w:w="6380" w:type="dxa"/>
+            <w:gridSpan w:val="3"/>
+            <w:tcBorders>
+              <w:top w:val="single" w:sz="4" w:space="0" w:color="auto"/>
+              <w:left w:val="nil"/>
+              <w:bottom w:val="single" w:sz="4" w:space="0" w:color="auto"/>
+              <w:right w:val="single" w:sz="8" w:space="0" w:color="000000"/>
+            </w:tcBorders>
+            <w:shd w:val="clear" w:color="auto" w:fill="auto"/>
+            <w:noWrap/>
+            <w:vAlign w:val="bottom"/>
+            <w:hideMark/>
+          </w:tcPr>
+          <w:p>
+            <w:pPr>
+              <w:spacing w:after="0" w:line="240" w:lineRule="auto"/>
+              <w:rPr>
+                <w:rFonts w:ascii="Calibri" w:eastAsia="Times New Roman" w:hAnsi="Calibri" w:cs="Times New Roman"/>
+                <w:color w:val="000000"/>
+                <w:lang w:val="es-CO" w:eastAsia="es-CO"/>
+              </w:rPr>
+            </w:pPr>
+            <w:r>
+              <w:rPr>
+                <w:rFonts w:ascii="Calibri" w:eastAsia="Times New Roman" w:hAnsi="Calibri" w:cs="Times New Roman"/>
+                <w:color w:val="000000"/>
+                <w:lang w:val="es-CO" w:eastAsia="es-CO"/>
+              </w:rPr>
+              <w:t>Mesas en la rotonda.</w:t>
+            </w:r>
+          </w:p>
+        </w:tc>
+      </w:tr>
+      <w:tr>
+        <w:trPr>
+          <w:trHeight w:val="315"/>
+        </w:trPr>
+        <w:tc>
+          <w:tcPr>
+            <w:tcW w:w="1200" w:type="dxa"/>
+            <w:tcBorders>
+              <w:top w:val="nil"/>
+              <w:left w:val="single" w:sz="8" w:space="0" w:color="auto"/>
+              <w:bottom w:val="single" w:sz="8" w:space="0" w:color="auto"/>
+              <w:right w:val="single" w:sz="4" w:space="0" w:color="auto"/>
+            </w:tcBorders>
+            <w:shd w:val="clear" w:color="000000" w:fill="8DB4E2"/>
+            <w:noWrap/>
+            <w:vAlign w:val="bottom"/>
+            <w:hideMark/>
+          </w:tcPr>
+          <w:p>
+            <w:pPr>
+              <w:spacing w:after="0" w:line="240" w:lineRule="auto"/>
+              <w:rPr>
+                <w:rFonts w:ascii="Calibri" w:eastAsia="Times New Roman" w:hAnsi="Calibri" w:cs="Times New Roman"/>
+                <w:color w:val="000000"/>
+                <w:lang w:val="es-CO" w:eastAsia="es-CO"/>
+              </w:rPr>
+            </w:pPr>
+            <w:r>
+              <w:rPr>
+                <w:rFonts w:ascii="Calibri" w:eastAsia="Times New Roman" w:hAnsi="Calibri" w:cs="Times New Roman"/>
+                <w:color w:val="000000"/>
+                <w:lang w:val="es-CO" w:eastAsia="es-CO"/>
+              </w:rPr>
+              <w:t>Llave</w:t>
+            </w:r>
+          </w:p>
+        </w:tc>
+        <w:tc>
+          <w:tcPr>
+            <w:tcW w:w="6380" w:type="dxa"/>
+            <w:gridSpan w:val="3"/>
+            <w:tcBorders>
+              <w:top w:val="single" w:sz="4" w:space="0" w:color="auto"/>
+              <w:left w:val="nil"/>
+              <w:bottom w:val="single" w:sz="8" w:space="0" w:color="auto"/>
+              <w:right w:val="single" w:sz="8" w:space="0" w:color="000000"/>
+            </w:tcBorders>
+            <w:shd w:val="clear" w:color="auto" w:fill="auto"/>
+            <w:noWrap/>
+            <w:vAlign w:val="bottom"/>
+            <w:hideMark/>
+          </w:tcPr>
+          <w:p>
+            <w:pPr>
+              <w:spacing w:after="0" w:line="240" w:lineRule="auto"/>
+              <w:rPr>
+                <w:rFonts w:ascii="Calibri" w:eastAsia="Times New Roman" w:hAnsi="Calibri" w:cs="Times New Roman"/>
+                <w:color w:val="000000"/>
+                <w:lang w:val="es-CO" w:eastAsia="es-CO"/>
+              </w:rPr>
+            </w:pPr>
+            <w:r>
+              <w:rPr>
+                <w:rFonts w:ascii="Calibri" w:eastAsia="Times New Roman" w:hAnsi="Calibri" w:cs="Times New Roman"/>
+                <w:color w:val="000000"/>
+                <w:lang w:val="es-CO" w:eastAsia="es-CO"/>
+              </w:rPr>
+              <w:t>id</w:t>
+            </w:r>
+          </w:p>
+        </w:tc>
+      </w:tr>
+      <w:tr>
+        <w:trPr>
+          <w:trHeight w:val="300"/>
+        </w:trPr>
+        <w:tc>
+          <w:tcPr>
+            <w:tcW w:w="1200" w:type="dxa"/>
+            <w:tcBorders>
+              <w:top w:val="nil"/>
+              <w:left w:val="single" w:sz="8" w:space="0" w:color="auto"/>
+              <w:bottom w:val="single" w:sz="4" w:space="0" w:color="auto"/>
+              <w:right w:val="single" w:sz="4" w:space="0" w:color="auto"/>
+            </w:tcBorders>
+            <w:shd w:val="clear" w:color="000000" w:fill="8DB4E2"/>
+            <w:noWrap/>
+            <w:vAlign w:val="bottom"/>
+            <w:hideMark/>
+          </w:tcPr>
+          <w:p>
+            <w:pPr>
+              <w:spacing w:after="0" w:line="240" w:lineRule="auto"/>
+              <w:jc w:val="center"/>
+              <w:rPr>
+                <w:rFonts w:ascii="Calibri" w:eastAsia="Times New Roman" w:hAnsi="Calibri" w:cs="Times New Roman"/>
+                <w:color w:val="000000"/>
+                <w:lang w:val="es-CO" w:eastAsia="es-CO"/>
+              </w:rPr>
+            </w:pPr>
+            <w:r>
+              <w:rPr>
+                <w:rFonts w:ascii="Calibri" w:eastAsia="Times New Roman" w:hAnsi="Calibri" w:cs="Times New Roman"/>
+                <w:color w:val="000000"/>
+                <w:lang w:val="es-CO" w:eastAsia="es-CO"/>
+              </w:rPr>
+              <w:t>Atributo</w:t>
+            </w:r>
+          </w:p>
+        </w:tc>
+        <w:tc>
+          <w:tcPr>
+            <w:tcW w:w="922" w:type="dxa"/>
+            <w:tcBorders>
+              <w:top w:val="nil"/>
+              <w:left w:val="nil"/>
+              <w:bottom w:val="single" w:sz="4" w:space="0" w:color="auto"/>
+              <w:right w:val="single" w:sz="4" w:space="0" w:color="auto"/>
+            </w:tcBorders>
+            <w:shd w:val="clear" w:color="000000" w:fill="8DB4E2"/>
+            <w:noWrap/>
+            <w:vAlign w:val="bottom"/>
+            <w:hideMark/>
+          </w:tcPr>
+          <w:p>
+            <w:pPr>
+              <w:spacing w:after="0" w:line="240" w:lineRule="auto"/>
+              <w:jc w:val="center"/>
+              <w:rPr>
+                <w:rFonts w:ascii="Calibri" w:eastAsia="Times New Roman" w:hAnsi="Calibri" w:cs="Times New Roman"/>
+                <w:color w:val="000000"/>
+                <w:lang w:val="es-CO" w:eastAsia="es-CO"/>
+              </w:rPr>
+            </w:pPr>
+            <w:r>
+              <w:rPr>
+                <w:rFonts w:ascii="Calibri" w:eastAsia="Times New Roman" w:hAnsi="Calibri" w:cs="Times New Roman"/>
+                <w:color w:val="000000"/>
+                <w:lang w:val="es-CO" w:eastAsia="es-CO"/>
+              </w:rPr>
+              <w:t>Tipo</w:t>
+            </w:r>
+          </w:p>
+        </w:tc>
+        <w:tc>
+          <w:tcPr>
+            <w:tcW w:w="2334" w:type="dxa"/>
+            <w:tcBorders>
+              <w:top w:val="nil"/>
+              <w:left w:val="nil"/>
+              <w:bottom w:val="single" w:sz="4" w:space="0" w:color="auto"/>
+              <w:right w:val="single" w:sz="4" w:space="0" w:color="auto"/>
+            </w:tcBorders>
+            <w:shd w:val="clear" w:color="000000" w:fill="8DB4E2"/>
+            <w:noWrap/>
+            <w:vAlign w:val="bottom"/>
+            <w:hideMark/>
+          </w:tcPr>
+          <w:p>
+            <w:pPr>
+              <w:spacing w:after="0" w:line="240" w:lineRule="auto"/>
+              <w:jc w:val="center"/>
+              <w:rPr>
+                <w:rFonts w:ascii="Calibri" w:eastAsia="Times New Roman" w:hAnsi="Calibri" w:cs="Times New Roman"/>
+                <w:color w:val="000000"/>
+                <w:lang w:val="es-CO" w:eastAsia="es-CO"/>
+              </w:rPr>
+            </w:pPr>
+            <w:r>
+              <w:rPr>
+                <w:rFonts w:ascii="Calibri" w:eastAsia="Times New Roman" w:hAnsi="Calibri" w:cs="Times New Roman"/>
+                <w:color w:val="000000"/>
+                <w:lang w:val="es-CO" w:eastAsia="es-CO"/>
+              </w:rPr>
+              <w:t>Descripción</w:t>
+            </w:r>
+          </w:p>
+        </w:tc>
+        <w:tc>
+          <w:tcPr>
+            <w:tcW w:w="3124" w:type="dxa"/>
+            <w:tcBorders>
+              <w:top w:val="nil"/>
+              <w:left w:val="nil"/>
+              <w:bottom w:val="single" w:sz="4" w:space="0" w:color="auto"/>
+              <w:right w:val="single" w:sz="8" w:space="0" w:color="auto"/>
+            </w:tcBorders>
+            <w:shd w:val="clear" w:color="000000" w:fill="8DB4E2"/>
+            <w:noWrap/>
+            <w:vAlign w:val="bottom"/>
+            <w:hideMark/>
+          </w:tcPr>
+          <w:p>
+            <w:pPr>
+              <w:spacing w:after="0" w:line="240" w:lineRule="auto"/>
+              <w:jc w:val="center"/>
+              <w:rPr>
+                <w:rFonts w:ascii="Calibri" w:eastAsia="Times New Roman" w:hAnsi="Calibri" w:cs="Times New Roman"/>
+                <w:color w:val="000000"/>
+                <w:lang w:val="es-CO" w:eastAsia="es-CO"/>
+              </w:rPr>
+            </w:pPr>
+            <w:r>
+              <w:rPr>
+                <w:rFonts w:ascii="Calibri" w:eastAsia="Times New Roman" w:hAnsi="Calibri" w:cs="Times New Roman"/>
+                <w:color w:val="000000"/>
+                <w:lang w:val="es-CO" w:eastAsia="es-CO"/>
+              </w:rPr>
+              <w:t>Características/Restricciones</w:t>
+            </w:r>
+          </w:p>
+        </w:tc>
+      </w:tr>
+      <w:tr>
+        <w:trPr>
+          <w:trHeight w:val="300"/>
+        </w:trPr>
+        <w:tc>
+          <w:tcPr>
+            <w:tcW w:w="1200" w:type="dxa"/>
+            <w:tcBorders>
+              <w:top w:val="nil"/>
+              <w:left w:val="single" w:sz="8" w:space="0" w:color="auto"/>
+              <w:bottom w:val="single" w:sz="4" w:space="0" w:color="auto"/>
+              <w:right w:val="single" w:sz="4" w:space="0" w:color="auto"/>
+            </w:tcBorders>
+            <w:shd w:val="clear" w:color="auto" w:fill="auto"/>
+            <w:noWrap/>
+            <w:vAlign w:val="bottom"/>
+            <w:hideMark/>
+          </w:tcPr>
+          <w:p>
+            <w:pPr>
+              <w:spacing w:after="0" w:line="240" w:lineRule="auto"/>
+              <w:rPr>
+                <w:rFonts w:ascii="Calibri" w:eastAsia="Times New Roman" w:hAnsi="Calibri" w:cs="Times New Roman"/>
+                <w:color w:val="000000"/>
+                <w:lang w:val="es-CO" w:eastAsia="es-CO"/>
+              </w:rPr>
+            </w:pPr>
+            <w:r>
+              <w:rPr>
+                <w:rFonts w:ascii="Calibri" w:eastAsia="Times New Roman" w:hAnsi="Calibri" w:cs="Times New Roman"/>
+                <w:color w:val="000000"/>
+                <w:lang w:val="es-CO" w:eastAsia="es-CO"/>
+              </w:rPr>
+              <w:t>Id</w:t>
+            </w:r>
+          </w:p>
+        </w:tc>
+        <w:tc>
+          <w:tcPr>
+            <w:tcW w:w="922" w:type="dxa"/>
+            <w:tcBorders>
+              <w:top w:val="nil"/>
+              <w:left w:val="nil"/>
+              <w:bottom w:val="single" w:sz="4" w:space="0" w:color="auto"/>
+              <w:right w:val="single" w:sz="4" w:space="0" w:color="auto"/>
+            </w:tcBorders>
+            <w:shd w:val="clear" w:color="auto" w:fill="auto"/>
+            <w:noWrap/>
+            <w:vAlign w:val="bottom"/>
+            <w:hideMark/>
+          </w:tcPr>
+          <w:p>
+            <w:pPr>
+              <w:spacing w:after="0" w:line="240" w:lineRule="auto"/>
+              <w:rPr>
+                <w:rFonts w:ascii="Calibri" w:eastAsia="Times New Roman" w:hAnsi="Calibri" w:cs="Times New Roman"/>
+                <w:color w:val="000000"/>
+                <w:lang w:val="es-CO" w:eastAsia="es-CO"/>
+              </w:rPr>
+            </w:pPr>
+            <w:proofErr w:type="spellStart"/>
+            <w:r>
+              <w:rPr>
+                <w:rFonts w:ascii="Calibri" w:eastAsia="Times New Roman" w:hAnsi="Calibri" w:cs="Times New Roman"/>
+                <w:color w:val="000000"/>
+                <w:lang w:val="es-CO" w:eastAsia="es-CO"/>
+              </w:rPr>
+              <w:t>Number</w:t>
+            </w:r>
+            <w:proofErr w:type="spellEnd"/>
+          </w:p>
+        </w:tc>
+        <w:tc>
+          <w:tcPr>
+            <w:tcW w:w="2334" w:type="dxa"/>
+            <w:tcBorders>
+              <w:top w:val="nil"/>
+              <w:left w:val="nil"/>
+              <w:bottom w:val="single" w:sz="4" w:space="0" w:color="auto"/>
+              <w:right w:val="single" w:sz="4" w:space="0" w:color="auto"/>
+            </w:tcBorders>
+            <w:shd w:val="clear" w:color="auto" w:fill="auto"/>
+            <w:noWrap/>
+            <w:vAlign w:val="bottom"/>
+            <w:hideMark/>
+          </w:tcPr>
+          <w:p>
+            <w:pPr>
+              <w:spacing w:after="0" w:line="240" w:lineRule="auto"/>
+              <w:rPr>
+                <w:rFonts w:ascii="Calibri" w:eastAsia="Times New Roman" w:hAnsi="Calibri" w:cs="Times New Roman"/>
+                <w:color w:val="000000"/>
+                <w:lang w:val="es-CO" w:eastAsia="es-CO"/>
+              </w:rPr>
+            </w:pPr>
+            <w:proofErr w:type="gramStart"/>
+            <w:r>
+              <w:rPr>
+                <w:rFonts w:ascii="Calibri" w:eastAsia="Times New Roman" w:hAnsi="Calibri" w:cs="Times New Roman"/>
+                <w:color w:val="000000"/>
+                <w:lang w:val="es-CO" w:eastAsia="es-CO"/>
+              </w:rPr>
+              <w:t xml:space="preserve">Id </w:t>
+            </w:r>
+            <w:r>
+              <w:rPr>
+                <w:rFonts w:ascii="Calibri" w:eastAsia="Times New Roman" w:hAnsi="Calibri" w:cs="Times New Roman"/>
+                <w:color w:val="000000"/>
+                <w:lang w:val="es-CO" w:eastAsia="es-CO"/>
+              </w:rPr>
+              <w:t xml:space="preserve"> mesa</w:t>
+            </w:r>
+            <w:proofErr w:type="gramEnd"/>
+          </w:p>
+        </w:tc>
+        <w:tc>
+          <w:tcPr>
+            <w:tcW w:w="3124" w:type="dxa"/>
+            <w:tcBorders>
+              <w:top w:val="nil"/>
+              <w:left w:val="nil"/>
+              <w:bottom w:val="single" w:sz="4" w:space="0" w:color="auto"/>
+              <w:right w:val="single" w:sz="8" w:space="0" w:color="auto"/>
+            </w:tcBorders>
+            <w:shd w:val="clear" w:color="auto" w:fill="auto"/>
+            <w:noWrap/>
+            <w:vAlign w:val="bottom"/>
+            <w:hideMark/>
+          </w:tcPr>
+          <w:p>
+            <w:pPr>
+              <w:spacing w:after="0" w:line="240" w:lineRule="auto"/>
+              <w:rPr>
+                <w:rFonts w:ascii="Calibri" w:eastAsia="Times New Roman" w:hAnsi="Calibri" w:cs="Times New Roman"/>
+                <w:color w:val="000000"/>
+                <w:lang w:val="es-CO" w:eastAsia="es-CO"/>
+              </w:rPr>
+            </w:pPr>
+            <w:r>
+              <w:rPr>
+                <w:rFonts w:ascii="Calibri" w:eastAsia="Times New Roman" w:hAnsi="Calibri" w:cs="Times New Roman"/>
+                <w:color w:val="000000"/>
+                <w:lang w:val="es-CO" w:eastAsia="es-CO"/>
+              </w:rPr>
+              <w:t>NN</w:t>
+            </w:r>
+            <w:r>
+              <w:rPr>
+                <w:rFonts w:ascii="Calibri" w:eastAsia="Times New Roman" w:hAnsi="Calibri" w:cs="Times New Roman"/>
+                <w:color w:val="000000"/>
+                <w:lang w:val="es-CO" w:eastAsia="es-CO"/>
+              </w:rPr>
+              <w:t>, PK</w:t>
+            </w:r>
+          </w:p>
+        </w:tc>
+      </w:tr>
+      <w:tr>
+        <w:trPr>
+          <w:trHeight w:val="300"/>
+        </w:trPr>
+        <w:tc>
+          <w:tcPr>
+            <w:tcW w:w="1200" w:type="dxa"/>
+            <w:tcBorders>
+              <w:top w:val="nil"/>
+              <w:left w:val="single" w:sz="8" w:space="0" w:color="auto"/>
+              <w:bottom w:val="single" w:sz="4" w:space="0" w:color="auto"/>
+              <w:right w:val="single" w:sz="4" w:space="0" w:color="auto"/>
+            </w:tcBorders>
+            <w:shd w:val="clear" w:color="auto" w:fill="auto"/>
+            <w:noWrap/>
+            <w:vAlign w:val="bottom"/>
+            <w:hideMark/>
+          </w:tcPr>
+          <w:p>
+            <w:pPr>
+              <w:spacing w:after="0" w:line="240" w:lineRule="auto"/>
+              <w:rPr>
+                <w:rFonts w:ascii="Calibri" w:eastAsia="Times New Roman" w:hAnsi="Calibri" w:cs="Times New Roman"/>
+                <w:color w:val="000000"/>
+                <w:lang w:val="es-CO" w:eastAsia="es-CO"/>
+              </w:rPr>
+            </w:pPr>
+            <w:r>
+              <w:rPr>
+                <w:rFonts w:ascii="Calibri" w:eastAsia="Times New Roman" w:hAnsi="Calibri" w:cs="Times New Roman"/>
+                <w:color w:val="000000"/>
+                <w:lang w:val="es-CO" w:eastAsia="es-CO"/>
+              </w:rPr>
+              <w:t>Descripción</w:t>
+            </w:r>
+          </w:p>
+        </w:tc>
+        <w:tc>
+          <w:tcPr>
+            <w:tcW w:w="922" w:type="dxa"/>
+            <w:tcBorders>
+              <w:top w:val="nil"/>
+              <w:left w:val="nil"/>
+              <w:bottom w:val="single" w:sz="4" w:space="0" w:color="auto"/>
+              <w:right w:val="single" w:sz="4" w:space="0" w:color="auto"/>
+            </w:tcBorders>
+            <w:shd w:val="clear" w:color="auto" w:fill="auto"/>
+            <w:noWrap/>
+            <w:vAlign w:val="bottom"/>
+            <w:hideMark/>
+          </w:tcPr>
+          <w:p>
+            <w:pPr>
+              <w:spacing w:after="0" w:line="240" w:lineRule="auto"/>
+              <w:rPr>
+                <w:rFonts w:ascii="Calibri" w:eastAsia="Times New Roman" w:hAnsi="Calibri" w:cs="Times New Roman"/>
+                <w:color w:val="000000"/>
+                <w:lang w:val="es-CO" w:eastAsia="es-CO"/>
+              </w:rPr>
+            </w:pPr>
+            <w:proofErr w:type="spellStart"/>
+            <w:r>
+              <w:rPr>
+                <w:rFonts w:ascii="Calibri" w:eastAsia="Times New Roman" w:hAnsi="Calibri" w:cs="Times New Roman"/>
+                <w:color w:val="000000"/>
+                <w:lang w:val="es-CO" w:eastAsia="es-CO"/>
+              </w:rPr>
+              <w:t>Number</w:t>
+            </w:r>
+            <w:proofErr w:type="spellEnd"/>
+          </w:p>
+        </w:tc>
+        <w:tc>
+          <w:tcPr>
+            <w:tcW w:w="2334" w:type="dxa"/>
+            <w:tcBorders>
+              <w:top w:val="nil"/>
+              <w:left w:val="nil"/>
+              <w:bottom w:val="single" w:sz="4" w:space="0" w:color="auto"/>
+              <w:right w:val="single" w:sz="4" w:space="0" w:color="auto"/>
+            </w:tcBorders>
+            <w:shd w:val="clear" w:color="auto" w:fill="auto"/>
+            <w:noWrap/>
+            <w:vAlign w:val="bottom"/>
+            <w:hideMark/>
+          </w:tcPr>
+          <w:p>
+            <w:pPr>
+              <w:spacing w:after="0" w:line="240" w:lineRule="auto"/>
+              <w:rPr>
+                <w:rFonts w:ascii="Calibri" w:eastAsia="Times New Roman" w:hAnsi="Calibri" w:cs="Times New Roman"/>
+                <w:color w:val="000000"/>
+                <w:lang w:val="es-CO" w:eastAsia="es-CO"/>
+              </w:rPr>
+            </w:pPr>
+            <w:r>
+              <w:rPr>
+                <w:rFonts w:ascii="Calibri" w:eastAsia="Times New Roman" w:hAnsi="Calibri" w:cs="Times New Roman"/>
+                <w:color w:val="000000"/>
+                <w:lang w:val="es-CO" w:eastAsia="es-CO"/>
+              </w:rPr>
+              <w:t>Descripción mesa.</w:t>
+            </w:r>
+          </w:p>
+        </w:tc>
+        <w:tc>
+          <w:tcPr>
+            <w:tcW w:w="3124" w:type="dxa"/>
+            <w:tcBorders>
+              <w:top w:val="nil"/>
+              <w:left w:val="nil"/>
+              <w:bottom w:val="single" w:sz="4" w:space="0" w:color="auto"/>
+              <w:right w:val="single" w:sz="8" w:space="0" w:color="auto"/>
+            </w:tcBorders>
+            <w:shd w:val="clear" w:color="auto" w:fill="auto"/>
+            <w:noWrap/>
+            <w:vAlign w:val="bottom"/>
+            <w:hideMark/>
+          </w:tcPr>
+          <w:p>
+            <w:pPr>
+              <w:spacing w:after="0" w:line="240" w:lineRule="auto"/>
+              <w:rPr>
+                <w:rFonts w:ascii="Calibri" w:eastAsia="Times New Roman" w:hAnsi="Calibri" w:cs="Times New Roman"/>
+                <w:color w:val="000000"/>
+                <w:lang w:val="es-CO" w:eastAsia="es-CO"/>
+              </w:rPr>
+            </w:pPr>
+          </w:p>
+        </w:tc>
+      </w:tr>
+    </w:tbl>
+    <w:p>
+      <w:pPr>
+        <w:autoSpaceDE w:val="0"/>
+        <w:autoSpaceDN w:val="0"/>
+        <w:adjustRightInd w:val="0"/>
+        <w:spacing w:after="0" w:line="240" w:lineRule="auto"/>
+        <w:jc w:val="both"/>
+        <w:rPr>
+          <w:rFonts w:ascii="Arial" w:hAnsi="Arial" w:cs="Arial"/>
+          <w:color w:val="000000"/>
+          <w:sz w:val="20"/>
+          <w:lang w:val="es-CO"/>
+        </w:rPr>
+      </w:pPr>
+      <w:r>
+        <w:rPr>
+          <w:rFonts w:ascii="Arial" w:hAnsi="Arial" w:cs="Arial"/>
+          <w:color w:val="000000"/>
+          <w:sz w:val="20"/>
+          <w:lang w:val="es-CO"/>
+        </w:rPr>
+        <w:lastRenderedPageBreak/>
+        <w:t>Tabla 3: Descripción de la tabla mesa.</w:t>
+      </w:r>
+    </w:p>
+    <w:p>
+      <w:pPr>
+        <w:autoSpaceDE w:val="0"/>
+        <w:autoSpaceDN w:val="0"/>
+        <w:adjustRightInd w:val="0"/>
+        <w:spacing w:after="0" w:line="240" w:lineRule="auto"/>
+        <w:jc w:val="both"/>
+        <w:rPr>
+          <w:rFonts w:ascii="Arial" w:hAnsi="Arial" w:cs="Arial"/>
+          <w:color w:val="000000"/>
           <w:sz w:val="24"/>
           <w:lang w:val="es-CO"/>
         </w:rPr>
@@ -2757,7 +3495,6 @@
           <w:sz w:val="24"/>
           <w:lang w:val="es-CO"/>
         </w:rPr>
-        <w:lastRenderedPageBreak/>
         <w:t>Las descripciones anteriores, representan los cambios realizados entre las dos versiones del caso de estudio de la rotonda.</w:t>
       </w:r>
     </w:p>
@@ -3121,7 +3858,6 @@
         </w:rPr>
         <w:t>5. Incluya un listado con las tablas generadas en la base de datos, utilizando los estándares establecidos, disponibles en la wiki del curso (</w:t>
       </w:r>
-      <w:proofErr w:type="gramStart"/>
       <w:r>
         <w:rPr>
           <w:rFonts w:ascii="Arial" w:hAnsi="Arial" w:cs="Arial"/>
@@ -3129,9 +3865,8 @@
           <w:sz w:val="24"/>
           <w:lang w:val="es-CO"/>
         </w:rPr>
-        <w:t>sección tutoriales</w:t>
+        <w:t>secciones tutoriales</w:t>
       </w:r>
-      <w:proofErr w:type="gramEnd"/>
       <w:r>
         <w:rPr>
           <w:rFonts w:ascii="Arial" w:hAnsi="Arial" w:cs="Arial"/>
@@ -3417,133 +4152,6 @@
         <w:spacing w:after="0" w:line="240" w:lineRule="auto"/>
         <w:rPr>
           <w:rFonts w:ascii="Arial" w:hAnsi="Arial" w:cs="Arial"/>
-          <w:color w:val="000000"/>
-          <w:sz w:val="24"/>
-          <w:lang w:val="es-CO"/>
-        </w:rPr>
-      </w:pPr>
-    </w:p>
-    <w:p>
-      <w:pPr>
-        <w:autoSpaceDE w:val="0"/>
-        <w:autoSpaceDN w:val="0"/>
-        <w:adjustRightInd w:val="0"/>
-        <w:spacing w:after="0" w:line="240" w:lineRule="auto"/>
-        <w:rPr>
-          <w:rFonts w:ascii="Arial" w:hAnsi="Arial" w:cs="Arial"/>
-          <w:color w:val="000000"/>
-          <w:sz w:val="24"/>
-          <w:lang w:val="es-CO"/>
-        </w:rPr>
-      </w:pPr>
-    </w:p>
-    <w:p>
-      <w:pPr>
-        <w:autoSpaceDE w:val="0"/>
-        <w:autoSpaceDN w:val="0"/>
-        <w:adjustRightInd w:val="0"/>
-        <w:spacing w:after="0" w:line="240" w:lineRule="auto"/>
-        <w:rPr>
-          <w:rFonts w:ascii="Arial" w:hAnsi="Arial" w:cs="Arial"/>
-          <w:color w:val="000000"/>
-          <w:sz w:val="24"/>
-          <w:lang w:val="es-CO"/>
-        </w:rPr>
-      </w:pPr>
-    </w:p>
-    <w:p>
-      <w:pPr>
-        <w:autoSpaceDE w:val="0"/>
-        <w:autoSpaceDN w:val="0"/>
-        <w:adjustRightInd w:val="0"/>
-        <w:spacing w:after="0" w:line="240" w:lineRule="auto"/>
-        <w:rPr>
-          <w:rFonts w:ascii="Arial" w:hAnsi="Arial" w:cs="Arial"/>
-          <w:color w:val="000000"/>
-          <w:sz w:val="24"/>
-          <w:lang w:val="es-CO"/>
-        </w:rPr>
-      </w:pPr>
-    </w:p>
-    <w:p>
-      <w:pPr>
-        <w:autoSpaceDE w:val="0"/>
-        <w:autoSpaceDN w:val="0"/>
-        <w:adjustRightInd w:val="0"/>
-        <w:spacing w:after="0" w:line="240" w:lineRule="auto"/>
-        <w:rPr>
-          <w:rFonts w:ascii="Arial" w:hAnsi="Arial" w:cs="Arial"/>
-          <w:color w:val="000000"/>
-          <w:sz w:val="24"/>
-          <w:lang w:val="es-CO"/>
-        </w:rPr>
-      </w:pPr>
-    </w:p>
-    <w:p>
-      <w:pPr>
-        <w:autoSpaceDE w:val="0"/>
-        <w:autoSpaceDN w:val="0"/>
-        <w:adjustRightInd w:val="0"/>
-        <w:spacing w:after="0" w:line="240" w:lineRule="auto"/>
-        <w:rPr>
-          <w:rFonts w:ascii="Arial" w:hAnsi="Arial" w:cs="Arial"/>
-          <w:color w:val="000000"/>
-          <w:sz w:val="24"/>
-          <w:lang w:val="es-CO"/>
-        </w:rPr>
-      </w:pPr>
-    </w:p>
-    <w:p>
-      <w:pPr>
-        <w:autoSpaceDE w:val="0"/>
-        <w:autoSpaceDN w:val="0"/>
-        <w:adjustRightInd w:val="0"/>
-        <w:spacing w:after="0" w:line="240" w:lineRule="auto"/>
-        <w:rPr>
-          <w:rFonts w:ascii="Arial" w:hAnsi="Arial" w:cs="Arial"/>
-          <w:color w:val="000000"/>
-          <w:sz w:val="24"/>
-          <w:lang w:val="es-CO"/>
-        </w:rPr>
-      </w:pPr>
-    </w:p>
-    <w:p>
-      <w:pPr>
-        <w:autoSpaceDE w:val="0"/>
-        <w:autoSpaceDN w:val="0"/>
-        <w:adjustRightInd w:val="0"/>
-        <w:spacing w:after="0" w:line="240" w:lineRule="auto"/>
-        <w:rPr>
-          <w:rFonts w:ascii="Arial" w:hAnsi="Arial" w:cs="Arial"/>
-          <w:color w:val="000000"/>
-          <w:sz w:val="24"/>
-          <w:lang w:val="es-CO"/>
-        </w:rPr>
-      </w:pPr>
-    </w:p>
-    <w:p>
-      <w:pPr>
-        <w:autoSpaceDE w:val="0"/>
-        <w:autoSpaceDN w:val="0"/>
-        <w:adjustRightInd w:val="0"/>
-        <w:spacing w:after="0" w:line="240" w:lineRule="auto"/>
-        <w:rPr>
-          <w:rFonts w:ascii="Arial" w:hAnsi="Arial" w:cs="Arial"/>
-          <w:color w:val="000000"/>
-          <w:sz w:val="24"/>
-          <w:lang w:val="es-CO"/>
-        </w:rPr>
-      </w:pPr>
-    </w:p>
-    <w:p>
-      <w:pPr>
-        <w:autoSpaceDE w:val="0"/>
-        <w:autoSpaceDN w:val="0"/>
-        <w:adjustRightInd w:val="0"/>
-        <w:spacing w:after="0" w:line="240" w:lineRule="auto"/>
-        <w:jc w:val="both"/>
-        <w:rPr>
-          <w:rFonts w:ascii="Wingdings" w:hAnsi="Wingdings" w:cs="Wingdings"/>
           <w:color w:val="000000"/>
           <w:sz w:val="24"/>
           <w:lang w:val="es-CO"/>
@@ -4676,7 +5284,16 @@
           <w:sz w:val="20"/>
           <w:lang w:val="es-CO"/>
         </w:rPr>
-        <w:t>Tabla 3: Descripción de la tabla AdministradorRestaurante.</w:t>
+        <w:t>Tabla 4</w:t>
+      </w:r>
+      <w:r>
+        <w:rPr>
+          <w:rFonts w:ascii="Arial" w:hAnsi="Arial" w:cs="Arial"/>
+          <w:color w:val="000000"/>
+          <w:sz w:val="20"/>
+          <w:lang w:val="es-CO"/>
+        </w:rPr>
+        <w:t>: Descripción de la tabla AdministradorRestaurante.</w:t>
       </w:r>
     </w:p>
     <w:p>
@@ -5859,7 +6476,16 @@
           <w:sz w:val="20"/>
           <w:lang w:val="es-CO"/>
         </w:rPr>
-        <w:t>Tabla 4: Descripción de la tabla AdministradorRotonda.</w:t>
+        <w:t>Tabla 5</w:t>
+      </w:r>
+      <w:r>
+        <w:rPr>
+          <w:rFonts w:ascii="Arial" w:hAnsi="Arial" w:cs="Arial"/>
+          <w:color w:val="000000"/>
+          <w:sz w:val="20"/>
+          <w:lang w:val="es-CO"/>
+        </w:rPr>
+        <w:t>: Descripción de la tabla AdministradorRotonda.</w:t>
       </w:r>
     </w:p>
     <w:p>
@@ -6693,7 +7319,16 @@
           <w:sz w:val="20"/>
           <w:lang w:val="es-CO"/>
         </w:rPr>
-        <w:t>Tabla 5: Descripción de la tabla Categoría.</w:t>
+        <w:t>Tabla 6</w:t>
+      </w:r>
+      <w:r>
+        <w:rPr>
+          <w:rFonts w:ascii="Arial" w:hAnsi="Arial" w:cs="Arial"/>
+          <w:color w:val="000000"/>
+          <w:sz w:val="20"/>
+          <w:lang w:val="es-CO"/>
+        </w:rPr>
+        <w:t>: Descripción de la tabla Categoría.</w:t>
       </w:r>
     </w:p>
     <w:p>
@@ -7955,7 +8590,16 @@
           <w:sz w:val="20"/>
           <w:lang w:val="es-CO"/>
         </w:rPr>
-        <w:t>Tabla 8: Descripción de la tabla Cliente.</w:t>
+        <w:t>Tabla 7</w:t>
+      </w:r>
+      <w:r>
+        <w:rPr>
+          <w:rFonts w:ascii="Arial" w:hAnsi="Arial" w:cs="Arial"/>
+          <w:color w:val="000000"/>
+          <w:sz w:val="20"/>
+          <w:lang w:val="es-CO"/>
+        </w:rPr>
+        <w:t>: Descripción de la tabla Cliente.</w:t>
       </w:r>
     </w:p>
     <w:p>
@@ -9253,7 +9897,16 @@
           <w:sz w:val="20"/>
           <w:lang w:val="es-CO"/>
         </w:rPr>
-        <w:t>Tabla 9: Descripción de la tabla ContabilidadGeneral.</w:t>
+        <w:t>Tabla 8</w:t>
+      </w:r>
+      <w:r>
+        <w:rPr>
+          <w:rFonts w:ascii="Arial" w:hAnsi="Arial" w:cs="Arial"/>
+          <w:color w:val="000000"/>
+          <w:sz w:val="20"/>
+          <w:lang w:val="es-CO"/>
+        </w:rPr>
+        <w:t>: Descripción de la tabla ContabilidadGeneral.</w:t>
       </w:r>
     </w:p>
     <w:p>
@@ -10533,7 +11186,16 @@
           <w:sz w:val="20"/>
           <w:lang w:val="es-CO"/>
         </w:rPr>
-        <w:t>Tabla 10: Descripción de la tabla ContabilidadRestaurante.</w:t>
+        <w:t>Tabla 9</w:t>
+      </w:r>
+      <w:r>
+        <w:rPr>
+          <w:rFonts w:ascii="Arial" w:hAnsi="Arial" w:cs="Arial"/>
+          <w:color w:val="000000"/>
+          <w:sz w:val="20"/>
+          <w:lang w:val="es-CO"/>
+        </w:rPr>
+        <w:t>: Descripción de la tabla ContabilidadRestaurante.</w:t>
       </w:r>
     </w:p>
     <w:p>
@@ -11587,7 +12249,25 @@
           <w:sz w:val="20"/>
           <w:lang w:val="es-CO"/>
         </w:rPr>
-        <w:t>Tabla 11: Descripción de la tabla EquivalenciasIngredientes.</w:t>
+        <w:t>Tabla 1</w:t>
+      </w:r>
+      <w:r>
+        <w:rPr>
+          <w:rFonts w:ascii="Arial" w:hAnsi="Arial" w:cs="Arial"/>
+          <w:color w:val="000000"/>
+          <w:sz w:val="20"/>
+          <w:lang w:val="es-CO"/>
+        </w:rPr>
+        <w:t>0</w:t>
+      </w:r>
+      <w:r>
+        <w:rPr>
+          <w:rFonts w:ascii="Arial" w:hAnsi="Arial" w:cs="Arial"/>
+          <w:color w:val="000000"/>
+          <w:sz w:val="20"/>
+          <w:lang w:val="es-CO"/>
+        </w:rPr>
+        <w:t>: Descripción de la tabla EquivalenciasIngredientes.</w:t>
       </w:r>
     </w:p>
     <w:p>
@@ -12419,7 +13099,16 @@
           <w:sz w:val="20"/>
           <w:lang w:val="es-CO"/>
         </w:rPr>
-        <w:t>Tabla 12: Descripción de la tabla EquivalenciasProductos.</w:t>
+        <w:t>Tabla 11</w:t>
+      </w:r>
+      <w:r>
+        <w:rPr>
+          <w:rFonts w:ascii="Arial" w:hAnsi="Arial" w:cs="Arial"/>
+          <w:color w:val="000000"/>
+          <w:sz w:val="20"/>
+          <w:lang w:val="es-CO"/>
+        </w:rPr>
+        <w:t>: Descripción de la tabla EquivalenciasProductos.</w:t>
       </w:r>
     </w:p>
     <w:p>
@@ -13602,7 +14291,16 @@
           <w:sz w:val="20"/>
           <w:lang w:val="es-CO"/>
         </w:rPr>
-        <w:t>Tabla 13: Descripción de la tabla Ingredientes.</w:t>
+        <w:t>Tabla 12</w:t>
+      </w:r>
+      <w:r>
+        <w:rPr>
+          <w:rFonts w:ascii="Arial" w:hAnsi="Arial" w:cs="Arial"/>
+          <w:color w:val="000000"/>
+          <w:sz w:val="20"/>
+          <w:lang w:val="es-CO"/>
+        </w:rPr>
+        <w:t>: Descripción de la tabla Ingredientes.</w:t>
       </w:r>
     </w:p>
     <w:p>
@@ -14438,7 +15136,16 @@
           <w:sz w:val="20"/>
           <w:lang w:val="es-CO"/>
         </w:rPr>
-        <w:t>Tabla 14: Descripción de la tabla IngredienteProducto.</w:t>
+        <w:t>Tabla 13</w:t>
+      </w:r>
+      <w:r>
+        <w:rPr>
+          <w:rFonts w:ascii="Arial" w:hAnsi="Arial" w:cs="Arial"/>
+          <w:color w:val="000000"/>
+          <w:sz w:val="20"/>
+          <w:lang w:val="es-CO"/>
+        </w:rPr>
+        <w:t>: Descripción de la tabla IngredienteProducto.</w:t>
       </w:r>
     </w:p>
     <w:p>
@@ -16382,7 +17089,25 @@
           <w:sz w:val="20"/>
           <w:lang w:val="es-CO"/>
         </w:rPr>
-        <w:t>Tabla 15: Descripción de la tabla Menú.</w:t>
+        <w:t>Tabla 1</w:t>
+      </w:r>
+      <w:r>
+        <w:rPr>
+          <w:rFonts w:ascii="Arial" w:hAnsi="Arial" w:cs="Arial"/>
+          <w:color w:val="000000"/>
+          <w:sz w:val="20"/>
+          <w:lang w:val="es-CO"/>
+        </w:rPr>
+        <w:t>4</w:t>
+      </w:r>
+      <w:r>
+        <w:rPr>
+          <w:rFonts w:ascii="Arial" w:hAnsi="Arial" w:cs="Arial"/>
+          <w:color w:val="000000"/>
+          <w:sz w:val="20"/>
+          <w:lang w:val="es-CO"/>
+        </w:rPr>
+        <w:t>: Descripción de la tabla Menú.</w:t>
       </w:r>
     </w:p>
     <w:p>
@@ -16412,16 +17137,815 @@
           <w:lang w:val="es-CO"/>
         </w:rPr>
       </w:pPr>
+    </w:p>
+    <w:p>
+      <w:pPr>
+        <w:autoSpaceDE w:val="0"/>
+        <w:autoSpaceDN w:val="0"/>
+        <w:adjustRightInd w:val="0"/>
+        <w:spacing w:after="0" w:line="240" w:lineRule="auto"/>
+        <w:rPr>
+          <w:rFonts w:ascii="Arial" w:hAnsi="Arial" w:cs="Arial"/>
+          <w:color w:val="000000"/>
+          <w:sz w:val="24"/>
+          <w:lang w:val="es-CO"/>
+        </w:rPr>
+      </w:pPr>
+      <w:r>
+        <w:rPr>
+          <w:rFonts w:ascii="Arial" w:hAnsi="Arial" w:cs="Arial"/>
+          <w:color w:val="000000"/>
+          <w:sz w:val="24"/>
+          <w:lang w:val="es-CO"/>
+        </w:rPr>
+        <w:t>Mesa</w:t>
+      </w:r>
+    </w:p>
+    <w:p>
+      <w:pPr>
+        <w:autoSpaceDE w:val="0"/>
+        <w:autoSpaceDN w:val="0"/>
+        <w:adjustRightInd w:val="0"/>
+        <w:spacing w:after="0" w:line="240" w:lineRule="auto"/>
+        <w:rPr>
+          <w:rFonts w:ascii="Arial" w:hAnsi="Arial" w:cs="Arial"/>
+          <w:color w:val="000000"/>
+          <w:sz w:val="24"/>
+          <w:lang w:val="es-CO"/>
+        </w:rPr>
+      </w:pPr>
+    </w:p>
+    <w:p>
+      <w:pPr>
+        <w:autoSpaceDE w:val="0"/>
+        <w:autoSpaceDN w:val="0"/>
+        <w:adjustRightInd w:val="0"/>
+        <w:spacing w:after="0" w:line="240" w:lineRule="auto"/>
+        <w:rPr>
+          <w:rFonts w:ascii="Arial" w:hAnsi="Arial" w:cs="Arial"/>
+          <w:color w:val="000000"/>
+          <w:sz w:val="24"/>
+          <w:lang w:val="es-CO"/>
+        </w:rPr>
+      </w:pPr>
+    </w:p>
+    <w:tbl>
+      <w:tblPr>
+        <w:tblW w:w="7580" w:type="dxa"/>
+        <w:tblCellMar>
+          <w:left w:w="70" w:type="dxa"/>
+          <w:right w:w="70" w:type="dxa"/>
+        </w:tblCellMar>
+        <w:tblLook w:val="04A0" w:firstRow="1" w:lastRow="0" w:firstColumn="1" w:lastColumn="0" w:noHBand="0" w:noVBand="1"/>
+      </w:tblPr>
+      <w:tblGrid>
+        <w:gridCol w:w="1200"/>
+        <w:gridCol w:w="922"/>
+        <w:gridCol w:w="2334"/>
+        <w:gridCol w:w="3124"/>
+      </w:tblGrid>
+      <w:tr>
+        <w:trPr>
+          <w:trHeight w:val="300"/>
+        </w:trPr>
+        <w:tc>
+          <w:tcPr>
+            <w:tcW w:w="1200" w:type="dxa"/>
+            <w:tcBorders>
+              <w:top w:val="single" w:sz="8" w:space="0" w:color="auto"/>
+              <w:left w:val="single" w:sz="8" w:space="0" w:color="auto"/>
+              <w:bottom w:val="single" w:sz="4" w:space="0" w:color="auto"/>
+              <w:right w:val="single" w:sz="4" w:space="0" w:color="auto"/>
+            </w:tcBorders>
+            <w:shd w:val="clear" w:color="000000" w:fill="8DB4E2"/>
+            <w:noWrap/>
+            <w:vAlign w:val="bottom"/>
+            <w:hideMark/>
+          </w:tcPr>
+          <w:p>
+            <w:pPr>
+              <w:spacing w:after="0" w:line="240" w:lineRule="auto"/>
+              <w:rPr>
+                <w:rFonts w:ascii="Calibri" w:eastAsia="Times New Roman" w:hAnsi="Calibri" w:cs="Times New Roman"/>
+                <w:color w:val="000000"/>
+                <w:lang w:val="es-CO" w:eastAsia="es-CO"/>
+              </w:rPr>
+            </w:pPr>
+            <w:r>
+              <w:rPr>
+                <w:rFonts w:ascii="Calibri" w:eastAsia="Times New Roman" w:hAnsi="Calibri" w:cs="Times New Roman"/>
+                <w:color w:val="000000"/>
+                <w:lang w:val="es-CO" w:eastAsia="es-CO"/>
+              </w:rPr>
+              <w:t>Nombre</w:t>
+            </w:r>
+          </w:p>
+        </w:tc>
+        <w:tc>
+          <w:tcPr>
+            <w:tcW w:w="6380" w:type="dxa"/>
+            <w:gridSpan w:val="3"/>
+            <w:tcBorders>
+              <w:top w:val="single" w:sz="8" w:space="0" w:color="auto"/>
+              <w:left w:val="nil"/>
+              <w:bottom w:val="single" w:sz="4" w:space="0" w:color="auto"/>
+              <w:right w:val="single" w:sz="8" w:space="0" w:color="000000"/>
+            </w:tcBorders>
+            <w:shd w:val="clear" w:color="auto" w:fill="auto"/>
+            <w:noWrap/>
+            <w:vAlign w:val="bottom"/>
+            <w:hideMark/>
+          </w:tcPr>
+          <w:p>
+            <w:pPr>
+              <w:spacing w:after="0" w:line="240" w:lineRule="auto"/>
+              <w:rPr>
+                <w:rFonts w:ascii="Calibri" w:eastAsia="Times New Roman" w:hAnsi="Calibri" w:cs="Times New Roman"/>
+                <w:color w:val="000000"/>
+                <w:lang w:val="es-CO" w:eastAsia="es-CO"/>
+              </w:rPr>
+            </w:pPr>
+            <w:r>
+              <w:rPr>
+                <w:rFonts w:ascii="Calibri" w:eastAsia="Times New Roman" w:hAnsi="Calibri" w:cs="Times New Roman"/>
+                <w:color w:val="000000"/>
+                <w:lang w:val="es-CO" w:eastAsia="es-CO"/>
+              </w:rPr>
+              <w:t>Mesa</w:t>
+            </w:r>
+          </w:p>
+        </w:tc>
+      </w:tr>
+      <w:tr>
+        <w:trPr>
+          <w:trHeight w:val="300"/>
+        </w:trPr>
+        <w:tc>
+          <w:tcPr>
+            <w:tcW w:w="1200" w:type="dxa"/>
+            <w:tcBorders>
+              <w:top w:val="nil"/>
+              <w:left w:val="single" w:sz="8" w:space="0" w:color="auto"/>
+              <w:bottom w:val="single" w:sz="4" w:space="0" w:color="auto"/>
+              <w:right w:val="single" w:sz="4" w:space="0" w:color="auto"/>
+            </w:tcBorders>
+            <w:shd w:val="clear" w:color="000000" w:fill="8DB4E2"/>
+            <w:noWrap/>
+            <w:vAlign w:val="bottom"/>
+            <w:hideMark/>
+          </w:tcPr>
+          <w:p>
+            <w:pPr>
+              <w:spacing w:after="0" w:line="240" w:lineRule="auto"/>
+              <w:rPr>
+                <w:rFonts w:ascii="Calibri" w:eastAsia="Times New Roman" w:hAnsi="Calibri" w:cs="Times New Roman"/>
+                <w:color w:val="000000"/>
+                <w:lang w:val="es-CO" w:eastAsia="es-CO"/>
+              </w:rPr>
+            </w:pPr>
+            <w:r>
+              <w:rPr>
+                <w:rFonts w:ascii="Calibri" w:eastAsia="Times New Roman" w:hAnsi="Calibri" w:cs="Times New Roman"/>
+                <w:color w:val="000000"/>
+                <w:lang w:val="es-CO" w:eastAsia="es-CO"/>
+              </w:rPr>
+              <w:t>Descripción</w:t>
+            </w:r>
+          </w:p>
+        </w:tc>
+        <w:tc>
+          <w:tcPr>
+            <w:tcW w:w="6380" w:type="dxa"/>
+            <w:gridSpan w:val="3"/>
+            <w:tcBorders>
+              <w:top w:val="single" w:sz="4" w:space="0" w:color="auto"/>
+              <w:left w:val="nil"/>
+              <w:bottom w:val="single" w:sz="4" w:space="0" w:color="auto"/>
+              <w:right w:val="single" w:sz="8" w:space="0" w:color="000000"/>
+            </w:tcBorders>
+            <w:shd w:val="clear" w:color="auto" w:fill="auto"/>
+            <w:noWrap/>
+            <w:vAlign w:val="bottom"/>
+            <w:hideMark/>
+          </w:tcPr>
+          <w:p>
+            <w:pPr>
+              <w:spacing w:after="0" w:line="240" w:lineRule="auto"/>
+              <w:rPr>
+                <w:rFonts w:ascii="Calibri" w:eastAsia="Times New Roman" w:hAnsi="Calibri" w:cs="Times New Roman"/>
+                <w:color w:val="000000"/>
+                <w:lang w:val="es-CO" w:eastAsia="es-CO"/>
+              </w:rPr>
+            </w:pPr>
+            <w:r>
+              <w:rPr>
+                <w:rFonts w:ascii="Calibri" w:eastAsia="Times New Roman" w:hAnsi="Calibri" w:cs="Times New Roman"/>
+                <w:color w:val="000000"/>
+                <w:lang w:val="es-CO" w:eastAsia="es-CO"/>
+              </w:rPr>
+              <w:t>Mesas en la rotonda.</w:t>
+            </w:r>
+          </w:p>
+        </w:tc>
+      </w:tr>
+      <w:tr>
+        <w:trPr>
+          <w:trHeight w:val="315"/>
+        </w:trPr>
+        <w:tc>
+          <w:tcPr>
+            <w:tcW w:w="1200" w:type="dxa"/>
+            <w:tcBorders>
+              <w:top w:val="nil"/>
+              <w:left w:val="single" w:sz="8" w:space="0" w:color="auto"/>
+              <w:bottom w:val="single" w:sz="8" w:space="0" w:color="auto"/>
+              <w:right w:val="single" w:sz="4" w:space="0" w:color="auto"/>
+            </w:tcBorders>
+            <w:shd w:val="clear" w:color="000000" w:fill="8DB4E2"/>
+            <w:noWrap/>
+            <w:vAlign w:val="bottom"/>
+            <w:hideMark/>
+          </w:tcPr>
+          <w:p>
+            <w:pPr>
+              <w:spacing w:after="0" w:line="240" w:lineRule="auto"/>
+              <w:rPr>
+                <w:rFonts w:ascii="Calibri" w:eastAsia="Times New Roman" w:hAnsi="Calibri" w:cs="Times New Roman"/>
+                <w:color w:val="000000"/>
+                <w:lang w:val="es-CO" w:eastAsia="es-CO"/>
+              </w:rPr>
+            </w:pPr>
+            <w:r>
+              <w:rPr>
+                <w:rFonts w:ascii="Calibri" w:eastAsia="Times New Roman" w:hAnsi="Calibri" w:cs="Times New Roman"/>
+                <w:color w:val="000000"/>
+                <w:lang w:val="es-CO" w:eastAsia="es-CO"/>
+              </w:rPr>
+              <w:t>Llave</w:t>
+            </w:r>
+          </w:p>
+        </w:tc>
+        <w:tc>
+          <w:tcPr>
+            <w:tcW w:w="6380" w:type="dxa"/>
+            <w:gridSpan w:val="3"/>
+            <w:tcBorders>
+              <w:top w:val="single" w:sz="4" w:space="0" w:color="auto"/>
+              <w:left w:val="nil"/>
+              <w:bottom w:val="single" w:sz="8" w:space="0" w:color="auto"/>
+              <w:right w:val="single" w:sz="8" w:space="0" w:color="000000"/>
+            </w:tcBorders>
+            <w:shd w:val="clear" w:color="auto" w:fill="auto"/>
+            <w:noWrap/>
+            <w:vAlign w:val="bottom"/>
+            <w:hideMark/>
+          </w:tcPr>
+          <w:p>
+            <w:pPr>
+              <w:spacing w:after="0" w:line="240" w:lineRule="auto"/>
+              <w:rPr>
+                <w:rFonts w:ascii="Calibri" w:eastAsia="Times New Roman" w:hAnsi="Calibri" w:cs="Times New Roman"/>
+                <w:color w:val="000000"/>
+                <w:lang w:val="es-CO" w:eastAsia="es-CO"/>
+              </w:rPr>
+            </w:pPr>
+            <w:r>
+              <w:rPr>
+                <w:rFonts w:ascii="Calibri" w:eastAsia="Times New Roman" w:hAnsi="Calibri" w:cs="Times New Roman"/>
+                <w:color w:val="000000"/>
+                <w:lang w:val="es-CO" w:eastAsia="es-CO"/>
+              </w:rPr>
+              <w:t>id</w:t>
+            </w:r>
+          </w:p>
+        </w:tc>
+      </w:tr>
+      <w:tr>
+        <w:trPr>
+          <w:trHeight w:val="300"/>
+        </w:trPr>
+        <w:tc>
+          <w:tcPr>
+            <w:tcW w:w="1200" w:type="dxa"/>
+            <w:tcBorders>
+              <w:top w:val="nil"/>
+              <w:left w:val="single" w:sz="8" w:space="0" w:color="auto"/>
+              <w:bottom w:val="single" w:sz="4" w:space="0" w:color="auto"/>
+              <w:right w:val="single" w:sz="4" w:space="0" w:color="auto"/>
+            </w:tcBorders>
+            <w:shd w:val="clear" w:color="000000" w:fill="8DB4E2"/>
+            <w:noWrap/>
+            <w:vAlign w:val="bottom"/>
+            <w:hideMark/>
+          </w:tcPr>
+          <w:p>
+            <w:pPr>
+              <w:spacing w:after="0" w:line="240" w:lineRule="auto"/>
+              <w:jc w:val="center"/>
+              <w:rPr>
+                <w:rFonts w:ascii="Calibri" w:eastAsia="Times New Roman" w:hAnsi="Calibri" w:cs="Times New Roman"/>
+                <w:color w:val="000000"/>
+                <w:lang w:val="es-CO" w:eastAsia="es-CO"/>
+              </w:rPr>
+            </w:pPr>
+            <w:r>
+              <w:rPr>
+                <w:rFonts w:ascii="Calibri" w:eastAsia="Times New Roman" w:hAnsi="Calibri" w:cs="Times New Roman"/>
+                <w:color w:val="000000"/>
+                <w:lang w:val="es-CO" w:eastAsia="es-CO"/>
+              </w:rPr>
+              <w:t>Atributo</w:t>
+            </w:r>
+          </w:p>
+        </w:tc>
+        <w:tc>
+          <w:tcPr>
+            <w:tcW w:w="922" w:type="dxa"/>
+            <w:tcBorders>
+              <w:top w:val="nil"/>
+              <w:left w:val="nil"/>
+              <w:bottom w:val="single" w:sz="4" w:space="0" w:color="auto"/>
+              <w:right w:val="single" w:sz="4" w:space="0" w:color="auto"/>
+            </w:tcBorders>
+            <w:shd w:val="clear" w:color="000000" w:fill="8DB4E2"/>
+            <w:noWrap/>
+            <w:vAlign w:val="bottom"/>
+            <w:hideMark/>
+          </w:tcPr>
+          <w:p>
+            <w:pPr>
+              <w:spacing w:after="0" w:line="240" w:lineRule="auto"/>
+              <w:jc w:val="center"/>
+              <w:rPr>
+                <w:rFonts w:ascii="Calibri" w:eastAsia="Times New Roman" w:hAnsi="Calibri" w:cs="Times New Roman"/>
+                <w:color w:val="000000"/>
+                <w:lang w:val="es-CO" w:eastAsia="es-CO"/>
+              </w:rPr>
+            </w:pPr>
+            <w:r>
+              <w:rPr>
+                <w:rFonts w:ascii="Calibri" w:eastAsia="Times New Roman" w:hAnsi="Calibri" w:cs="Times New Roman"/>
+                <w:color w:val="000000"/>
+                <w:lang w:val="es-CO" w:eastAsia="es-CO"/>
+              </w:rPr>
+              <w:t>Tipo</w:t>
+            </w:r>
+          </w:p>
+        </w:tc>
+        <w:tc>
+          <w:tcPr>
+            <w:tcW w:w="2334" w:type="dxa"/>
+            <w:tcBorders>
+              <w:top w:val="nil"/>
+              <w:left w:val="nil"/>
+              <w:bottom w:val="single" w:sz="4" w:space="0" w:color="auto"/>
+              <w:right w:val="single" w:sz="4" w:space="0" w:color="auto"/>
+            </w:tcBorders>
+            <w:shd w:val="clear" w:color="000000" w:fill="8DB4E2"/>
+            <w:noWrap/>
+            <w:vAlign w:val="bottom"/>
+            <w:hideMark/>
+          </w:tcPr>
+          <w:p>
+            <w:pPr>
+              <w:spacing w:after="0" w:line="240" w:lineRule="auto"/>
+              <w:jc w:val="center"/>
+              <w:rPr>
+                <w:rFonts w:ascii="Calibri" w:eastAsia="Times New Roman" w:hAnsi="Calibri" w:cs="Times New Roman"/>
+                <w:color w:val="000000"/>
+                <w:lang w:val="es-CO" w:eastAsia="es-CO"/>
+              </w:rPr>
+            </w:pPr>
+            <w:r>
+              <w:rPr>
+                <w:rFonts w:ascii="Calibri" w:eastAsia="Times New Roman" w:hAnsi="Calibri" w:cs="Times New Roman"/>
+                <w:color w:val="000000"/>
+                <w:lang w:val="es-CO" w:eastAsia="es-CO"/>
+              </w:rPr>
+              <w:t>Descripción</w:t>
+            </w:r>
+          </w:p>
+        </w:tc>
+        <w:tc>
+          <w:tcPr>
+            <w:tcW w:w="3124" w:type="dxa"/>
+            <w:tcBorders>
+              <w:top w:val="nil"/>
+              <w:left w:val="nil"/>
+              <w:bottom w:val="single" w:sz="4" w:space="0" w:color="auto"/>
+              <w:right w:val="single" w:sz="8" w:space="0" w:color="auto"/>
+            </w:tcBorders>
+            <w:shd w:val="clear" w:color="000000" w:fill="8DB4E2"/>
+            <w:noWrap/>
+            <w:vAlign w:val="bottom"/>
+            <w:hideMark/>
+          </w:tcPr>
+          <w:p>
+            <w:pPr>
+              <w:spacing w:after="0" w:line="240" w:lineRule="auto"/>
+              <w:jc w:val="center"/>
+              <w:rPr>
+                <w:rFonts w:ascii="Calibri" w:eastAsia="Times New Roman" w:hAnsi="Calibri" w:cs="Times New Roman"/>
+                <w:color w:val="000000"/>
+                <w:lang w:val="es-CO" w:eastAsia="es-CO"/>
+              </w:rPr>
+            </w:pPr>
+            <w:r>
+              <w:rPr>
+                <w:rFonts w:ascii="Calibri" w:eastAsia="Times New Roman" w:hAnsi="Calibri" w:cs="Times New Roman"/>
+                <w:color w:val="000000"/>
+                <w:lang w:val="es-CO" w:eastAsia="es-CO"/>
+              </w:rPr>
+              <w:t>Características/Restricciones</w:t>
+            </w:r>
+          </w:p>
+        </w:tc>
+      </w:tr>
+      <w:tr>
+        <w:trPr>
+          <w:trHeight w:val="300"/>
+        </w:trPr>
+        <w:tc>
+          <w:tcPr>
+            <w:tcW w:w="1200" w:type="dxa"/>
+            <w:tcBorders>
+              <w:top w:val="nil"/>
+              <w:left w:val="single" w:sz="8" w:space="0" w:color="auto"/>
+              <w:bottom w:val="single" w:sz="4" w:space="0" w:color="auto"/>
+              <w:right w:val="single" w:sz="4" w:space="0" w:color="auto"/>
+            </w:tcBorders>
+            <w:shd w:val="clear" w:color="auto" w:fill="auto"/>
+            <w:noWrap/>
+            <w:vAlign w:val="bottom"/>
+            <w:hideMark/>
+          </w:tcPr>
+          <w:p>
+            <w:pPr>
+              <w:spacing w:after="0" w:line="240" w:lineRule="auto"/>
+              <w:rPr>
+                <w:rFonts w:ascii="Calibri" w:eastAsia="Times New Roman" w:hAnsi="Calibri" w:cs="Times New Roman"/>
+                <w:color w:val="000000"/>
+                <w:lang w:val="es-CO" w:eastAsia="es-CO"/>
+              </w:rPr>
+            </w:pPr>
+            <w:r>
+              <w:rPr>
+                <w:rFonts w:ascii="Calibri" w:eastAsia="Times New Roman" w:hAnsi="Calibri" w:cs="Times New Roman"/>
+                <w:color w:val="000000"/>
+                <w:lang w:val="es-CO" w:eastAsia="es-CO"/>
+              </w:rPr>
+              <w:t>Id</w:t>
+            </w:r>
+          </w:p>
+        </w:tc>
+        <w:tc>
+          <w:tcPr>
+            <w:tcW w:w="922" w:type="dxa"/>
+            <w:tcBorders>
+              <w:top w:val="nil"/>
+              <w:left w:val="nil"/>
+              <w:bottom w:val="single" w:sz="4" w:space="0" w:color="auto"/>
+              <w:right w:val="single" w:sz="4" w:space="0" w:color="auto"/>
+            </w:tcBorders>
+            <w:shd w:val="clear" w:color="auto" w:fill="auto"/>
+            <w:noWrap/>
+            <w:vAlign w:val="bottom"/>
+            <w:hideMark/>
+          </w:tcPr>
+          <w:p>
+            <w:pPr>
+              <w:spacing w:after="0" w:line="240" w:lineRule="auto"/>
+              <w:rPr>
+                <w:rFonts w:ascii="Calibri" w:eastAsia="Times New Roman" w:hAnsi="Calibri" w:cs="Times New Roman"/>
+                <w:color w:val="000000"/>
+                <w:lang w:val="es-CO" w:eastAsia="es-CO"/>
+              </w:rPr>
+            </w:pPr>
+            <w:proofErr w:type="spellStart"/>
+            <w:r>
+              <w:rPr>
+                <w:rFonts w:ascii="Calibri" w:eastAsia="Times New Roman" w:hAnsi="Calibri" w:cs="Times New Roman"/>
+                <w:color w:val="000000"/>
+                <w:lang w:val="es-CO" w:eastAsia="es-CO"/>
+              </w:rPr>
+              <w:t>Number</w:t>
+            </w:r>
+            <w:proofErr w:type="spellEnd"/>
+          </w:p>
+        </w:tc>
+        <w:tc>
+          <w:tcPr>
+            <w:tcW w:w="2334" w:type="dxa"/>
+            <w:tcBorders>
+              <w:top w:val="nil"/>
+              <w:left w:val="nil"/>
+              <w:bottom w:val="single" w:sz="4" w:space="0" w:color="auto"/>
+              <w:right w:val="single" w:sz="4" w:space="0" w:color="auto"/>
+            </w:tcBorders>
+            <w:shd w:val="clear" w:color="auto" w:fill="auto"/>
+            <w:noWrap/>
+            <w:vAlign w:val="bottom"/>
+            <w:hideMark/>
+          </w:tcPr>
+          <w:p>
+            <w:pPr>
+              <w:spacing w:after="0" w:line="240" w:lineRule="auto"/>
+              <w:rPr>
+                <w:rFonts w:ascii="Calibri" w:eastAsia="Times New Roman" w:hAnsi="Calibri" w:cs="Times New Roman"/>
+                <w:color w:val="000000"/>
+                <w:lang w:val="es-CO" w:eastAsia="es-CO"/>
+              </w:rPr>
+            </w:pPr>
+            <w:proofErr w:type="gramStart"/>
+            <w:r>
+              <w:rPr>
+                <w:rFonts w:ascii="Calibri" w:eastAsia="Times New Roman" w:hAnsi="Calibri" w:cs="Times New Roman"/>
+                <w:color w:val="000000"/>
+                <w:lang w:val="es-CO" w:eastAsia="es-CO"/>
+              </w:rPr>
+              <w:t xml:space="preserve">Id </w:t>
+            </w:r>
+            <w:r>
+              <w:rPr>
+                <w:rFonts w:ascii="Calibri" w:eastAsia="Times New Roman" w:hAnsi="Calibri" w:cs="Times New Roman"/>
+                <w:color w:val="000000"/>
+                <w:lang w:val="es-CO" w:eastAsia="es-CO"/>
+              </w:rPr>
+              <w:t xml:space="preserve"> mesa</w:t>
+            </w:r>
+            <w:proofErr w:type="gramEnd"/>
+          </w:p>
+        </w:tc>
+        <w:tc>
+          <w:tcPr>
+            <w:tcW w:w="3124" w:type="dxa"/>
+            <w:tcBorders>
+              <w:top w:val="nil"/>
+              <w:left w:val="nil"/>
+              <w:bottom w:val="single" w:sz="4" w:space="0" w:color="auto"/>
+              <w:right w:val="single" w:sz="8" w:space="0" w:color="auto"/>
+            </w:tcBorders>
+            <w:shd w:val="clear" w:color="auto" w:fill="auto"/>
+            <w:noWrap/>
+            <w:vAlign w:val="bottom"/>
+            <w:hideMark/>
+          </w:tcPr>
+          <w:p>
+            <w:pPr>
+              <w:spacing w:after="0" w:line="240" w:lineRule="auto"/>
+              <w:rPr>
+                <w:rFonts w:ascii="Calibri" w:eastAsia="Times New Roman" w:hAnsi="Calibri" w:cs="Times New Roman"/>
+                <w:color w:val="000000"/>
+                <w:lang w:val="es-CO" w:eastAsia="es-CO"/>
+              </w:rPr>
+            </w:pPr>
+            <w:r>
+              <w:rPr>
+                <w:rFonts w:ascii="Calibri" w:eastAsia="Times New Roman" w:hAnsi="Calibri" w:cs="Times New Roman"/>
+                <w:color w:val="000000"/>
+                <w:lang w:val="es-CO" w:eastAsia="es-CO"/>
+              </w:rPr>
+              <w:t>NN</w:t>
+            </w:r>
+            <w:r>
+              <w:rPr>
+                <w:rFonts w:ascii="Calibri" w:eastAsia="Times New Roman" w:hAnsi="Calibri" w:cs="Times New Roman"/>
+                <w:color w:val="000000"/>
+                <w:lang w:val="es-CO" w:eastAsia="es-CO"/>
+              </w:rPr>
+              <w:t>, PK</w:t>
+            </w:r>
+          </w:p>
+        </w:tc>
+      </w:tr>
+      <w:tr>
+        <w:trPr>
+          <w:trHeight w:val="300"/>
+        </w:trPr>
+        <w:tc>
+          <w:tcPr>
+            <w:tcW w:w="1200" w:type="dxa"/>
+            <w:tcBorders>
+              <w:top w:val="nil"/>
+              <w:left w:val="single" w:sz="8" w:space="0" w:color="auto"/>
+              <w:bottom w:val="single" w:sz="4" w:space="0" w:color="auto"/>
+              <w:right w:val="single" w:sz="4" w:space="0" w:color="auto"/>
+            </w:tcBorders>
+            <w:shd w:val="clear" w:color="auto" w:fill="auto"/>
+            <w:noWrap/>
+            <w:vAlign w:val="bottom"/>
+            <w:hideMark/>
+          </w:tcPr>
+          <w:p>
+            <w:pPr>
+              <w:spacing w:after="0" w:line="240" w:lineRule="auto"/>
+              <w:rPr>
+                <w:rFonts w:ascii="Calibri" w:eastAsia="Times New Roman" w:hAnsi="Calibri" w:cs="Times New Roman"/>
+                <w:color w:val="000000"/>
+                <w:lang w:val="es-CO" w:eastAsia="es-CO"/>
+              </w:rPr>
+            </w:pPr>
+            <w:r>
+              <w:rPr>
+                <w:rFonts w:ascii="Calibri" w:eastAsia="Times New Roman" w:hAnsi="Calibri" w:cs="Times New Roman"/>
+                <w:color w:val="000000"/>
+                <w:lang w:val="es-CO" w:eastAsia="es-CO"/>
+              </w:rPr>
+              <w:t>Descripción</w:t>
+            </w:r>
+          </w:p>
+        </w:tc>
+        <w:tc>
+          <w:tcPr>
+            <w:tcW w:w="922" w:type="dxa"/>
+            <w:tcBorders>
+              <w:top w:val="nil"/>
+              <w:left w:val="nil"/>
+              <w:bottom w:val="single" w:sz="4" w:space="0" w:color="auto"/>
+              <w:right w:val="single" w:sz="4" w:space="0" w:color="auto"/>
+            </w:tcBorders>
+            <w:shd w:val="clear" w:color="auto" w:fill="auto"/>
+            <w:noWrap/>
+            <w:vAlign w:val="bottom"/>
+            <w:hideMark/>
+          </w:tcPr>
+          <w:p>
+            <w:pPr>
+              <w:spacing w:after="0" w:line="240" w:lineRule="auto"/>
+              <w:rPr>
+                <w:rFonts w:ascii="Calibri" w:eastAsia="Times New Roman" w:hAnsi="Calibri" w:cs="Times New Roman"/>
+                <w:color w:val="000000"/>
+                <w:lang w:val="es-CO" w:eastAsia="es-CO"/>
+              </w:rPr>
+            </w:pPr>
+            <w:proofErr w:type="spellStart"/>
+            <w:r>
+              <w:rPr>
+                <w:rFonts w:ascii="Calibri" w:eastAsia="Times New Roman" w:hAnsi="Calibri" w:cs="Times New Roman"/>
+                <w:color w:val="000000"/>
+                <w:lang w:val="es-CO" w:eastAsia="es-CO"/>
+              </w:rPr>
+              <w:t>Number</w:t>
+            </w:r>
+            <w:proofErr w:type="spellEnd"/>
+          </w:p>
+        </w:tc>
+        <w:tc>
+          <w:tcPr>
+            <w:tcW w:w="2334" w:type="dxa"/>
+            <w:tcBorders>
+              <w:top w:val="nil"/>
+              <w:left w:val="nil"/>
+              <w:bottom w:val="single" w:sz="4" w:space="0" w:color="auto"/>
+              <w:right w:val="single" w:sz="4" w:space="0" w:color="auto"/>
+            </w:tcBorders>
+            <w:shd w:val="clear" w:color="auto" w:fill="auto"/>
+            <w:noWrap/>
+            <w:vAlign w:val="bottom"/>
+            <w:hideMark/>
+          </w:tcPr>
+          <w:p>
+            <w:pPr>
+              <w:spacing w:after="0" w:line="240" w:lineRule="auto"/>
+              <w:rPr>
+                <w:rFonts w:ascii="Calibri" w:eastAsia="Times New Roman" w:hAnsi="Calibri" w:cs="Times New Roman"/>
+                <w:color w:val="000000"/>
+                <w:lang w:val="es-CO" w:eastAsia="es-CO"/>
+              </w:rPr>
+            </w:pPr>
+            <w:r>
+              <w:rPr>
+                <w:rFonts w:ascii="Calibri" w:eastAsia="Times New Roman" w:hAnsi="Calibri" w:cs="Times New Roman"/>
+                <w:color w:val="000000"/>
+                <w:lang w:val="es-CO" w:eastAsia="es-CO"/>
+              </w:rPr>
+              <w:t>Descripción mesa.</w:t>
+            </w:r>
+          </w:p>
+        </w:tc>
+        <w:tc>
+          <w:tcPr>
+            <w:tcW w:w="3124" w:type="dxa"/>
+            <w:tcBorders>
+              <w:top w:val="nil"/>
+              <w:left w:val="nil"/>
+              <w:bottom w:val="single" w:sz="4" w:space="0" w:color="auto"/>
+              <w:right w:val="single" w:sz="8" w:space="0" w:color="auto"/>
+            </w:tcBorders>
+            <w:shd w:val="clear" w:color="auto" w:fill="auto"/>
+            <w:noWrap/>
+            <w:vAlign w:val="bottom"/>
+            <w:hideMark/>
+          </w:tcPr>
+          <w:p>
+            <w:pPr>
+              <w:spacing w:after="0" w:line="240" w:lineRule="auto"/>
+              <w:rPr>
+                <w:rFonts w:ascii="Calibri" w:eastAsia="Times New Roman" w:hAnsi="Calibri" w:cs="Times New Roman"/>
+                <w:color w:val="000000"/>
+                <w:lang w:val="es-CO" w:eastAsia="es-CO"/>
+              </w:rPr>
+            </w:pPr>
+          </w:p>
+        </w:tc>
+      </w:tr>
+    </w:tbl>
+    <w:p>
+      <w:pPr>
+        <w:autoSpaceDE w:val="0"/>
+        <w:autoSpaceDN w:val="0"/>
+        <w:adjustRightInd w:val="0"/>
+        <w:spacing w:after="0" w:line="240" w:lineRule="auto"/>
+        <w:rPr>
+          <w:rFonts w:ascii="Arial" w:hAnsi="Arial" w:cs="Arial"/>
+          <w:color w:val="000000"/>
+          <w:sz w:val="24"/>
+          <w:lang w:val="es-CO"/>
+        </w:rPr>
+      </w:pPr>
+    </w:p>
+    <w:p>
+      <w:pPr>
+        <w:autoSpaceDE w:val="0"/>
+        <w:autoSpaceDN w:val="0"/>
+        <w:adjustRightInd w:val="0"/>
+        <w:spacing w:after="0" w:line="240" w:lineRule="auto"/>
+        <w:rPr>
+          <w:rFonts w:ascii="Arial" w:hAnsi="Arial" w:cs="Arial"/>
+          <w:color w:val="000000"/>
+          <w:sz w:val="20"/>
+          <w:lang w:val="es-CO"/>
+        </w:rPr>
+      </w:pPr>
+      <w:r>
+        <w:rPr>
+          <w:rFonts w:ascii="Arial" w:hAnsi="Arial" w:cs="Arial"/>
+          <w:color w:val="000000"/>
+          <w:sz w:val="20"/>
+          <w:lang w:val="es-CO"/>
+        </w:rPr>
+        <w:t>Tabla 1</w:t>
+      </w:r>
+      <w:r>
+        <w:rPr>
+          <w:rFonts w:ascii="Arial" w:hAnsi="Arial" w:cs="Arial"/>
+          <w:color w:val="000000"/>
+          <w:sz w:val="20"/>
+          <w:lang w:val="es-CO"/>
+        </w:rPr>
+        <w:t>5</w:t>
+      </w:r>
+      <w:r>
+        <w:rPr>
+          <w:rFonts w:ascii="Arial" w:hAnsi="Arial" w:cs="Arial"/>
+          <w:color w:val="000000"/>
+          <w:sz w:val="20"/>
+          <w:lang w:val="es-CO"/>
+        </w:rPr>
+        <w:t>: Descripción de la tabla Me</w:t>
+      </w:r>
+      <w:r>
+        <w:rPr>
+          <w:rFonts w:ascii="Arial" w:hAnsi="Arial" w:cs="Arial"/>
+          <w:color w:val="000000"/>
+          <w:sz w:val="20"/>
+          <w:lang w:val="es-CO"/>
+        </w:rPr>
+        <w:t>sa</w:t>
+      </w:r>
+      <w:r>
+        <w:rPr>
+          <w:rFonts w:ascii="Arial" w:hAnsi="Arial" w:cs="Arial"/>
+          <w:color w:val="000000"/>
+          <w:sz w:val="20"/>
+          <w:lang w:val="es-CO"/>
+        </w:rPr>
+        <w:t>.</w:t>
+      </w:r>
+    </w:p>
+    <w:p>
+      <w:pPr>
+        <w:autoSpaceDE w:val="0"/>
+        <w:autoSpaceDN w:val="0"/>
+        <w:adjustRightInd w:val="0"/>
+        <w:spacing w:after="0" w:line="240" w:lineRule="auto"/>
+        <w:rPr>
+          <w:rFonts w:ascii="Arial" w:hAnsi="Arial" w:cs="Arial"/>
+          <w:color w:val="000000"/>
+          <w:sz w:val="20"/>
+          <w:lang w:val="es-CO"/>
+        </w:rPr>
+      </w:pPr>
       <w:r>
         <w:rPr>
           <w:noProof/>
         </w:rPr>
         <w:lastRenderedPageBreak/>
         <w:drawing>
-          <wp:inline distT="0" distB="0" distL="0" distR="0" wp14:anchorId="39A985FD" wp14:editId="78B0FF9F">
-            <wp:extent cx="6120130" cy="2949575"/>
-            <wp:effectExtent l="0" t="0" r="0" b="3175"/>
-            <wp:docPr id="13" name="Imagen 13"/>
+          <wp:inline distT="0" distB="0" distL="0" distR="0" wp14:anchorId="53E10551" wp14:editId="49652FA5">
+            <wp:extent cx="6120130" cy="2698115"/>
+            <wp:effectExtent l="0" t="0" r="0" b="6985"/>
+            <wp:docPr id="26" name="Imagen 26"/>
             <wp:cNvGraphicFramePr>
               <a:graphicFrameLocks xmlns:a="http://schemas.openxmlformats.org/drawingml/2006/main" noChangeAspect="1"/>
             </wp:cNvGraphicFramePr>
@@ -16441,6 +17965,129 @@
                   <pic:spPr>
                     <a:xfrm>
                       <a:off x="0" y="0"/>
+                      <a:ext cx="6120130" cy="2698115"/>
+                    </a:xfrm>
+                    <a:prstGeom prst="rect">
+                      <a:avLst/>
+                    </a:prstGeom>
+                  </pic:spPr>
+                </pic:pic>
+              </a:graphicData>
+            </a:graphic>
+          </wp:inline>
+        </w:drawing>
+      </w:r>
+    </w:p>
+    <w:p>
+      <w:pPr>
+        <w:autoSpaceDE w:val="0"/>
+        <w:autoSpaceDN w:val="0"/>
+        <w:adjustRightInd w:val="0"/>
+        <w:spacing w:after="0" w:line="240" w:lineRule="auto"/>
+        <w:rPr>
+          <w:rFonts w:ascii="Arial" w:hAnsi="Arial" w:cs="Arial"/>
+          <w:color w:val="000000"/>
+          <w:sz w:val="20"/>
+          <w:lang w:val="es-CO"/>
+        </w:rPr>
+      </w:pPr>
+      <w:r>
+        <w:rPr>
+          <w:rFonts w:ascii="Arial" w:hAnsi="Arial" w:cs="Arial"/>
+          <w:color w:val="000000"/>
+          <w:sz w:val="20"/>
+          <w:lang w:val="es-CO"/>
+        </w:rPr>
+        <w:t xml:space="preserve">Imagen 10: Resultados de la consulta </w:t>
+      </w:r>
+      <w:r>
+        <w:rPr>
+          <w:rFonts w:ascii="Arial" w:hAnsi="Arial" w:cs="Arial"/>
+          <w:color w:val="000000"/>
+          <w:sz w:val="20"/>
+          <w:lang w:val="es-CO"/>
+        </w:rPr>
+        <w:t>para Mesa</w:t>
+      </w:r>
+      <w:r>
+        <w:rPr>
+          <w:rFonts w:ascii="Arial" w:hAnsi="Arial" w:cs="Arial"/>
+          <w:color w:val="000000"/>
+          <w:sz w:val="20"/>
+          <w:lang w:val="es-CO"/>
+        </w:rPr>
+        <w:t>.</w:t>
+      </w:r>
+    </w:p>
+    <w:p>
+      <w:pPr>
+        <w:autoSpaceDE w:val="0"/>
+        <w:autoSpaceDN w:val="0"/>
+        <w:adjustRightInd w:val="0"/>
+        <w:spacing w:after="0" w:line="240" w:lineRule="auto"/>
+        <w:rPr>
+          <w:rFonts w:ascii="Arial" w:hAnsi="Arial" w:cs="Arial"/>
+          <w:color w:val="000000"/>
+          <w:sz w:val="20"/>
+          <w:lang w:val="es-CO"/>
+        </w:rPr>
+      </w:pPr>
+    </w:p>
+    <w:p>
+      <w:pPr>
+        <w:autoSpaceDE w:val="0"/>
+        <w:autoSpaceDN w:val="0"/>
+        <w:adjustRightInd w:val="0"/>
+        <w:spacing w:after="0" w:line="240" w:lineRule="auto"/>
+        <w:rPr>
+          <w:rFonts w:ascii="Arial" w:hAnsi="Arial" w:cs="Arial"/>
+          <w:color w:val="000000"/>
+          <w:sz w:val="24"/>
+          <w:lang w:val="es-CO"/>
+        </w:rPr>
+      </w:pPr>
+    </w:p>
+    <w:p>
+      <w:pPr>
+        <w:autoSpaceDE w:val="0"/>
+        <w:autoSpaceDN w:val="0"/>
+        <w:adjustRightInd w:val="0"/>
+        <w:spacing w:after="0" w:line="240" w:lineRule="auto"/>
+        <w:rPr>
+          <w:rFonts w:ascii="Arial" w:hAnsi="Arial" w:cs="Arial"/>
+          <w:color w:val="000000"/>
+          <w:sz w:val="20"/>
+          <w:lang w:val="es-CO"/>
+        </w:rPr>
+      </w:pPr>
+      <w:r>
+        <w:rPr>
+          <w:noProof/>
+        </w:rPr>
+        <w:drawing>
+          <wp:inline distT="0" distB="0" distL="0" distR="0" wp14:anchorId="39A985FD" wp14:editId="78B0FF9F">
+            <wp:extent cx="6120130" cy="2949575"/>
+            <wp:effectExtent l="0" t="0" r="0" b="3175"/>
+            <wp:docPr id="13" name="Imagen 13"/>
+            <wp:cNvGraphicFramePr>
+              <a:graphicFrameLocks xmlns:a="http://schemas.openxmlformats.org/drawingml/2006/main" noChangeAspect="1"/>
+            </wp:cNvGraphicFramePr>
+            <a:graphic xmlns:a="http://schemas.openxmlformats.org/drawingml/2006/main">
+              <a:graphicData uri="http://schemas.openxmlformats.org/drawingml/2006/picture">
+                <pic:pic xmlns:pic="http://schemas.openxmlformats.org/drawingml/2006/picture">
+                  <pic:nvPicPr>
+                    <pic:cNvPr id="1" name=""/>
+                    <pic:cNvPicPr/>
+                  </pic:nvPicPr>
+                  <pic:blipFill>
+                    <a:blip r:embed="rId19"/>
+                    <a:stretch>
+                      <a:fillRect/>
+                    </a:stretch>
+                  </pic:blipFill>
+                  <pic:spPr>
+                    <a:xfrm>
+                      <a:off x="0" y="0"/>
                       <a:ext cx="6120130" cy="2949575"/>
                     </a:xfrm>
                     <a:prstGeom prst="rect">
@@ -16476,20 +18123,6 @@
         </w:rPr>
         <w:t>Imagen 11: Resultados de la consulta para Menú.</w:t>
       </w:r>
-    </w:p>
-    <w:p>
-      <w:pPr>
-        <w:autoSpaceDE w:val="0"/>
-        <w:autoSpaceDN w:val="0"/>
-        <w:adjustRightInd w:val="0"/>
-        <w:spacing w:after="0" w:line="240" w:lineRule="auto"/>
-        <w:rPr>
-          <w:rFonts w:ascii="Arial" w:hAnsi="Arial" w:cs="Arial"/>
-          <w:color w:val="000000"/>
-          <w:sz w:val="20"/>
-          <w:lang w:val="es-CO"/>
-        </w:rPr>
-      </w:pPr>
     </w:p>
     <w:p>
       <w:pPr>
@@ -17897,7 +19530,7 @@
                 <w:color w:val="000000"/>
                 <w:lang w:val="es-CO" w:eastAsia="es-CO"/>
               </w:rPr>
-              <w:t>NN, Fkproducto.id</w:t>
+              <w:t>NN, Fkmesa.id</w:t>
             </w:r>
           </w:p>
         </w:tc>
@@ -17973,7 +19606,7 @@
                     <pic:cNvPicPr/>
                   </pic:nvPicPr>
                   <pic:blipFill>
-                    <a:blip r:embed="rId19"/>
+                    <a:blip r:embed="rId20"/>
                     <a:stretch>
                       <a:fillRect/>
                     </a:stretch>
@@ -18834,7 +20467,7 @@
                     <pic:cNvPicPr/>
                   </pic:nvPicPr>
                   <pic:blipFill>
-                    <a:blip r:embed="rId20"/>
+                    <a:blip r:embed="rId21"/>
                     <a:stretch>
                       <a:fillRect/>
                     </a:stretch>
@@ -18901,6 +20534,174 @@
         <w:rPr>
           <w:rFonts w:ascii="Arial" w:hAnsi="Arial" w:cs="Arial"/>
           <w:color w:val="000000"/>
+          <w:sz w:val="20"/>
+          <w:lang w:val="es-CO"/>
+        </w:rPr>
+      </w:pPr>
+    </w:p>
+    <w:p>
+      <w:pPr>
+        <w:autoSpaceDE w:val="0"/>
+        <w:autoSpaceDN w:val="0"/>
+        <w:adjustRightInd w:val="0"/>
+        <w:spacing w:after="0" w:line="240" w:lineRule="auto"/>
+        <w:rPr>
+          <w:rFonts w:ascii="Arial" w:hAnsi="Arial" w:cs="Arial"/>
+          <w:color w:val="000000"/>
+          <w:sz w:val="20"/>
+          <w:lang w:val="es-CO"/>
+        </w:rPr>
+      </w:pPr>
+    </w:p>
+    <w:p>
+      <w:pPr>
+        <w:autoSpaceDE w:val="0"/>
+        <w:autoSpaceDN w:val="0"/>
+        <w:adjustRightInd w:val="0"/>
+        <w:spacing w:after="0" w:line="240" w:lineRule="auto"/>
+        <w:rPr>
+          <w:rFonts w:ascii="Arial" w:hAnsi="Arial" w:cs="Arial"/>
+          <w:color w:val="000000"/>
+          <w:sz w:val="20"/>
+          <w:lang w:val="es-CO"/>
+        </w:rPr>
+      </w:pPr>
+    </w:p>
+    <w:p>
+      <w:pPr>
+        <w:autoSpaceDE w:val="0"/>
+        <w:autoSpaceDN w:val="0"/>
+        <w:adjustRightInd w:val="0"/>
+        <w:spacing w:after="0" w:line="240" w:lineRule="auto"/>
+        <w:rPr>
+          <w:rFonts w:ascii="Arial" w:hAnsi="Arial" w:cs="Arial"/>
+          <w:color w:val="000000"/>
+          <w:sz w:val="20"/>
+          <w:lang w:val="es-CO"/>
+        </w:rPr>
+      </w:pPr>
+    </w:p>
+    <w:p>
+      <w:pPr>
+        <w:autoSpaceDE w:val="0"/>
+        <w:autoSpaceDN w:val="0"/>
+        <w:adjustRightInd w:val="0"/>
+        <w:spacing w:after="0" w:line="240" w:lineRule="auto"/>
+        <w:rPr>
+          <w:rFonts w:ascii="Arial" w:hAnsi="Arial" w:cs="Arial"/>
+          <w:color w:val="000000"/>
+          <w:sz w:val="20"/>
+          <w:lang w:val="es-CO"/>
+        </w:rPr>
+      </w:pPr>
+    </w:p>
+    <w:p>
+      <w:pPr>
+        <w:autoSpaceDE w:val="0"/>
+        <w:autoSpaceDN w:val="0"/>
+        <w:adjustRightInd w:val="0"/>
+        <w:spacing w:after="0" w:line="240" w:lineRule="auto"/>
+        <w:rPr>
+          <w:rFonts w:ascii="Arial" w:hAnsi="Arial" w:cs="Arial"/>
+          <w:color w:val="000000"/>
+          <w:sz w:val="20"/>
+          <w:lang w:val="es-CO"/>
+        </w:rPr>
+      </w:pPr>
+    </w:p>
+    <w:p>
+      <w:pPr>
+        <w:autoSpaceDE w:val="0"/>
+        <w:autoSpaceDN w:val="0"/>
+        <w:adjustRightInd w:val="0"/>
+        <w:spacing w:after="0" w:line="240" w:lineRule="auto"/>
+        <w:rPr>
+          <w:rFonts w:ascii="Arial" w:hAnsi="Arial" w:cs="Arial"/>
+          <w:color w:val="000000"/>
+          <w:sz w:val="20"/>
+          <w:lang w:val="es-CO"/>
+        </w:rPr>
+      </w:pPr>
+    </w:p>
+    <w:p>
+      <w:pPr>
+        <w:autoSpaceDE w:val="0"/>
+        <w:autoSpaceDN w:val="0"/>
+        <w:adjustRightInd w:val="0"/>
+        <w:spacing w:after="0" w:line="240" w:lineRule="auto"/>
+        <w:rPr>
+          <w:rFonts w:ascii="Arial" w:hAnsi="Arial" w:cs="Arial"/>
+          <w:color w:val="000000"/>
+          <w:sz w:val="20"/>
+          <w:lang w:val="es-CO"/>
+        </w:rPr>
+      </w:pPr>
+    </w:p>
+    <w:p>
+      <w:pPr>
+        <w:autoSpaceDE w:val="0"/>
+        <w:autoSpaceDN w:val="0"/>
+        <w:adjustRightInd w:val="0"/>
+        <w:spacing w:after="0" w:line="240" w:lineRule="auto"/>
+        <w:rPr>
+          <w:rFonts w:ascii="Arial" w:hAnsi="Arial" w:cs="Arial"/>
+          <w:color w:val="000000"/>
+          <w:sz w:val="20"/>
+          <w:lang w:val="es-CO"/>
+        </w:rPr>
+      </w:pPr>
+    </w:p>
+    <w:p>
+      <w:pPr>
+        <w:autoSpaceDE w:val="0"/>
+        <w:autoSpaceDN w:val="0"/>
+        <w:adjustRightInd w:val="0"/>
+        <w:spacing w:after="0" w:line="240" w:lineRule="auto"/>
+        <w:rPr>
+          <w:rFonts w:ascii="Arial" w:hAnsi="Arial" w:cs="Arial"/>
+          <w:color w:val="000000"/>
+          <w:sz w:val="20"/>
+          <w:lang w:val="es-CO"/>
+        </w:rPr>
+      </w:pPr>
+    </w:p>
+    <w:p>
+      <w:pPr>
+        <w:autoSpaceDE w:val="0"/>
+        <w:autoSpaceDN w:val="0"/>
+        <w:adjustRightInd w:val="0"/>
+        <w:spacing w:after="0" w:line="240" w:lineRule="auto"/>
+        <w:rPr>
+          <w:rFonts w:ascii="Arial" w:hAnsi="Arial" w:cs="Arial"/>
+          <w:color w:val="000000"/>
+          <w:sz w:val="20"/>
+          <w:lang w:val="es-CO"/>
+        </w:rPr>
+      </w:pPr>
+    </w:p>
+    <w:p>
+      <w:pPr>
+        <w:autoSpaceDE w:val="0"/>
+        <w:autoSpaceDN w:val="0"/>
+        <w:adjustRightInd w:val="0"/>
+        <w:spacing w:after="0" w:line="240" w:lineRule="auto"/>
+        <w:rPr>
+          <w:rFonts w:ascii="Arial" w:hAnsi="Arial" w:cs="Arial"/>
+          <w:color w:val="000000"/>
+          <w:sz w:val="20"/>
+          <w:lang w:val="es-CO"/>
+        </w:rPr>
+      </w:pPr>
+    </w:p>
+    <w:p>
+      <w:pPr>
+        <w:autoSpaceDE w:val="0"/>
+        <w:autoSpaceDN w:val="0"/>
+        <w:adjustRightInd w:val="0"/>
+        <w:spacing w:after="0" w:line="240" w:lineRule="auto"/>
+        <w:rPr>
+          <w:rFonts w:ascii="Arial" w:hAnsi="Arial" w:cs="Arial"/>
+          <w:color w:val="000000"/>
           <w:sz w:val="24"/>
           <w:lang w:val="es-CO"/>
         </w:rPr>
@@ -18912,6 +20713,7 @@
           <w:sz w:val="24"/>
           <w:lang w:val="es-CO"/>
         </w:rPr>
+        <w:lastRenderedPageBreak/>
         <w:t>Producto</w:t>
       </w:r>
     </w:p>
@@ -21024,7 +22826,6 @@
         <w:rPr>
           <w:noProof/>
         </w:rPr>
-        <w:lastRenderedPageBreak/>
         <w:drawing>
           <wp:inline distT="0" distB="0" distL="0" distR="0" wp14:anchorId="0872FCE4" wp14:editId="546DE3C0">
             <wp:extent cx="6120130" cy="3034030"/>
@@ -21041,7 +22842,7 @@
                     <pic:cNvPicPr/>
                   </pic:nvPicPr>
                   <pic:blipFill>
-                    <a:blip r:embed="rId21"/>
+                    <a:blip r:embed="rId22"/>
                     <a:stretch>
                       <a:fillRect/>
                     </a:stretch>
@@ -21112,6 +22913,104 @@
           <w:lang w:val="es-CO"/>
         </w:rPr>
       </w:pPr>
+    </w:p>
+    <w:p>
+      <w:pPr>
+        <w:autoSpaceDE w:val="0"/>
+        <w:autoSpaceDN w:val="0"/>
+        <w:adjustRightInd w:val="0"/>
+        <w:spacing w:after="0" w:line="240" w:lineRule="auto"/>
+        <w:rPr>
+          <w:rFonts w:ascii="Arial" w:hAnsi="Arial" w:cs="Arial"/>
+          <w:color w:val="000000"/>
+          <w:sz w:val="24"/>
+          <w:lang w:val="es-CO"/>
+        </w:rPr>
+      </w:pPr>
+    </w:p>
+    <w:p>
+      <w:pPr>
+        <w:autoSpaceDE w:val="0"/>
+        <w:autoSpaceDN w:val="0"/>
+        <w:adjustRightInd w:val="0"/>
+        <w:spacing w:after="0" w:line="240" w:lineRule="auto"/>
+        <w:rPr>
+          <w:rFonts w:ascii="Arial" w:hAnsi="Arial" w:cs="Arial"/>
+          <w:color w:val="000000"/>
+          <w:sz w:val="24"/>
+          <w:lang w:val="es-CO"/>
+        </w:rPr>
+      </w:pPr>
+    </w:p>
+    <w:p>
+      <w:pPr>
+        <w:autoSpaceDE w:val="0"/>
+        <w:autoSpaceDN w:val="0"/>
+        <w:adjustRightInd w:val="0"/>
+        <w:spacing w:after="0" w:line="240" w:lineRule="auto"/>
+        <w:rPr>
+          <w:rFonts w:ascii="Arial" w:hAnsi="Arial" w:cs="Arial"/>
+          <w:color w:val="000000"/>
+          <w:sz w:val="24"/>
+          <w:lang w:val="es-CO"/>
+        </w:rPr>
+      </w:pPr>
+    </w:p>
+    <w:p>
+      <w:pPr>
+        <w:autoSpaceDE w:val="0"/>
+        <w:autoSpaceDN w:val="0"/>
+        <w:adjustRightInd w:val="0"/>
+        <w:spacing w:after="0" w:line="240" w:lineRule="auto"/>
+        <w:rPr>
+          <w:rFonts w:ascii="Arial" w:hAnsi="Arial" w:cs="Arial"/>
+          <w:color w:val="000000"/>
+          <w:sz w:val="24"/>
+          <w:lang w:val="es-CO"/>
+        </w:rPr>
+      </w:pPr>
+    </w:p>
+    <w:p>
+      <w:pPr>
+        <w:autoSpaceDE w:val="0"/>
+        <w:autoSpaceDN w:val="0"/>
+        <w:adjustRightInd w:val="0"/>
+        <w:spacing w:after="0" w:line="240" w:lineRule="auto"/>
+        <w:rPr>
+          <w:rFonts w:ascii="Arial" w:hAnsi="Arial" w:cs="Arial"/>
+          <w:color w:val="000000"/>
+          <w:sz w:val="24"/>
+          <w:lang w:val="es-CO"/>
+        </w:rPr>
+      </w:pPr>
+    </w:p>
+    <w:p>
+      <w:pPr>
+        <w:autoSpaceDE w:val="0"/>
+        <w:autoSpaceDN w:val="0"/>
+        <w:adjustRightInd w:val="0"/>
+        <w:spacing w:after="0" w:line="240" w:lineRule="auto"/>
+        <w:rPr>
+          <w:rFonts w:ascii="Arial" w:hAnsi="Arial" w:cs="Arial"/>
+          <w:color w:val="000000"/>
+          <w:sz w:val="24"/>
+          <w:lang w:val="es-CO"/>
+        </w:rPr>
+      </w:pPr>
+    </w:p>
+    <w:p>
+      <w:pPr>
+        <w:autoSpaceDE w:val="0"/>
+        <w:autoSpaceDN w:val="0"/>
+        <w:adjustRightInd w:val="0"/>
+        <w:spacing w:after="0" w:line="240" w:lineRule="auto"/>
+        <w:rPr>
+          <w:rFonts w:ascii="Arial" w:hAnsi="Arial" w:cs="Arial"/>
+          <w:color w:val="000000"/>
+          <w:sz w:val="24"/>
+          <w:lang w:val="es-CO"/>
+        </w:rPr>
+      </w:pPr>
       <w:r>
         <w:rPr>
           <w:rFonts w:ascii="Arial" w:hAnsi="Arial" w:cs="Arial"/>
@@ -21119,6 +23018,7 @@
           <w:sz w:val="24"/>
           <w:lang w:val="es-CO"/>
         </w:rPr>
+        <w:lastRenderedPageBreak/>
         <w:t>Reserva</w:t>
       </w:r>
     </w:p>
@@ -22319,7 +24219,7 @@
                     <pic:cNvPicPr/>
                   </pic:nvPicPr>
                   <pic:blipFill>
-                    <a:blip r:embed="rId22"/>
+                    <a:blip r:embed="rId23"/>
                     <a:stretch>
                       <a:fillRect/>
                     </a:stretch>
@@ -22411,7 +24311,6 @@
           <w:sz w:val="24"/>
           <w:lang w:val="es-CO"/>
         </w:rPr>
-        <w:lastRenderedPageBreak/>
         <w:t>Restaurante</w:t>
       </w:r>
     </w:p>
@@ -23736,6 +25635,7 @@
         <w:rPr>
           <w:noProof/>
         </w:rPr>
+        <w:lastRenderedPageBreak/>
         <w:drawing>
           <wp:inline distT="0" distB="0" distL="0" distR="0" wp14:anchorId="5EEE6FA9" wp14:editId="32CDC65C">
             <wp:extent cx="6120130" cy="2602865"/>
@@ -23752,7 +25652,7 @@
                     <pic:cNvPicPr/>
                   </pic:nvPicPr>
                   <pic:blipFill>
-                    <a:blip r:embed="rId23"/>
+                    <a:blip r:embed="rId24"/>
                     <a:stretch>
                       <a:fillRect/>
                     </a:stretch>
@@ -24613,7 +26513,6 @@
         <w:rPr>
           <w:noProof/>
         </w:rPr>
-        <w:lastRenderedPageBreak/>
         <w:drawing>
           <wp:inline distT="0" distB="0" distL="0" distR="0" wp14:anchorId="2AA3988B" wp14:editId="3F39D77E">
             <wp:extent cx="6120130" cy="2242820"/>
@@ -24630,7 +26529,7 @@
                     <pic:cNvPicPr/>
                   </pic:nvPicPr>
                   <pic:blipFill>
-                    <a:blip r:embed="rId24"/>
+                    <a:blip r:embed="rId25"/>
                     <a:stretch>
                       <a:fillRect/>
                     </a:stretch>
@@ -25431,6 +27330,7 @@
           <w:sz w:val="20"/>
           <w:lang w:val="es-CO"/>
         </w:rPr>
+        <w:lastRenderedPageBreak/>
         <w:t>Tabla 22: Descripción de la tabla Tipo.</w:t>
       </w:r>
     </w:p>
@@ -25481,7 +27381,7 @@
                     <pic:cNvPicPr/>
                   </pic:nvPicPr>
                   <pic:blipFill>
-                    <a:blip r:embed="rId25"/>
+                    <a:blip r:embed="rId26"/>
                     <a:stretch>
                       <a:fillRect/>
                     </a:stretch>
@@ -26313,7 +28213,6 @@
         <w:rPr>
           <w:noProof/>
         </w:rPr>
-        <w:lastRenderedPageBreak/>
         <w:drawing>
           <wp:inline distT="0" distB="0" distL="0" distR="0" wp14:anchorId="4D278E8B" wp14:editId="794D7BBF">
             <wp:extent cx="6120130" cy="2393950"/>
@@ -26330,7 +28229,7 @@
                     <pic:cNvPicPr/>
                   </pic:nvPicPr>
                   <pic:blipFill>
-                    <a:blip r:embed="rId26"/>
+                    <a:blip r:embed="rId27"/>
                     <a:stretch>
                       <a:fillRect/>
                     </a:stretch>
@@ -26401,6 +28300,146 @@
           <w:lang w:val="es-CO"/>
         </w:rPr>
       </w:pPr>
+    </w:p>
+    <w:p>
+      <w:pPr>
+        <w:autoSpaceDE w:val="0"/>
+        <w:autoSpaceDN w:val="0"/>
+        <w:adjustRightInd w:val="0"/>
+        <w:spacing w:after="0" w:line="240" w:lineRule="auto"/>
+        <w:rPr>
+          <w:rFonts w:ascii="Arial" w:hAnsi="Arial" w:cs="Arial"/>
+          <w:color w:val="000000"/>
+          <w:sz w:val="24"/>
+          <w:lang w:val="es-CO"/>
+        </w:rPr>
+      </w:pPr>
+    </w:p>
+    <w:p>
+      <w:pPr>
+        <w:autoSpaceDE w:val="0"/>
+        <w:autoSpaceDN w:val="0"/>
+        <w:adjustRightInd w:val="0"/>
+        <w:spacing w:after="0" w:line="240" w:lineRule="auto"/>
+        <w:rPr>
+          <w:rFonts w:ascii="Arial" w:hAnsi="Arial" w:cs="Arial"/>
+          <w:color w:val="000000"/>
+          <w:sz w:val="24"/>
+          <w:lang w:val="es-CO"/>
+        </w:rPr>
+      </w:pPr>
+    </w:p>
+    <w:p>
+      <w:pPr>
+        <w:autoSpaceDE w:val="0"/>
+        <w:autoSpaceDN w:val="0"/>
+        <w:adjustRightInd w:val="0"/>
+        <w:spacing w:after="0" w:line="240" w:lineRule="auto"/>
+        <w:rPr>
+          <w:rFonts w:ascii="Arial" w:hAnsi="Arial" w:cs="Arial"/>
+          <w:color w:val="000000"/>
+          <w:sz w:val="24"/>
+          <w:lang w:val="es-CO"/>
+        </w:rPr>
+      </w:pPr>
+    </w:p>
+    <w:p>
+      <w:pPr>
+        <w:autoSpaceDE w:val="0"/>
+        <w:autoSpaceDN w:val="0"/>
+        <w:adjustRightInd w:val="0"/>
+        <w:spacing w:after="0" w:line="240" w:lineRule="auto"/>
+        <w:rPr>
+          <w:rFonts w:ascii="Arial" w:hAnsi="Arial" w:cs="Arial"/>
+          <w:color w:val="000000"/>
+          <w:sz w:val="24"/>
+          <w:lang w:val="es-CO"/>
+        </w:rPr>
+      </w:pPr>
+    </w:p>
+    <w:p>
+      <w:pPr>
+        <w:autoSpaceDE w:val="0"/>
+        <w:autoSpaceDN w:val="0"/>
+        <w:adjustRightInd w:val="0"/>
+        <w:spacing w:after="0" w:line="240" w:lineRule="auto"/>
+        <w:rPr>
+          <w:rFonts w:ascii="Arial" w:hAnsi="Arial" w:cs="Arial"/>
+          <w:color w:val="000000"/>
+          <w:sz w:val="24"/>
+          <w:lang w:val="es-CO"/>
+        </w:rPr>
+      </w:pPr>
+    </w:p>
+    <w:p>
+      <w:pPr>
+        <w:autoSpaceDE w:val="0"/>
+        <w:autoSpaceDN w:val="0"/>
+        <w:adjustRightInd w:val="0"/>
+        <w:spacing w:after="0" w:line="240" w:lineRule="auto"/>
+        <w:rPr>
+          <w:rFonts w:ascii="Arial" w:hAnsi="Arial" w:cs="Arial"/>
+          <w:color w:val="000000"/>
+          <w:sz w:val="24"/>
+          <w:lang w:val="es-CO"/>
+        </w:rPr>
+      </w:pPr>
+    </w:p>
+    <w:p>
+      <w:pPr>
+        <w:autoSpaceDE w:val="0"/>
+        <w:autoSpaceDN w:val="0"/>
+        <w:adjustRightInd w:val="0"/>
+        <w:spacing w:after="0" w:line="240" w:lineRule="auto"/>
+        <w:rPr>
+          <w:rFonts w:ascii="Arial" w:hAnsi="Arial" w:cs="Arial"/>
+          <w:color w:val="000000"/>
+          <w:sz w:val="24"/>
+          <w:lang w:val="es-CO"/>
+        </w:rPr>
+      </w:pPr>
+    </w:p>
+    <w:p>
+      <w:pPr>
+        <w:autoSpaceDE w:val="0"/>
+        <w:autoSpaceDN w:val="0"/>
+        <w:adjustRightInd w:val="0"/>
+        <w:spacing w:after="0" w:line="240" w:lineRule="auto"/>
+        <w:rPr>
+          <w:rFonts w:ascii="Arial" w:hAnsi="Arial" w:cs="Arial"/>
+          <w:color w:val="000000"/>
+          <w:sz w:val="24"/>
+          <w:lang w:val="es-CO"/>
+        </w:rPr>
+      </w:pPr>
+    </w:p>
+    <w:p>
+      <w:pPr>
+        <w:autoSpaceDE w:val="0"/>
+        <w:autoSpaceDN w:val="0"/>
+        <w:adjustRightInd w:val="0"/>
+        <w:spacing w:after="0" w:line="240" w:lineRule="auto"/>
+        <w:rPr>
+          <w:rFonts w:ascii="Arial" w:hAnsi="Arial" w:cs="Arial"/>
+          <w:color w:val="000000"/>
+          <w:sz w:val="24"/>
+          <w:lang w:val="es-CO"/>
+        </w:rPr>
+      </w:pPr>
+    </w:p>
+    <w:p>
+      <w:pPr>
+        <w:autoSpaceDE w:val="0"/>
+        <w:autoSpaceDN w:val="0"/>
+        <w:adjustRightInd w:val="0"/>
+        <w:spacing w:after="0" w:line="240" w:lineRule="auto"/>
+        <w:rPr>
+          <w:rFonts w:ascii="Arial" w:hAnsi="Arial" w:cs="Arial"/>
+          <w:color w:val="000000"/>
+          <w:sz w:val="24"/>
+          <w:lang w:val="es-CO"/>
+        </w:rPr>
+      </w:pPr>
       <w:r>
         <w:rPr>
           <w:rFonts w:ascii="Arial" w:hAnsi="Arial" w:cs="Arial"/>
@@ -26408,6 +28447,7 @@
           <w:sz w:val="24"/>
           <w:lang w:val="es-CO"/>
         </w:rPr>
+        <w:lastRenderedPageBreak/>
         <w:t>Zona</w:t>
       </w:r>
     </w:p>
@@ -27920,7 +29960,7 @@
                     <pic:cNvPicPr/>
                   </pic:nvPicPr>
                   <pic:blipFill>
-                    <a:blip r:embed="rId27"/>
+                    <a:blip r:embed="rId28"/>
                     <a:stretch>
                       <a:fillRect/>
                     </a:stretch>
@@ -28078,7 +30118,6 @@
           <w:sz w:val="24"/>
           <w:lang w:val="es-CO"/>
         </w:rPr>
-        <w:lastRenderedPageBreak/>
         <w:t xml:space="preserve">c. Documente la lógica de los nuevos requerimientos a desarrollar, descritos en la sección de caso de estudio de este documento. En este punto se requiere definir los mecanismos que utiliza para garantizar las propiedades ACID del requerimiento. </w:t>
       </w:r>
     </w:p>
@@ -28207,6 +30246,66 @@
           <w:lang w:val="es-CO"/>
         </w:rPr>
       </w:pPr>
+    </w:p>
+    <w:p>
+      <w:pPr>
+        <w:autoSpaceDE w:val="0"/>
+        <w:autoSpaceDN w:val="0"/>
+        <w:adjustRightInd w:val="0"/>
+        <w:spacing w:after="0" w:line="240" w:lineRule="auto"/>
+        <w:jc w:val="both"/>
+        <w:rPr>
+          <w:rFonts w:ascii="Arial" w:hAnsi="Arial" w:cs="Arial"/>
+          <w:color w:val="000000"/>
+          <w:sz w:val="24"/>
+          <w:lang w:val="es-CO"/>
+        </w:rPr>
+      </w:pPr>
+    </w:p>
+    <w:p>
+      <w:pPr>
+        <w:autoSpaceDE w:val="0"/>
+        <w:autoSpaceDN w:val="0"/>
+        <w:adjustRightInd w:val="0"/>
+        <w:spacing w:after="0" w:line="240" w:lineRule="auto"/>
+        <w:jc w:val="both"/>
+        <w:rPr>
+          <w:rFonts w:ascii="Arial" w:hAnsi="Arial" w:cs="Arial"/>
+          <w:color w:val="000000"/>
+          <w:sz w:val="24"/>
+          <w:lang w:val="es-CO"/>
+        </w:rPr>
+      </w:pPr>
+    </w:p>
+    <w:p>
+      <w:pPr>
+        <w:autoSpaceDE w:val="0"/>
+        <w:autoSpaceDN w:val="0"/>
+        <w:adjustRightInd w:val="0"/>
+        <w:spacing w:after="0" w:line="240" w:lineRule="auto"/>
+        <w:jc w:val="both"/>
+        <w:rPr>
+          <w:rFonts w:ascii="Arial" w:hAnsi="Arial" w:cs="Arial"/>
+          <w:color w:val="000000"/>
+          <w:sz w:val="24"/>
+          <w:lang w:val="es-CO"/>
+        </w:rPr>
+      </w:pPr>
+    </w:p>
+    <w:p>
+      <w:pPr>
+        <w:autoSpaceDE w:val="0"/>
+        <w:autoSpaceDN w:val="0"/>
+        <w:adjustRightInd w:val="0"/>
+        <w:spacing w:after="0" w:line="240" w:lineRule="auto"/>
+        <w:jc w:val="both"/>
+        <w:rPr>
+          <w:rFonts w:ascii="Arial" w:hAnsi="Arial" w:cs="Arial"/>
+          <w:color w:val="000000"/>
+          <w:sz w:val="24"/>
+          <w:lang w:val="es-CO"/>
+        </w:rPr>
+      </w:pPr>
       <w:r>
         <w:rPr>
           <w:rFonts w:ascii="Arial" w:hAnsi="Arial" w:cs="Arial"/>
@@ -28214,6 +30313,7 @@
           <w:sz w:val="24"/>
           <w:lang w:val="es-CO"/>
         </w:rPr>
+        <w:lastRenderedPageBreak/>
         <w:t>RF 11-12 Registro de equivalencias</w:t>
       </w:r>
     </w:p>
@@ -30275,6 +32375,156 @@
         <w:jc w:val="both"/>
         <w:rPr>
           <w:rFonts w:ascii="Arial" w:hAnsi="Arial" w:cs="Arial"/>
+          <w:bCs/>
+          <w:sz w:val="24"/>
+          <w:szCs w:val="18"/>
+        </w:rPr>
+      </w:pPr>
+    </w:p>
+    <w:p>
+      <w:pPr>
+        <w:autoSpaceDE w:val="0"/>
+        <w:autoSpaceDN w:val="0"/>
+        <w:adjustRightInd w:val="0"/>
+        <w:spacing w:after="0" w:line="240" w:lineRule="auto"/>
+        <w:jc w:val="both"/>
+        <w:rPr>
+          <w:rFonts w:ascii="Arial" w:hAnsi="Arial" w:cs="Arial"/>
+          <w:bCs/>
+          <w:sz w:val="24"/>
+          <w:szCs w:val="18"/>
+        </w:rPr>
+      </w:pPr>
+    </w:p>
+    <w:p>
+      <w:pPr>
+        <w:autoSpaceDE w:val="0"/>
+        <w:autoSpaceDN w:val="0"/>
+        <w:adjustRightInd w:val="0"/>
+        <w:spacing w:after="0" w:line="240" w:lineRule="auto"/>
+        <w:jc w:val="both"/>
+        <w:rPr>
+          <w:rFonts w:ascii="Arial" w:hAnsi="Arial" w:cs="Arial"/>
+          <w:bCs/>
+          <w:sz w:val="24"/>
+          <w:szCs w:val="18"/>
+        </w:rPr>
+      </w:pPr>
+    </w:p>
+    <w:p>
+      <w:pPr>
+        <w:autoSpaceDE w:val="0"/>
+        <w:autoSpaceDN w:val="0"/>
+        <w:adjustRightInd w:val="0"/>
+        <w:spacing w:after="0" w:line="240" w:lineRule="auto"/>
+        <w:jc w:val="both"/>
+        <w:rPr>
+          <w:rFonts w:ascii="Arial" w:hAnsi="Arial" w:cs="Arial"/>
+          <w:bCs/>
+          <w:sz w:val="24"/>
+          <w:szCs w:val="18"/>
+        </w:rPr>
+      </w:pPr>
+    </w:p>
+    <w:p>
+      <w:pPr>
+        <w:autoSpaceDE w:val="0"/>
+        <w:autoSpaceDN w:val="0"/>
+        <w:adjustRightInd w:val="0"/>
+        <w:spacing w:after="0" w:line="240" w:lineRule="auto"/>
+        <w:jc w:val="both"/>
+        <w:rPr>
+          <w:rFonts w:ascii="Arial" w:hAnsi="Arial" w:cs="Arial"/>
+          <w:bCs/>
+          <w:sz w:val="24"/>
+          <w:szCs w:val="18"/>
+        </w:rPr>
+      </w:pPr>
+    </w:p>
+    <w:p>
+      <w:pPr>
+        <w:autoSpaceDE w:val="0"/>
+        <w:autoSpaceDN w:val="0"/>
+        <w:adjustRightInd w:val="0"/>
+        <w:spacing w:after="0" w:line="240" w:lineRule="auto"/>
+        <w:jc w:val="both"/>
+        <w:rPr>
+          <w:rFonts w:ascii="Arial" w:hAnsi="Arial" w:cs="Arial"/>
+          <w:bCs/>
+          <w:sz w:val="24"/>
+          <w:szCs w:val="18"/>
+        </w:rPr>
+      </w:pPr>
+    </w:p>
+    <w:p>
+      <w:pPr>
+        <w:autoSpaceDE w:val="0"/>
+        <w:autoSpaceDN w:val="0"/>
+        <w:adjustRightInd w:val="0"/>
+        <w:spacing w:after="0" w:line="240" w:lineRule="auto"/>
+        <w:jc w:val="both"/>
+        <w:rPr>
+          <w:rFonts w:ascii="Arial" w:hAnsi="Arial" w:cs="Arial"/>
+          <w:bCs/>
+          <w:sz w:val="24"/>
+          <w:szCs w:val="18"/>
+        </w:rPr>
+      </w:pPr>
+    </w:p>
+    <w:p>
+      <w:pPr>
+        <w:autoSpaceDE w:val="0"/>
+        <w:autoSpaceDN w:val="0"/>
+        <w:adjustRightInd w:val="0"/>
+        <w:spacing w:after="0" w:line="240" w:lineRule="auto"/>
+        <w:jc w:val="both"/>
+        <w:rPr>
+          <w:rFonts w:ascii="Arial" w:hAnsi="Arial" w:cs="Arial"/>
+          <w:bCs/>
+          <w:sz w:val="24"/>
+          <w:szCs w:val="18"/>
+        </w:rPr>
+      </w:pPr>
+    </w:p>
+    <w:p>
+      <w:pPr>
+        <w:autoSpaceDE w:val="0"/>
+        <w:autoSpaceDN w:val="0"/>
+        <w:adjustRightInd w:val="0"/>
+        <w:spacing w:after="0" w:line="240" w:lineRule="auto"/>
+        <w:jc w:val="both"/>
+        <w:rPr>
+          <w:rFonts w:ascii="Arial" w:hAnsi="Arial" w:cs="Arial"/>
+          <w:bCs/>
+          <w:sz w:val="24"/>
+          <w:szCs w:val="18"/>
+        </w:rPr>
+      </w:pPr>
+    </w:p>
+    <w:p>
+      <w:pPr>
+        <w:autoSpaceDE w:val="0"/>
+        <w:autoSpaceDN w:val="0"/>
+        <w:adjustRightInd w:val="0"/>
+        <w:spacing w:after="0" w:line="240" w:lineRule="auto"/>
+        <w:jc w:val="both"/>
+        <w:rPr>
+          <w:rFonts w:ascii="Arial" w:hAnsi="Arial" w:cs="Arial"/>
+          <w:bCs/>
+          <w:sz w:val="24"/>
+          <w:szCs w:val="18"/>
+        </w:rPr>
+      </w:pPr>
+    </w:p>
+    <w:p>
+      <w:pPr>
+        <w:autoSpaceDE w:val="0"/>
+        <w:autoSpaceDN w:val="0"/>
+        <w:adjustRightInd w:val="0"/>
+        <w:spacing w:after="0" w:line="240" w:lineRule="auto"/>
+        <w:jc w:val="both"/>
+        <w:rPr>
+          <w:rFonts w:ascii="Arial" w:hAnsi="Arial" w:cs="Arial"/>
           <w:color w:val="000000"/>
           <w:sz w:val="24"/>
           <w:lang w:val="es-CO"/>
@@ -30287,6 +32537,7 @@
           <w:sz w:val="24"/>
           <w:szCs w:val="18"/>
         </w:rPr>
+        <w:lastRenderedPageBreak/>
         <w:t>RF1</w:t>
       </w:r>
       <w:r>
@@ -32599,6 +34850,7 @@
         <w:rPr>
           <w:szCs w:val="22"/>
         </w:rPr>
+        <w:lastRenderedPageBreak/>
         <w:t>Requerimientos de consulta.</w:t>
       </w:r>
     </w:p>
@@ -32778,8 +35030,6 @@
           <w:lang w:val="es-CO"/>
         </w:rPr>
       </w:pPr>
-      <w:bookmarkStart w:id="0" w:name="_GoBack"/>
-      <w:bookmarkEnd w:id="0"/>
     </w:p>
     <w:p>
       <w:pPr>
@@ -33395,17 +35645,7 @@
           <w:sz w:val="24"/>
           <w:lang w:val="es-CO"/>
         </w:rPr>
-        <w:t xml:space="preserve">¿Qué diferencias hay en el manejo transaccional por parte de un contenedor de aplicaciones con respecto al manejo dado por parte del programador de la aplicación? </w:t>
-      </w:r>
-      <w:r>
-        <w:rPr>
-          <w:rFonts w:ascii="Arial" w:hAnsi="Arial" w:cs="Arial"/>
-          <w:color w:val="000000"/>
-          <w:sz w:val="24"/>
-          <w:lang w:val="es-CO"/>
-        </w:rPr>
-        <w:lastRenderedPageBreak/>
-        <w:t xml:space="preserve">Explique claramente las ventajas y desventajas de cada uno de ellos y cómo se refleja en su arquitectura de software y diseño detallado de su </w:t>
+        <w:t xml:space="preserve">¿Qué diferencias hay en el manejo transaccional por parte de un contenedor de aplicaciones con respecto al manejo dado por parte del programador de la aplicación? Explique claramente las ventajas y desventajas de cada uno de ellos y cómo se refleja en su arquitectura de software y diseño detallado de su </w:t>
       </w:r>
       <w:r>
         <w:rPr>
@@ -33967,32 +36207,8 @@
         </w:rPr>
         <w:t>Otro tema tratado por EJB es el de la privacidad y manejo de las transacciones, verificar que el cliente pueda hacer esa transacción, iniciarla y terminarla. También sabe si se debe actualizar la información actual, la presente en memoria principal, con la que se acaba de plasmar en la DB.</w:t>
       </w:r>
-    </w:p>
-    <w:p>
-      <w:pPr>
-        <w:spacing w:before="100" w:beforeAutospacing="1" w:after="100" w:afterAutospacing="1" w:line="240" w:lineRule="auto"/>
-        <w:jc w:val="both"/>
-        <w:rPr>
-          <w:rFonts w:ascii="Arial" w:eastAsia="Times New Roman" w:hAnsi="Arial" w:cs="Arial"/>
-          <w:color w:val="000000"/>
-          <w:sz w:val="24"/>
-          <w:szCs w:val="27"/>
-          <w:lang w:val="es-CO" w:eastAsia="es-CO"/>
-        </w:rPr>
-      </w:pPr>
-    </w:p>
-    <w:p>
-      <w:pPr>
-        <w:spacing w:before="100" w:beforeAutospacing="1" w:after="100" w:afterAutospacing="1" w:line="240" w:lineRule="auto"/>
-        <w:jc w:val="both"/>
-        <w:rPr>
-          <w:rFonts w:ascii="Arial" w:eastAsia="Times New Roman" w:hAnsi="Arial" w:cs="Arial"/>
-          <w:color w:val="000000"/>
-          <w:sz w:val="24"/>
-          <w:szCs w:val="27"/>
-          <w:lang w:val="es-CO" w:eastAsia="es-CO"/>
-        </w:rPr>
-      </w:pPr>
+      <w:bookmarkStart w:id="0" w:name="_GoBack"/>
+      <w:bookmarkEnd w:id="0"/>
     </w:p>
     <w:p>
       <w:pPr>
@@ -34491,7 +36707,6 @@
                 <w:color w:val="000000"/>
                 <w:lang w:val="es-CO" w:eastAsia="es-CO"/>
               </w:rPr>
-              <w:lastRenderedPageBreak/>
               <w:t>Despliegue distribuido</w:t>
             </w:r>
           </w:p>
@@ -34839,6 +37054,7 @@
           <w:szCs w:val="27"/>
           <w:lang w:val="es-CO" w:eastAsia="es-CO"/>
         </w:rPr>
+        <w:lastRenderedPageBreak/>
         <w:t>Por otro lado, el manejo actual de las transacciones y servicios tiene también sus ventajas:</w:t>
       </w:r>
     </w:p>
@@ -37535,7 +39751,7 @@
 </file>
 
 <file path=customXml/itemProps1.xml><?xml version="1.0" encoding="utf-8"?>
-<ds:datastoreItem xmlns:ds="http://schemas.openxmlformats.org/officeDocument/2006/customXml" ds:itemID="{BCE15B4B-0531-45F2-A28E-C13DA32201A0}">
+<ds:datastoreItem xmlns:ds="http://schemas.openxmlformats.org/officeDocument/2006/customXml" ds:itemID="{5B2F2066-9F2F-41B5-9CEA-638AD7813198}">
   <ds:schemaRefs>
     <ds:schemaRef ds:uri="http://schemas.openxmlformats.org/officeDocument/2006/bibliography"/>
   </ds:schemaRefs>

</xml_diff>

<commit_message>
Algunas pruebas de carga de tabla agregadas.
</commit_message>
<xml_diff>
--- a/docs/RotondAndes documento de diseño.docx
+++ b/docs/RotondAndes documento de diseño.docx
@@ -571,7 +571,7 @@
           <w:sz w:val="24"/>
           <w:szCs w:val="24"/>
         </w:rPr>
-        <w:t xml:space="preserve"> Distribución de los datos con respecto a los parámetros de entrada utilizados en el requerimiento funcional. En particular se quiere un análisis de distribución que permita ver cómo puede cambiar el tamaño de la respuesta según el valor de los parámetros utilizados y la configuración de los datos de prueba. </w:t>
+        <w:t xml:space="preserve">Distribución de los datos con respecto a los parámetros de entrada utilizados en el requerimiento funcional. En particular se quiere un análisis de distribución que permita ver cómo puede cambiar el tamaño de la respuesta según el valor de los parámetros utilizados y la configuración de los datos de prueba. </w:t>
       </w:r>
     </w:p>
     <w:p>
@@ -663,6 +663,372 @@
     </w:p>
     <w:p>
       <w:pPr>
+        <w:jc w:val="both"/>
+        <w:rPr>
+          <w:rFonts w:ascii="Arial" w:hAnsi="Arial" w:cs="Arial"/>
+          <w:sz w:val="24"/>
+          <w:szCs w:val="24"/>
+        </w:rPr>
+      </w:pPr>
+      <w:r>
+        <w:rPr>
+          <w:rFonts w:ascii="Arial" w:hAnsi="Arial" w:cs="Arial"/>
+          <w:sz w:val="24"/>
+          <w:szCs w:val="24"/>
+        </w:rPr>
+        <w:t xml:space="preserve">NOTA: El porcentaje de evaluación correspondiente a cada uno de los requerimientos solicitados es proporcional al número de los requerimientos. </w:t>
+      </w:r>
+    </w:p>
+    <w:p>
+      <w:pPr>
+        <w:jc w:val="both"/>
+        <w:rPr>
+          <w:rFonts w:ascii="Arial" w:hAnsi="Arial" w:cs="Arial"/>
+          <w:sz w:val="24"/>
+          <w:szCs w:val="24"/>
+        </w:rPr>
+      </w:pPr>
+      <w:r>
+        <w:rPr>
+          <w:rFonts w:ascii="Arial" w:hAnsi="Arial" w:cs="Arial"/>
+          <w:sz w:val="24"/>
+          <w:szCs w:val="24"/>
+        </w:rPr>
+        <w:t>NOTA: La nota para cada uno de los requerimientos depende de los escenarios de ejecución definidos.</w:t>
+      </w:r>
+    </w:p>
+    <w:p>
+      <w:pPr>
+        <w:jc w:val="both"/>
+        <w:rPr>
+          <w:rFonts w:ascii="Arial" w:hAnsi="Arial" w:cs="Arial"/>
+          <w:sz w:val="24"/>
+          <w:szCs w:val="24"/>
+        </w:rPr>
+      </w:pPr>
+    </w:p>
+    <w:p>
+      <w:pPr>
+        <w:jc w:val="both"/>
+        <w:rPr>
+          <w:rFonts w:ascii="Arial" w:hAnsi="Arial" w:cs="Arial"/>
+          <w:sz w:val="24"/>
+          <w:szCs w:val="24"/>
+        </w:rPr>
+      </w:pPr>
+      <w:r>
+        <w:rPr>
+          <w:rFonts w:ascii="Arial" w:hAnsi="Arial" w:cs="Arial"/>
+          <w:sz w:val="24"/>
+          <w:szCs w:val="24"/>
+        </w:rPr>
+        <w:t>RFC12</w:t>
+      </w:r>
+    </w:p>
+    <w:p>
+      <w:pPr>
+        <w:jc w:val="both"/>
+        <w:rPr>
+          <w:rFonts w:ascii="Arial" w:hAnsi="Arial" w:cs="Arial"/>
+          <w:sz w:val="24"/>
+          <w:szCs w:val="24"/>
+        </w:rPr>
+      </w:pPr>
+      <w:r>
+        <w:rPr>
+          <w:rFonts w:ascii="Arial" w:hAnsi="Arial" w:cs="Arial"/>
+          <w:sz w:val="24"/>
+          <w:szCs w:val="24"/>
+        </w:rPr>
+        <w:t>Sentencia SQL:</w:t>
+      </w:r>
+    </w:p>
+    <w:p>
+      <w:pPr>
+        <w:jc w:val="both"/>
+        <w:rPr>
+          <w:rFonts w:ascii="Arial" w:hAnsi="Arial" w:cs="Arial"/>
+          <w:sz w:val="24"/>
+          <w:szCs w:val="24"/>
+        </w:rPr>
+      </w:pPr>
+      <w:r>
+        <w:rPr>
+          <w:rFonts w:ascii="Arial" w:hAnsi="Arial" w:cs="Arial"/>
+          <w:sz w:val="24"/>
+          <w:szCs w:val="24"/>
+        </w:rPr>
+        <w:t>SELECT CLIENTE.CEDULA,CLIENTE.NOMBRE,</w:t>
+      </w:r>
+      <w:r>
+        <w:rPr>
+          <w:rFonts w:ascii="Arial" w:hAnsi="Arial" w:cs="Arial"/>
+          <w:sz w:val="24"/>
+          <w:szCs w:val="24"/>
+        </w:rPr>
+        <w:t>CLIENTE.CORREO,</w:t>
+      </w:r>
+      <w:r>
+        <w:rPr>
+          <w:rFonts w:ascii="Arial" w:hAnsi="Arial" w:cs="Arial"/>
+          <w:sz w:val="24"/>
+          <w:szCs w:val="24"/>
+        </w:rPr>
+        <w:t xml:space="preserve"> </w:t>
+      </w:r>
+      <w:r>
+        <w:rPr>
+          <w:rFonts w:ascii="Arial" w:hAnsi="Arial" w:cs="Arial"/>
+          <w:sz w:val="24"/>
+          <w:szCs w:val="24"/>
+        </w:rPr>
+        <w:t>CLIENTE.ID_ROTONDA,</w:t>
+      </w:r>
+      <w:r>
+        <w:rPr>
+          <w:rFonts w:ascii="Arial" w:hAnsi="Arial" w:cs="Arial"/>
+          <w:sz w:val="24"/>
+          <w:szCs w:val="24"/>
+        </w:rPr>
+        <w:t xml:space="preserve"> </w:t>
+      </w:r>
+      <w:r>
+        <w:rPr>
+          <w:rFonts w:ascii="Arial" w:hAnsi="Arial" w:cs="Arial"/>
+          <w:sz w:val="24"/>
+          <w:szCs w:val="24"/>
+        </w:rPr>
+        <w:t>CAST ((COUNT(ORDEN_RESTAURANTE.FECHA)/</w:t>
+      </w:r>
+      <w:r>
+        <w:rPr>
+          <w:rFonts w:ascii="Arial" w:hAnsi="Arial" w:cs="Arial"/>
+          <w:sz w:val="24"/>
+          <w:szCs w:val="24"/>
+        </w:rPr>
+        <w:t>52</w:t>
+      </w:r>
+      <w:r>
+        <w:rPr>
+          <w:rFonts w:ascii="Arial" w:hAnsi="Arial" w:cs="Arial"/>
+          <w:sz w:val="24"/>
+          <w:szCs w:val="24"/>
+        </w:rPr>
+        <w:t xml:space="preserve">) AS INTEGER )  AS NUMEROORDENES, MAX(PRODUCTO.PRECIO) AS PRECIOMINIMO FROM CLIENTE LEFT JOIN  </w:t>
+      </w:r>
+      <w:r>
+        <w:rPr>
+          <w:rFonts w:ascii="Arial" w:hAnsi="Arial" w:cs="Arial"/>
+          <w:sz w:val="24"/>
+          <w:szCs w:val="24"/>
+        </w:rPr>
+        <w:br/>
+      </w:r>
+      <w:r>
+        <w:rPr>
+          <w:rFonts w:ascii="Arial" w:hAnsi="Arial" w:cs="Arial"/>
+          <w:sz w:val="24"/>
+          <w:szCs w:val="24"/>
+        </w:rPr>
+        <w:t>(ORDEN_RESTAURANTE LEFT JOIN  (MENU RIGHT JOIN PRODUCTO  ON MENU.PLATOFUERTE = PRODUCTO.ID)  ON ORDEN_RESTAURANTE.ID_MENU = MENU.ID)  ON  CLIENTE.CEDULA = ORDEN_RESTAURANTE.ID_CLIENTE  GROUP BY CLIENTE.CEDULA, CLIENTE.NOMBRE, CLIENTE.CORREO, CLIENTE.ID_ROTONDA ORDER BY NUMEROORDENES DESC, PRECIOMINIMO DESC;</w:t>
+      </w:r>
+    </w:p>
+    <w:p>
+      <w:pPr>
+        <w:jc w:val="both"/>
+        <w:rPr>
+          <w:rFonts w:ascii="Arial" w:hAnsi="Arial" w:cs="Arial"/>
+          <w:sz w:val="24"/>
+          <w:szCs w:val="24"/>
+        </w:rPr>
+      </w:pPr>
+    </w:p>
+    <w:p>
+      <w:pPr>
+        <w:jc w:val="both"/>
+        <w:rPr>
+          <w:rFonts w:ascii="Arial" w:hAnsi="Arial" w:cs="Arial"/>
+          <w:sz w:val="24"/>
+          <w:szCs w:val="24"/>
+        </w:rPr>
+      </w:pPr>
+      <w:r>
+        <w:rPr>
+          <w:rFonts w:ascii="Arial" w:hAnsi="Arial" w:cs="Arial"/>
+          <w:sz w:val="24"/>
+          <w:szCs w:val="24"/>
+        </w:rPr>
+        <w:t>Distribución de los datos con respecto a los parámetros de entrada utilizados en el requerimiento funcional.</w:t>
+      </w:r>
+    </w:p>
+    <w:p>
+      <w:pPr>
+        <w:jc w:val="both"/>
+        <w:rPr>
+          <w:rFonts w:ascii="Arial" w:hAnsi="Arial" w:cs="Arial"/>
+          <w:sz w:val="24"/>
+          <w:szCs w:val="24"/>
+        </w:rPr>
+      </w:pPr>
+      <w:r>
+        <w:rPr>
+          <w:rFonts w:ascii="Arial" w:hAnsi="Arial" w:cs="Arial"/>
+          <w:sz w:val="24"/>
+          <w:szCs w:val="24"/>
+        </w:rPr>
+        <w:t xml:space="preserve">Este requerimiento funcional, junto con el 11, no tienen parámetros en entrada, sus variaciones se dan de acuerdo al volumen de datos. </w:t>
+      </w:r>
+      <w:r>
+        <w:rPr>
+          <w:rFonts w:ascii="Arial" w:hAnsi="Arial" w:cs="Arial"/>
+          <w:sz w:val="24"/>
+          <w:szCs w:val="24"/>
+        </w:rPr>
+        <w:t xml:space="preserve"> No posee valores de parámetros, no pueden darse ejemplos.</w:t>
+      </w:r>
+    </w:p>
+    <w:p>
+      <w:pPr>
+        <w:pStyle w:val="Prrafodelista"/>
+        <w:jc w:val="both"/>
+        <w:rPr>
+          <w:rFonts w:ascii="Arial" w:hAnsi="Arial" w:cs="Arial"/>
+          <w:sz w:val="24"/>
+          <w:szCs w:val="24"/>
+        </w:rPr>
+      </w:pPr>
+    </w:p>
+    <w:p>
+      <w:pPr>
+        <w:pStyle w:val="Prrafodelista"/>
+        <w:jc w:val="both"/>
+        <w:rPr>
+          <w:rFonts w:ascii="Arial" w:hAnsi="Arial" w:cs="Arial"/>
+          <w:sz w:val="24"/>
+          <w:szCs w:val="24"/>
+        </w:rPr>
+      </w:pPr>
+    </w:p>
+    <w:p>
+      <w:pPr>
+        <w:jc w:val="both"/>
+        <w:rPr>
+          <w:rFonts w:ascii="Arial" w:hAnsi="Arial" w:cs="Arial"/>
+          <w:b/>
+          <w:sz w:val="24"/>
+          <w:szCs w:val="24"/>
+        </w:rPr>
+      </w:pPr>
+      <w:r>
+        <w:rPr>
+          <w:rFonts w:ascii="Arial" w:hAnsi="Arial" w:cs="Arial"/>
+          <w:b/>
+          <w:sz w:val="24"/>
+          <w:szCs w:val="24"/>
+        </w:rPr>
+        <w:lastRenderedPageBreak/>
+        <w:t xml:space="preserve">Análisis de eficiencia </w:t>
+      </w:r>
+    </w:p>
+    <w:p>
+      <w:pPr>
+        <w:pStyle w:val="Prrafodelista"/>
+        <w:numPr>
+          <w:ilvl w:val="0"/>
+          <w:numId w:val="13"/>
+        </w:numPr>
+        <w:jc w:val="both"/>
+        <w:rPr>
+          <w:rFonts w:ascii="Arial" w:hAnsi="Arial" w:cs="Arial"/>
+          <w:sz w:val="24"/>
+          <w:szCs w:val="24"/>
+        </w:rPr>
+      </w:pPr>
+      <w:r>
+        <w:rPr>
+          <w:rFonts w:ascii="Arial" w:hAnsi="Arial" w:cs="Arial"/>
+          <w:sz w:val="24"/>
+          <w:szCs w:val="24"/>
+        </w:rPr>
+        <w:t xml:space="preserve"> Establezca escenarios de datos que le permitan validar diferentes selectividades. </w:t>
+      </w:r>
+    </w:p>
+    <w:p>
+      <w:pPr>
+        <w:pStyle w:val="Prrafodelista"/>
+        <w:numPr>
+          <w:ilvl w:val="0"/>
+          <w:numId w:val="13"/>
+        </w:numPr>
+        <w:jc w:val="both"/>
+        <w:rPr>
+          <w:rFonts w:ascii="Arial" w:hAnsi="Arial" w:cs="Arial"/>
+          <w:sz w:val="24"/>
+          <w:szCs w:val="24"/>
+        </w:rPr>
+      </w:pPr>
+      <w:r>
+        <w:rPr>
+          <w:rFonts w:ascii="Arial" w:hAnsi="Arial" w:cs="Arial"/>
+          <w:sz w:val="24"/>
+          <w:szCs w:val="24"/>
+        </w:rPr>
+        <w:t xml:space="preserve">Para cada requerimiento funcional, seleccione un escenario de análisis y diseñe el plan de ejecución de consulta propuesto por el grupo, de acuerdo con su conocimiento del modelo y de la aplicación. </w:t>
+      </w:r>
+    </w:p>
+    <w:p>
+      <w:pPr>
+        <w:pStyle w:val="Prrafodelista"/>
+        <w:numPr>
+          <w:ilvl w:val="0"/>
+          <w:numId w:val="13"/>
+        </w:numPr>
+        <w:jc w:val="both"/>
+        <w:rPr>
+          <w:rFonts w:ascii="Arial" w:hAnsi="Arial" w:cs="Arial"/>
+          <w:sz w:val="24"/>
+          <w:szCs w:val="24"/>
+        </w:rPr>
+      </w:pPr>
+      <w:r>
+        <w:rPr>
+          <w:rFonts w:ascii="Arial" w:hAnsi="Arial" w:cs="Arial"/>
+          <w:sz w:val="24"/>
+          <w:szCs w:val="24"/>
+        </w:rPr>
+        <w:t xml:space="preserve"> Compare y analice el plan de ejecución propuesto por usted y el obtenido en Oracle.</w:t>
+      </w:r>
+    </w:p>
+    <w:p>
+      <w:pPr>
+        <w:jc w:val="both"/>
+        <w:rPr>
+          <w:rFonts w:ascii="Arial" w:hAnsi="Arial" w:cs="Arial"/>
+          <w:sz w:val="24"/>
+          <w:szCs w:val="24"/>
+        </w:rPr>
+      </w:pPr>
+    </w:p>
+    <w:p>
+      <w:pPr>
+        <w:jc w:val="both"/>
+        <w:rPr>
+          <w:rFonts w:ascii="Arial" w:hAnsi="Arial" w:cs="Arial"/>
+          <w:sz w:val="24"/>
+          <w:szCs w:val="24"/>
+        </w:rPr>
+      </w:pPr>
+      <w:r>
+        <w:rPr>
+          <w:rFonts w:ascii="Arial" w:hAnsi="Arial" w:cs="Arial"/>
+          <w:sz w:val="24"/>
+          <w:szCs w:val="24"/>
+        </w:rPr>
+        <w:t>3 (35%) Construcción de la aplicación y análisis de resultados</w:t>
+      </w:r>
+    </w:p>
+    <w:p>
+      <w:pPr>
         <w:pStyle w:val="Prrafodelista"/>
         <w:numPr>
           <w:ilvl w:val="0"/>
@@ -681,7 +1047,30 @@
           <w:sz w:val="24"/>
           <w:szCs w:val="24"/>
         </w:rPr>
-        <w:t xml:space="preserve"> Análisis de eficiencia </w:t>
+        <w:t>Ajuste las tablas creadas en Oracle de acuerdo a las decisiones del punto anterior</w:t>
+      </w:r>
+    </w:p>
+    <w:p>
+      <w:pPr>
+        <w:pStyle w:val="Prrafodelista"/>
+        <w:numPr>
+          <w:ilvl w:val="0"/>
+          <w:numId w:val="12"/>
+        </w:numPr>
+        <w:jc w:val="both"/>
+        <w:rPr>
+          <w:rFonts w:ascii="Arial" w:hAnsi="Arial" w:cs="Arial"/>
+          <w:sz w:val="24"/>
+          <w:szCs w:val="24"/>
+        </w:rPr>
+      </w:pPr>
+      <w:r>
+        <w:rPr>
+          <w:rFonts w:ascii="Arial" w:hAnsi="Arial" w:cs="Arial"/>
+          <w:sz w:val="24"/>
+          <w:szCs w:val="24"/>
+        </w:rPr>
+        <w:t>Diseño del escenario de pruebas de eficiencia. Cargue de datos necesarios para hacer el estudio de eficiencia de la aplicación.</w:t>
       </w:r>
     </w:p>
     <w:p>
@@ -704,7 +1093,7 @@
           <w:sz w:val="24"/>
           <w:szCs w:val="24"/>
         </w:rPr>
-        <w:t xml:space="preserve"> Establezca escenarios de datos que le permitan validar diferentes selectividades. </w:t>
+        <w:t xml:space="preserve">Diseñe los datos que le permitan verificar adecuadamente las reglas de negocio. Note que es importante generar adecuadamente los datos y para esta iteración lo es también el obtener un número muy grande de ellos. Se debe generar un volumen de datos tal que algunas tablas no quepan en la memoria principal de la máquina. El no cumplimiento de este requisito implica la invalidez de este componente de la evaluación </w:t>
       </w:r>
     </w:p>
     <w:p>
@@ -727,7 +1116,7 @@
           <w:sz w:val="24"/>
           <w:szCs w:val="24"/>
         </w:rPr>
-        <w:t xml:space="preserve">Para cada requerimiento funcional, seleccione un escenario de análisis y diseñe el plan de ejecución de consulta propuesto por el grupo, de acuerdo con su conocimiento del modelo y de la aplicación. </w:t>
+        <w:t xml:space="preserve"> Puede escribir un programa de generación automática de datos acorde al diseño establecido para los mismos. </w:t>
       </w:r>
     </w:p>
     <w:p>
@@ -750,72 +1139,1218 @@
           <w:sz w:val="24"/>
           <w:szCs w:val="24"/>
         </w:rPr>
-        <w:t xml:space="preserve"> Compare y analice el plan de ejecución propuesto por usted y el obtenido en Oracle.</w:t>
-      </w:r>
-    </w:p>
-    <w:p>
-      <w:pPr>
-        <w:jc w:val="both"/>
-        <w:rPr>
-          <w:rFonts w:ascii="Arial" w:hAnsi="Arial" w:cs="Arial"/>
-          <w:sz w:val="24"/>
-          <w:szCs w:val="24"/>
-        </w:rPr>
-      </w:pPr>
-      <w:r>
-        <w:rPr>
-          <w:rFonts w:ascii="Arial" w:hAnsi="Arial" w:cs="Arial"/>
-          <w:sz w:val="24"/>
-          <w:szCs w:val="24"/>
-        </w:rPr>
-        <w:t xml:space="preserve">NOTA: El porcentaje de evaluación correspondiente a cada uno de los requerimientos solicitados es proporcional al número de los requerimientos. </w:t>
-      </w:r>
-    </w:p>
-    <w:p>
-      <w:pPr>
-        <w:jc w:val="both"/>
-        <w:rPr>
-          <w:rFonts w:ascii="Arial" w:hAnsi="Arial" w:cs="Arial"/>
-          <w:sz w:val="24"/>
-          <w:szCs w:val="24"/>
-        </w:rPr>
-      </w:pPr>
-      <w:r>
-        <w:rPr>
-          <w:rFonts w:ascii="Arial" w:hAnsi="Arial" w:cs="Arial"/>
-          <w:sz w:val="24"/>
-          <w:szCs w:val="24"/>
-        </w:rPr>
-        <w:t>NOTA: La nota para cada uno de los requerimientos depende de los escenarios de ejecución definidos.</w:t>
-      </w:r>
-    </w:p>
-    <w:p>
-      <w:pPr>
-        <w:jc w:val="both"/>
-        <w:rPr>
-          <w:rFonts w:ascii="Arial" w:hAnsi="Arial" w:cs="Arial"/>
-          <w:sz w:val="24"/>
-          <w:szCs w:val="24"/>
-        </w:rPr>
-      </w:pPr>
-    </w:p>
-    <w:p>
-      <w:pPr>
-        <w:jc w:val="both"/>
-        <w:rPr>
-          <w:rFonts w:ascii="Arial" w:hAnsi="Arial" w:cs="Arial"/>
-          <w:sz w:val="24"/>
-          <w:szCs w:val="24"/>
-        </w:rPr>
-      </w:pPr>
-      <w:r>
-        <w:rPr>
-          <w:rFonts w:ascii="Arial" w:hAnsi="Arial" w:cs="Arial"/>
-          <w:sz w:val="24"/>
-          <w:szCs w:val="24"/>
-        </w:rPr>
-        <w:t>3 (35%) Construcción de la aplicación y análisis de resultados</w:t>
-      </w:r>
+        <w:t xml:space="preserve"> Para la población de las tablas utilice herramientas de carga masiva como SQLLoader o las disponibles en SQLDeveloper. Consulte el tutorial disponible en la wiki del curso sobre SQLLoader </w:t>
+      </w:r>
+    </w:p>
+    <w:p>
+      <w:pPr>
+        <w:pStyle w:val="Prrafodelista"/>
+        <w:numPr>
+          <w:ilvl w:val="0"/>
+          <w:numId w:val="13"/>
+        </w:numPr>
+        <w:jc w:val="both"/>
+        <w:rPr>
+          <w:rFonts w:ascii="Arial" w:hAnsi="Arial" w:cs="Arial"/>
+          <w:sz w:val="24"/>
+          <w:szCs w:val="24"/>
+        </w:rPr>
+      </w:pPr>
+      <w:r>
+        <w:rPr>
+          <w:rFonts w:ascii="Arial" w:hAnsi="Arial" w:cs="Arial"/>
+          <w:sz w:val="24"/>
+          <w:szCs w:val="24"/>
+        </w:rPr>
+        <w:t>(5%) Documente claramente el proceso de carga de datos: Cómo fue realizado, cómo logró el volumen de datos solicitado</w:t>
+      </w:r>
+    </w:p>
+    <w:p>
+      <w:pPr>
+        <w:jc w:val="both"/>
+        <w:rPr>
+          <w:rFonts w:ascii="Arial" w:hAnsi="Arial" w:cs="Arial"/>
+          <w:sz w:val="24"/>
+          <w:szCs w:val="24"/>
+        </w:rPr>
+      </w:pPr>
+      <w:r>
+        <w:rPr>
+          <w:rFonts w:ascii="Arial" w:hAnsi="Arial" w:cs="Arial"/>
+          <w:sz w:val="24"/>
+          <w:szCs w:val="24"/>
+        </w:rPr>
+        <w:t xml:space="preserve">En una etapa de la </w:t>
+      </w:r>
+      <w:r>
+        <w:rPr>
+          <w:rFonts w:ascii="Arial" w:hAnsi="Arial" w:cs="Arial"/>
+          <w:sz w:val="24"/>
+          <w:szCs w:val="24"/>
+        </w:rPr>
+        <w:t>carga de</w:t>
+      </w:r>
+      <w:r>
+        <w:rPr>
+          <w:rFonts w:ascii="Arial" w:hAnsi="Arial" w:cs="Arial"/>
+          <w:sz w:val="24"/>
+          <w:szCs w:val="24"/>
+        </w:rPr>
+        <w:t xml:space="preserve"> datos, se realizó mediante archivos de Excel y generadores de datos en línea. </w:t>
+      </w:r>
+    </w:p>
+    <w:p>
+      <w:pPr>
+        <w:jc w:val="both"/>
+        <w:rPr>
+          <w:rFonts w:ascii="Arial" w:hAnsi="Arial" w:cs="Arial"/>
+          <w:sz w:val="24"/>
+          <w:szCs w:val="24"/>
+        </w:rPr>
+      </w:pPr>
+      <w:r>
+        <w:rPr>
+          <w:noProof/>
+        </w:rPr>
+        <w:drawing>
+          <wp:inline distT="0" distB="0" distL="0" distR="0" wp14:anchorId="48670A40" wp14:editId="4C22DD86">
+            <wp:extent cx="5970905" cy="2609632"/>
+            <wp:effectExtent l="0" t="0" r="0" b="635"/>
+            <wp:docPr id="18" name="Imagen 18" descr="C:\Users\Christian Chavarro\AppData\Local\Microsoft\Windows\INetCache\Content.Word\Captura de pantalla (78).png"/>
+            <wp:cNvGraphicFramePr>
+              <a:graphicFrameLocks xmlns:a="http://schemas.openxmlformats.org/drawingml/2006/main" noChangeAspect="1"/>
+            </wp:cNvGraphicFramePr>
+            <a:graphic xmlns:a="http://schemas.openxmlformats.org/drawingml/2006/main">
+              <a:graphicData uri="http://schemas.openxmlformats.org/drawingml/2006/picture">
+                <pic:pic xmlns:pic="http://schemas.openxmlformats.org/drawingml/2006/picture">
+                  <pic:nvPicPr>
+                    <pic:cNvPr id="0" name="Picture 11" descr="C:\Users\Christian Chavarro\AppData\Local\Microsoft\Windows\INetCache\Content.Word\Captura de pantalla (78).png"/>
+                    <pic:cNvPicPr>
+                      <a:picLocks noChangeAspect="1" noChangeArrowheads="1"/>
+                    </pic:cNvPicPr>
+                  </pic:nvPicPr>
+                  <pic:blipFill rotWithShape="1">
+                    <a:blip r:embed="rId6">
+                      <a:extLst>
+                        <a:ext uri="{28A0092B-C50C-407E-A947-70E740481C1C}">
+                          <a14:useLocalDpi xmlns:a14="http://schemas.microsoft.com/office/drawing/2010/main" val="0"/>
+                        </a:ext>
+                      </a:extLst>
+                    </a:blip>
+                    <a:srcRect t="9646" b="12616"/>
+                    <a:stretch/>
+                  </pic:blipFill>
+                  <pic:spPr bwMode="auto">
+                    <a:xfrm>
+                      <a:off x="0" y="0"/>
+                      <a:ext cx="5975092" cy="2611462"/>
+                    </a:xfrm>
+                    <a:prstGeom prst="rect">
+                      <a:avLst/>
+                    </a:prstGeom>
+                    <a:noFill/>
+                    <a:ln>
+                      <a:noFill/>
+                    </a:ln>
+                    <a:extLst>
+                      <a:ext uri="{53640926-AAD7-44D8-BBD7-CCE9431645EC}">
+                        <a14:shadowObscured xmlns:a14="http://schemas.microsoft.com/office/drawing/2010/main"/>
+                      </a:ext>
+                    </a:extLst>
+                  </pic:spPr>
+                </pic:pic>
+              </a:graphicData>
+            </a:graphic>
+          </wp:inline>
+        </w:drawing>
+      </w:r>
+      <w:r>
+        <w:rPr>
+          <w:rFonts w:ascii="Arial" w:hAnsi="Arial" w:cs="Arial"/>
+          <w:sz w:val="24"/>
+          <w:szCs w:val="24"/>
+        </w:rPr>
+        <w:br/>
+      </w:r>
+      <w:r>
+        <w:rPr>
+          <w:rFonts w:ascii="Arial" w:hAnsi="Arial" w:cs="Arial"/>
+          <w:sz w:val="20"/>
+          <w:szCs w:val="24"/>
+        </w:rPr>
+        <w:t xml:space="preserve">Imagen x: </w:t>
+      </w:r>
+      <w:r>
+        <w:rPr>
+          <w:rFonts w:ascii="Arial" w:hAnsi="Arial" w:cs="Arial"/>
+          <w:sz w:val="20"/>
+          <w:szCs w:val="24"/>
+        </w:rPr>
+        <w:t xml:space="preserve">Generación de sentencias para la </w:t>
+      </w:r>
+      <w:r>
+        <w:rPr>
+          <w:rFonts w:ascii="Arial" w:hAnsi="Arial" w:cs="Arial"/>
+          <w:sz w:val="20"/>
+          <w:szCs w:val="24"/>
+        </w:rPr>
+        <w:t xml:space="preserve">Inserción de clientes mediante sentencias </w:t>
+      </w:r>
+      <w:r>
+        <w:rPr>
+          <w:rFonts w:ascii="Arial" w:hAnsi="Arial" w:cs="Arial"/>
+          <w:sz w:val="20"/>
+          <w:szCs w:val="24"/>
+        </w:rPr>
+        <w:t xml:space="preserve">por </w:t>
+      </w:r>
+      <w:proofErr w:type="gramStart"/>
+      <w:r>
+        <w:rPr>
+          <w:rFonts w:ascii="Arial" w:hAnsi="Arial" w:cs="Arial"/>
+          <w:sz w:val="20"/>
+          <w:szCs w:val="24"/>
+        </w:rPr>
+        <w:t xml:space="preserve">un </w:t>
+      </w:r>
+      <w:r>
+        <w:rPr>
+          <w:rFonts w:ascii="Arial" w:hAnsi="Arial" w:cs="Arial"/>
+          <w:sz w:val="20"/>
+          <w:szCs w:val="24"/>
+        </w:rPr>
+        <w:t xml:space="preserve"> generador</w:t>
+      </w:r>
+      <w:proofErr w:type="gramEnd"/>
+      <w:r>
+        <w:rPr>
+          <w:rFonts w:ascii="Arial" w:hAnsi="Arial" w:cs="Arial"/>
+          <w:sz w:val="20"/>
+          <w:szCs w:val="24"/>
+        </w:rPr>
+        <w:t xml:space="preserve"> de datos.</w:t>
+      </w:r>
+    </w:p>
+    <w:p>
+      <w:pPr>
+        <w:jc w:val="both"/>
+        <w:rPr>
+          <w:rFonts w:ascii="Arial" w:hAnsi="Arial" w:cs="Arial"/>
+          <w:sz w:val="24"/>
+          <w:szCs w:val="24"/>
+        </w:rPr>
+      </w:pPr>
+    </w:p>
+    <w:p>
+      <w:pPr>
+        <w:jc w:val="both"/>
+        <w:rPr>
+          <w:rFonts w:ascii="Arial" w:hAnsi="Arial" w:cs="Arial"/>
+          <w:sz w:val="20"/>
+          <w:szCs w:val="24"/>
+        </w:rPr>
+      </w:pPr>
+      <w:r>
+        <w:rPr>
+          <w:noProof/>
+        </w:rPr>
+        <w:lastRenderedPageBreak/>
+        <w:drawing>
+          <wp:inline distT="0" distB="0" distL="0" distR="0" wp14:anchorId="0F8E995C" wp14:editId="039F555D">
+            <wp:extent cx="6014085" cy="2466975"/>
+            <wp:effectExtent l="0" t="0" r="5715" b="9525"/>
+            <wp:docPr id="6" name="Imagen 6" descr="C:\Users\Christian Chavarro\AppData\Local\Microsoft\Windows\INetCache\Content.Word\Captura de pantalla (69).png"/>
+            <wp:cNvGraphicFramePr>
+              <a:graphicFrameLocks xmlns:a="http://schemas.openxmlformats.org/drawingml/2006/main" noChangeAspect="1"/>
+            </wp:cNvGraphicFramePr>
+            <a:graphic xmlns:a="http://schemas.openxmlformats.org/drawingml/2006/main">
+              <a:graphicData uri="http://schemas.openxmlformats.org/drawingml/2006/picture">
+                <pic:pic xmlns:pic="http://schemas.openxmlformats.org/drawingml/2006/picture">
+                  <pic:nvPicPr>
+                    <pic:cNvPr id="0" name="Picture 6" descr="C:\Users\Christian Chavarro\AppData\Local\Microsoft\Windows\INetCache\Content.Word\Captura de pantalla (69).png"/>
+                    <pic:cNvPicPr>
+                      <a:picLocks noChangeAspect="1" noChangeArrowheads="1"/>
+                    </pic:cNvPicPr>
+                  </pic:nvPicPr>
+                  <pic:blipFill rotWithShape="1">
+                    <a:blip r:embed="rId7">
+                      <a:extLst>
+                        <a:ext uri="{28A0092B-C50C-407E-A947-70E740481C1C}">
+                          <a14:useLocalDpi xmlns:a14="http://schemas.microsoft.com/office/drawing/2010/main" val="0"/>
+                        </a:ext>
+                      </a:extLst>
+                    </a:blip>
+                    <a:srcRect b="27040"/>
+                    <a:stretch/>
+                  </pic:blipFill>
+                  <pic:spPr bwMode="auto">
+                    <a:xfrm>
+                      <a:off x="0" y="0"/>
+                      <a:ext cx="6024218" cy="2471132"/>
+                    </a:xfrm>
+                    <a:prstGeom prst="rect">
+                      <a:avLst/>
+                    </a:prstGeom>
+                    <a:noFill/>
+                    <a:ln>
+                      <a:noFill/>
+                    </a:ln>
+                    <a:extLst>
+                      <a:ext uri="{53640926-AAD7-44D8-BBD7-CCE9431645EC}">
+                        <a14:shadowObscured xmlns:a14="http://schemas.microsoft.com/office/drawing/2010/main"/>
+                      </a:ext>
+                    </a:extLst>
+                  </pic:spPr>
+                </pic:pic>
+              </a:graphicData>
+            </a:graphic>
+          </wp:inline>
+        </w:drawing>
+      </w:r>
+      <w:r>
+        <w:rPr>
+          <w:rFonts w:ascii="Arial" w:hAnsi="Arial" w:cs="Arial"/>
+          <w:sz w:val="24"/>
+          <w:szCs w:val="24"/>
+        </w:rPr>
+        <w:br/>
+      </w:r>
+      <w:r>
+        <w:rPr>
+          <w:rFonts w:ascii="Arial" w:hAnsi="Arial" w:cs="Arial"/>
+          <w:sz w:val="20"/>
+          <w:szCs w:val="24"/>
+        </w:rPr>
+        <w:t>Imagen x: Inserción de clientes mediante sentencias ya realizadas en un generador de datos.</w:t>
+      </w:r>
+    </w:p>
+    <w:p>
+      <w:pPr>
+        <w:jc w:val="both"/>
+        <w:rPr>
+          <w:rFonts w:ascii="Arial" w:hAnsi="Arial" w:cs="Arial"/>
+          <w:sz w:val="24"/>
+          <w:szCs w:val="24"/>
+        </w:rPr>
+      </w:pPr>
+      <w:r>
+        <w:rPr>
+          <w:noProof/>
+        </w:rPr>
+        <w:drawing>
+          <wp:inline distT="0" distB="0" distL="0" distR="0" wp14:anchorId="3FD52691" wp14:editId="5A807429">
+            <wp:extent cx="6104624" cy="3143250"/>
+            <wp:effectExtent l="0" t="0" r="0" b="0"/>
+            <wp:docPr id="24" name="Imagen 24" descr="C:\Users\Christian Chavarro\AppData\Local\Microsoft\Windows\INetCache\Content.Word\Captura de pantalla (84).png"/>
+            <wp:cNvGraphicFramePr>
+              <a:graphicFrameLocks xmlns:a="http://schemas.openxmlformats.org/drawingml/2006/main" noChangeAspect="1"/>
+            </wp:cNvGraphicFramePr>
+            <a:graphic xmlns:a="http://schemas.openxmlformats.org/drawingml/2006/main">
+              <a:graphicData uri="http://schemas.openxmlformats.org/drawingml/2006/picture">
+                <pic:pic xmlns:pic="http://schemas.openxmlformats.org/drawingml/2006/picture">
+                  <pic:nvPicPr>
+                    <pic:cNvPr id="0" name="Picture 17" descr="C:\Users\Christian Chavarro\AppData\Local\Microsoft\Windows\INetCache\Content.Word\Captura de pantalla (84).png"/>
+                    <pic:cNvPicPr>
+                      <a:picLocks noChangeAspect="1" noChangeArrowheads="1"/>
+                    </pic:cNvPicPr>
+                  </pic:nvPicPr>
+                  <pic:blipFill rotWithShape="1">
+                    <a:blip r:embed="rId8">
+                      <a:extLst>
+                        <a:ext uri="{28A0092B-C50C-407E-A947-70E740481C1C}">
+                          <a14:useLocalDpi xmlns:a14="http://schemas.microsoft.com/office/drawing/2010/main" val="0"/>
+                        </a:ext>
+                      </a:extLst>
+                    </a:blip>
+                    <a:srcRect b="8418"/>
+                    <a:stretch/>
+                  </pic:blipFill>
+                  <pic:spPr bwMode="auto">
+                    <a:xfrm>
+                      <a:off x="0" y="0"/>
+                      <a:ext cx="6119511" cy="3150915"/>
+                    </a:xfrm>
+                    <a:prstGeom prst="rect">
+                      <a:avLst/>
+                    </a:prstGeom>
+                    <a:noFill/>
+                    <a:ln>
+                      <a:noFill/>
+                    </a:ln>
+                    <a:extLst>
+                      <a:ext uri="{53640926-AAD7-44D8-BBD7-CCE9431645EC}">
+                        <a14:shadowObscured xmlns:a14="http://schemas.microsoft.com/office/drawing/2010/main"/>
+                      </a:ext>
+                    </a:extLst>
+                  </pic:spPr>
+                </pic:pic>
+              </a:graphicData>
+            </a:graphic>
+          </wp:inline>
+        </w:drawing>
+      </w:r>
+      <w:r>
+        <w:rPr>
+          <w:rFonts w:ascii="Arial" w:hAnsi="Arial" w:cs="Arial"/>
+          <w:sz w:val="24"/>
+          <w:szCs w:val="24"/>
+        </w:rPr>
+        <w:br/>
+      </w:r>
+      <w:r>
+        <w:rPr>
+          <w:rFonts w:ascii="Arial" w:hAnsi="Arial" w:cs="Arial"/>
+          <w:sz w:val="20"/>
+          <w:szCs w:val="24"/>
+        </w:rPr>
+        <w:t>Imagen x: Clientes una vez insertados.</w:t>
+      </w:r>
+    </w:p>
+    <w:p>
+      <w:pPr>
+        <w:jc w:val="both"/>
+        <w:rPr>
+          <w:rFonts w:ascii="Arial" w:hAnsi="Arial" w:cs="Arial"/>
+          <w:sz w:val="24"/>
+          <w:szCs w:val="24"/>
+        </w:rPr>
+      </w:pPr>
+      <w:r>
+        <w:rPr>
+          <w:noProof/>
+        </w:rPr>
+        <w:drawing>
+          <wp:inline distT="0" distB="0" distL="0" distR="0" wp14:anchorId="24DC9F11" wp14:editId="5855567B">
+            <wp:extent cx="6120130" cy="2457450"/>
+            <wp:effectExtent l="0" t="0" r="0" b="0"/>
+            <wp:docPr id="9" name="Imagen 9"/>
+            <wp:cNvGraphicFramePr>
+              <a:graphicFrameLocks xmlns:a="http://schemas.openxmlformats.org/drawingml/2006/main" noChangeAspect="1"/>
+            </wp:cNvGraphicFramePr>
+            <a:graphic xmlns:a="http://schemas.openxmlformats.org/drawingml/2006/main">
+              <a:graphicData uri="http://schemas.openxmlformats.org/drawingml/2006/picture">
+                <pic:pic xmlns:pic="http://schemas.openxmlformats.org/drawingml/2006/picture">
+                  <pic:nvPicPr>
+                    <pic:cNvPr id="1" name=""/>
+                    <pic:cNvPicPr/>
+                  </pic:nvPicPr>
+                  <pic:blipFill rotWithShape="1">
+                    <a:blip r:embed="rId9"/>
+                    <a:srcRect b="28926"/>
+                    <a:stretch/>
+                  </pic:blipFill>
+                  <pic:spPr bwMode="auto">
+                    <a:xfrm>
+                      <a:off x="0" y="0"/>
+                      <a:ext cx="6120130" cy="2457450"/>
+                    </a:xfrm>
+                    <a:prstGeom prst="rect">
+                      <a:avLst/>
+                    </a:prstGeom>
+                    <a:ln>
+                      <a:noFill/>
+                    </a:ln>
+                    <a:extLst>
+                      <a:ext uri="{53640926-AAD7-44D8-BBD7-CCE9431645EC}">
+                        <a14:shadowObscured xmlns:a14="http://schemas.microsoft.com/office/drawing/2010/main"/>
+                      </a:ext>
+                    </a:extLst>
+                  </pic:spPr>
+                </pic:pic>
+              </a:graphicData>
+            </a:graphic>
+          </wp:inline>
+        </w:drawing>
+      </w:r>
+      <w:r>
+        <w:rPr>
+          <w:rFonts w:ascii="Arial" w:hAnsi="Arial" w:cs="Arial"/>
+          <w:sz w:val="24"/>
+          <w:szCs w:val="24"/>
+        </w:rPr>
+        <w:br/>
+      </w:r>
+      <w:r>
+        <w:rPr>
+          <w:rFonts w:ascii="Arial" w:hAnsi="Arial" w:cs="Arial"/>
+          <w:sz w:val="20"/>
+          <w:szCs w:val="24"/>
+        </w:rPr>
+        <w:t xml:space="preserve">Imagen x: </w:t>
+      </w:r>
+      <w:r>
+        <w:rPr>
+          <w:rFonts w:ascii="Arial" w:hAnsi="Arial" w:cs="Arial"/>
+          <w:sz w:val="20"/>
+          <w:szCs w:val="24"/>
+        </w:rPr>
+        <w:t>Ejemplos de menús que se insertan mediante Excel.</w:t>
+      </w:r>
+    </w:p>
+    <w:p>
+      <w:pPr>
+        <w:jc w:val="both"/>
+        <w:rPr>
+          <w:rFonts w:ascii="Arial" w:hAnsi="Arial" w:cs="Arial"/>
+          <w:sz w:val="24"/>
+          <w:szCs w:val="24"/>
+        </w:rPr>
+      </w:pPr>
+      <w:r>
+        <w:rPr>
+          <w:noProof/>
+        </w:rPr>
+        <w:lastRenderedPageBreak/>
+        <w:drawing>
+          <wp:inline distT="0" distB="0" distL="0" distR="0" wp14:anchorId="6C9E103F" wp14:editId="20F2606B">
+            <wp:extent cx="6047740" cy="2971800"/>
+            <wp:effectExtent l="0" t="0" r="0" b="0"/>
+            <wp:docPr id="5" name="Imagen 5" descr="C:\Users\Christian Chavarro\AppData\Local\Microsoft\Windows\INetCache\Content.Word\Captura de pantalla (68).png"/>
+            <wp:cNvGraphicFramePr>
+              <a:graphicFrameLocks xmlns:a="http://schemas.openxmlformats.org/drawingml/2006/main" noChangeAspect="1"/>
+            </wp:cNvGraphicFramePr>
+            <a:graphic xmlns:a="http://schemas.openxmlformats.org/drawingml/2006/main">
+              <a:graphicData uri="http://schemas.openxmlformats.org/drawingml/2006/picture">
+                <pic:pic xmlns:pic="http://schemas.openxmlformats.org/drawingml/2006/picture">
+                  <pic:nvPicPr>
+                    <pic:cNvPr id="0" name="Picture 5" descr="C:\Users\Christian Chavarro\AppData\Local\Microsoft\Windows\INetCache\Content.Word\Captura de pantalla (68).png"/>
+                    <pic:cNvPicPr>
+                      <a:picLocks noChangeAspect="1" noChangeArrowheads="1"/>
+                    </pic:cNvPicPr>
+                  </pic:nvPicPr>
+                  <pic:blipFill rotWithShape="1">
+                    <a:blip r:embed="rId10">
+                      <a:extLst>
+                        <a:ext uri="{28A0092B-C50C-407E-A947-70E740481C1C}">
+                          <a14:useLocalDpi xmlns:a14="http://schemas.microsoft.com/office/drawing/2010/main" val="0"/>
+                        </a:ext>
+                      </a:extLst>
+                    </a:blip>
+                    <a:srcRect b="12599"/>
+                    <a:stretch/>
+                  </pic:blipFill>
+                  <pic:spPr bwMode="auto">
+                    <a:xfrm>
+                      <a:off x="0" y="0"/>
+                      <a:ext cx="6061505" cy="2978564"/>
+                    </a:xfrm>
+                    <a:prstGeom prst="rect">
+                      <a:avLst/>
+                    </a:prstGeom>
+                    <a:noFill/>
+                    <a:ln>
+                      <a:noFill/>
+                    </a:ln>
+                    <a:extLst>
+                      <a:ext uri="{53640926-AAD7-44D8-BBD7-CCE9431645EC}">
+                        <a14:shadowObscured xmlns:a14="http://schemas.microsoft.com/office/drawing/2010/main"/>
+                      </a:ext>
+                    </a:extLst>
+                  </pic:spPr>
+                </pic:pic>
+              </a:graphicData>
+            </a:graphic>
+          </wp:inline>
+        </w:drawing>
+      </w:r>
+      <w:r>
+        <w:rPr>
+          <w:rFonts w:ascii="Arial" w:hAnsi="Arial" w:cs="Arial"/>
+          <w:sz w:val="24"/>
+          <w:szCs w:val="24"/>
+        </w:rPr>
+        <w:br/>
+      </w:r>
+      <w:r>
+        <w:rPr>
+          <w:rFonts w:ascii="Arial" w:hAnsi="Arial" w:cs="Arial"/>
+          <w:sz w:val="20"/>
+          <w:szCs w:val="24"/>
+        </w:rPr>
+        <w:t xml:space="preserve">Imagen x: </w:t>
+      </w:r>
+      <w:r>
+        <w:rPr>
+          <w:rFonts w:ascii="Arial" w:hAnsi="Arial" w:cs="Arial"/>
+          <w:sz w:val="20"/>
+          <w:szCs w:val="24"/>
+        </w:rPr>
+        <w:t>Inserción de los menús mediante el Excel.</w:t>
+      </w:r>
+    </w:p>
+    <w:p>
+      <w:pPr>
+        <w:jc w:val="both"/>
+        <w:rPr>
+          <w:rFonts w:ascii="Arial" w:hAnsi="Arial" w:cs="Arial"/>
+          <w:sz w:val="24"/>
+          <w:szCs w:val="24"/>
+        </w:rPr>
+      </w:pPr>
+      <w:r>
+        <w:rPr>
+          <w:noProof/>
+        </w:rPr>
+        <w:drawing>
+          <wp:inline distT="0" distB="0" distL="0" distR="0" wp14:anchorId="7A805B72" wp14:editId="765992D8">
+            <wp:extent cx="6120130" cy="3067050"/>
+            <wp:effectExtent l="0" t="0" r="0" b="0"/>
+            <wp:docPr id="1" name="Imagen 1"/>
+            <wp:cNvGraphicFramePr>
+              <a:graphicFrameLocks xmlns:a="http://schemas.openxmlformats.org/drawingml/2006/main" noChangeAspect="1"/>
+            </wp:cNvGraphicFramePr>
+            <a:graphic xmlns:a="http://schemas.openxmlformats.org/drawingml/2006/main">
+              <a:graphicData uri="http://schemas.openxmlformats.org/drawingml/2006/picture">
+                <pic:pic xmlns:pic="http://schemas.openxmlformats.org/drawingml/2006/picture">
+                  <pic:nvPicPr>
+                    <pic:cNvPr id="1" name=""/>
+                    <pic:cNvPicPr/>
+                  </pic:nvPicPr>
+                  <pic:blipFill rotWithShape="1">
+                    <a:blip r:embed="rId11"/>
+                    <a:srcRect b="10869"/>
+                    <a:stretch/>
+                  </pic:blipFill>
+                  <pic:spPr bwMode="auto">
+                    <a:xfrm>
+                      <a:off x="0" y="0"/>
+                      <a:ext cx="6120130" cy="3067050"/>
+                    </a:xfrm>
+                    <a:prstGeom prst="rect">
+                      <a:avLst/>
+                    </a:prstGeom>
+                    <a:ln>
+                      <a:noFill/>
+                    </a:ln>
+                    <a:extLst>
+                      <a:ext uri="{53640926-AAD7-44D8-BBD7-CCE9431645EC}">
+                        <a14:shadowObscured xmlns:a14="http://schemas.microsoft.com/office/drawing/2010/main"/>
+                      </a:ext>
+                    </a:extLst>
+                  </pic:spPr>
+                </pic:pic>
+              </a:graphicData>
+            </a:graphic>
+          </wp:inline>
+        </w:drawing>
+      </w:r>
+      <w:r>
+        <w:rPr>
+          <w:rFonts w:ascii="Arial" w:hAnsi="Arial" w:cs="Arial"/>
+          <w:sz w:val="24"/>
+          <w:szCs w:val="24"/>
+        </w:rPr>
+        <w:br/>
+      </w:r>
+      <w:r>
+        <w:rPr>
+          <w:rFonts w:ascii="Arial" w:hAnsi="Arial" w:cs="Arial"/>
+          <w:sz w:val="20"/>
+          <w:szCs w:val="24"/>
+        </w:rPr>
+        <w:t>Imagen x: productos en un archivo de Excel.</w:t>
+      </w:r>
+    </w:p>
+    <w:p>
+      <w:pPr>
+        <w:jc w:val="both"/>
+        <w:rPr>
+          <w:rFonts w:ascii="Arial" w:hAnsi="Arial" w:cs="Arial"/>
+          <w:sz w:val="24"/>
+          <w:szCs w:val="24"/>
+        </w:rPr>
+      </w:pPr>
+      <w:r>
+        <w:rPr>
+          <w:noProof/>
+        </w:rPr>
+        <w:drawing>
+          <wp:inline distT="0" distB="0" distL="0" distR="0" wp14:anchorId="4A9792A6" wp14:editId="2145CF86">
+            <wp:extent cx="6018530" cy="2486025"/>
+            <wp:effectExtent l="0" t="0" r="1270" b="9525"/>
+            <wp:docPr id="2" name="Imagen 2" descr="C:\Users\Christian Chavarro\AppData\Local\Microsoft\Windows\INetCache\Content.Word\Captura de pantalla (65).png"/>
+            <wp:cNvGraphicFramePr>
+              <a:graphicFrameLocks xmlns:a="http://schemas.openxmlformats.org/drawingml/2006/main" noChangeAspect="1"/>
+            </wp:cNvGraphicFramePr>
+            <a:graphic xmlns:a="http://schemas.openxmlformats.org/drawingml/2006/main">
+              <a:graphicData uri="http://schemas.openxmlformats.org/drawingml/2006/picture">
+                <pic:pic xmlns:pic="http://schemas.openxmlformats.org/drawingml/2006/picture">
+                  <pic:nvPicPr>
+                    <pic:cNvPr id="0" name="Picture 2" descr="C:\Users\Christian Chavarro\AppData\Local\Microsoft\Windows\INetCache\Content.Word\Captura de pantalla (65).png"/>
+                    <pic:cNvPicPr>
+                      <a:picLocks noChangeAspect="1" noChangeArrowheads="1"/>
+                    </pic:cNvPicPr>
+                  </pic:nvPicPr>
+                  <pic:blipFill rotWithShape="1">
+                    <a:blip r:embed="rId12">
+                      <a:extLst>
+                        <a:ext uri="{28A0092B-C50C-407E-A947-70E740481C1C}">
+                          <a14:useLocalDpi xmlns:a14="http://schemas.microsoft.com/office/drawing/2010/main" val="0"/>
+                        </a:ext>
+                      </a:extLst>
+                    </a:blip>
+                    <a:srcRect b="26531"/>
+                    <a:stretch/>
+                  </pic:blipFill>
+                  <pic:spPr bwMode="auto">
+                    <a:xfrm>
+                      <a:off x="0" y="0"/>
+                      <a:ext cx="6042007" cy="2495723"/>
+                    </a:xfrm>
+                    <a:prstGeom prst="rect">
+                      <a:avLst/>
+                    </a:prstGeom>
+                    <a:noFill/>
+                    <a:ln>
+                      <a:noFill/>
+                    </a:ln>
+                    <a:extLst>
+                      <a:ext uri="{53640926-AAD7-44D8-BBD7-CCE9431645EC}">
+                        <a14:shadowObscured xmlns:a14="http://schemas.microsoft.com/office/drawing/2010/main"/>
+                      </a:ext>
+                    </a:extLst>
+                  </pic:spPr>
+                </pic:pic>
+              </a:graphicData>
+            </a:graphic>
+          </wp:inline>
+        </w:drawing>
+      </w:r>
+    </w:p>
+    <w:p>
+      <w:pPr>
+        <w:jc w:val="both"/>
+        <w:rPr>
+          <w:rFonts w:ascii="Arial" w:hAnsi="Arial" w:cs="Arial"/>
+          <w:sz w:val="20"/>
+          <w:szCs w:val="24"/>
+        </w:rPr>
+      </w:pPr>
+      <w:r>
+        <w:rPr>
+          <w:rFonts w:ascii="Arial" w:hAnsi="Arial" w:cs="Arial"/>
+          <w:sz w:val="20"/>
+          <w:szCs w:val="24"/>
+        </w:rPr>
+        <w:lastRenderedPageBreak/>
+        <w:t xml:space="preserve">Imagen x: </w:t>
+      </w:r>
+      <w:r>
+        <w:rPr>
+          <w:rFonts w:ascii="Arial" w:hAnsi="Arial" w:cs="Arial"/>
+          <w:sz w:val="20"/>
+          <w:szCs w:val="24"/>
+        </w:rPr>
+        <w:t>Inserción de productos mediante el archivo de Excel.</w:t>
+      </w:r>
+    </w:p>
+    <w:p>
+      <w:pPr>
+        <w:jc w:val="both"/>
+        <w:rPr>
+          <w:rFonts w:ascii="Arial" w:hAnsi="Arial" w:cs="Arial"/>
+          <w:sz w:val="24"/>
+          <w:szCs w:val="24"/>
+        </w:rPr>
+      </w:pPr>
+      <w:r>
+        <w:rPr>
+          <w:noProof/>
+        </w:rPr>
+        <w:drawing>
+          <wp:inline distT="0" distB="0" distL="0" distR="0" wp14:anchorId="2FB44EDE" wp14:editId="5AFD74BC">
+            <wp:extent cx="6067425" cy="2270864"/>
+            <wp:effectExtent l="0" t="0" r="0" b="0"/>
+            <wp:docPr id="3" name="Imagen 3" descr="C:\Users\Christian Chavarro\AppData\Local\Microsoft\Windows\INetCache\Content.Word\Captura de pantalla (66).png"/>
+            <wp:cNvGraphicFramePr>
+              <a:graphicFrameLocks xmlns:a="http://schemas.openxmlformats.org/drawingml/2006/main" noChangeAspect="1"/>
+            </wp:cNvGraphicFramePr>
+            <a:graphic xmlns:a="http://schemas.openxmlformats.org/drawingml/2006/main">
+              <a:graphicData uri="http://schemas.openxmlformats.org/drawingml/2006/picture">
+                <pic:pic xmlns:pic="http://schemas.openxmlformats.org/drawingml/2006/picture">
+                  <pic:nvPicPr>
+                    <pic:cNvPr id="0" name="Picture 3" descr="C:\Users\Christian Chavarro\AppData\Local\Microsoft\Windows\INetCache\Content.Word\Captura de pantalla (66).png"/>
+                    <pic:cNvPicPr>
+                      <a:picLocks noChangeAspect="1" noChangeArrowheads="1"/>
+                    </pic:cNvPicPr>
+                  </pic:nvPicPr>
+                  <pic:blipFill rotWithShape="1">
+                    <a:blip r:embed="rId13">
+                      <a:extLst>
+                        <a:ext uri="{28A0092B-C50C-407E-A947-70E740481C1C}">
+                          <a14:useLocalDpi xmlns:a14="http://schemas.microsoft.com/office/drawing/2010/main" val="0"/>
+                        </a:ext>
+                      </a:extLst>
+                    </a:blip>
+                    <a:srcRect b="41073"/>
+                    <a:stretch/>
+                  </pic:blipFill>
+                  <pic:spPr bwMode="auto">
+                    <a:xfrm>
+                      <a:off x="0" y="0"/>
+                      <a:ext cx="6103783" cy="2284472"/>
+                    </a:xfrm>
+                    <a:prstGeom prst="rect">
+                      <a:avLst/>
+                    </a:prstGeom>
+                    <a:noFill/>
+                    <a:ln>
+                      <a:noFill/>
+                    </a:ln>
+                    <a:extLst>
+                      <a:ext uri="{53640926-AAD7-44D8-BBD7-CCE9431645EC}">
+                        <a14:shadowObscured xmlns:a14="http://schemas.microsoft.com/office/drawing/2010/main"/>
+                      </a:ext>
+                    </a:extLst>
+                  </pic:spPr>
+                </pic:pic>
+              </a:graphicData>
+            </a:graphic>
+          </wp:inline>
+        </w:drawing>
+      </w:r>
+    </w:p>
+    <w:p>
+      <w:pPr>
+        <w:jc w:val="both"/>
+        <w:rPr>
+          <w:rFonts w:ascii="Arial" w:hAnsi="Arial" w:cs="Arial"/>
+          <w:sz w:val="24"/>
+          <w:szCs w:val="24"/>
+        </w:rPr>
+      </w:pPr>
+      <w:r>
+        <w:rPr>
+          <w:rFonts w:ascii="Arial" w:hAnsi="Arial" w:cs="Arial"/>
+          <w:sz w:val="20"/>
+          <w:szCs w:val="24"/>
+        </w:rPr>
+        <w:t xml:space="preserve">Imagen x: </w:t>
+      </w:r>
+      <w:r>
+        <w:rPr>
+          <w:rFonts w:ascii="Arial" w:hAnsi="Arial" w:cs="Arial"/>
+          <w:sz w:val="20"/>
+          <w:szCs w:val="24"/>
+        </w:rPr>
+        <w:t>Productos después de ser insertados.</w:t>
+      </w:r>
+    </w:p>
+    <w:p>
+      <w:pPr>
+        <w:jc w:val="both"/>
+        <w:rPr>
+          <w:rFonts w:ascii="Arial" w:hAnsi="Arial" w:cs="Arial"/>
+          <w:sz w:val="24"/>
+          <w:szCs w:val="24"/>
+        </w:rPr>
+      </w:pPr>
+      <w:r>
+        <w:rPr>
+          <w:noProof/>
+        </w:rPr>
+        <w:drawing>
+          <wp:inline distT="0" distB="0" distL="0" distR="0" wp14:anchorId="3A744E6D" wp14:editId="08B1F8B6">
+            <wp:extent cx="6120130" cy="2428875"/>
+            <wp:effectExtent l="0" t="0" r="0" b="9525"/>
+            <wp:docPr id="8" name="Imagen 8"/>
+            <wp:cNvGraphicFramePr>
+              <a:graphicFrameLocks xmlns:a="http://schemas.openxmlformats.org/drawingml/2006/main" noChangeAspect="1"/>
+            </wp:cNvGraphicFramePr>
+            <a:graphic xmlns:a="http://schemas.openxmlformats.org/drawingml/2006/main">
+              <a:graphicData uri="http://schemas.openxmlformats.org/drawingml/2006/picture">
+                <pic:pic xmlns:pic="http://schemas.openxmlformats.org/drawingml/2006/picture">
+                  <pic:nvPicPr>
+                    <pic:cNvPr id="1" name=""/>
+                    <pic:cNvPicPr/>
+                  </pic:nvPicPr>
+                  <pic:blipFill rotWithShape="1">
+                    <a:blip r:embed="rId14"/>
+                    <a:srcRect b="29415"/>
+                    <a:stretch/>
+                  </pic:blipFill>
+                  <pic:spPr bwMode="auto">
+                    <a:xfrm>
+                      <a:off x="0" y="0"/>
+                      <a:ext cx="6120130" cy="2428875"/>
+                    </a:xfrm>
+                    <a:prstGeom prst="rect">
+                      <a:avLst/>
+                    </a:prstGeom>
+                    <a:ln>
+                      <a:noFill/>
+                    </a:ln>
+                    <a:extLst>
+                      <a:ext uri="{53640926-AAD7-44D8-BBD7-CCE9431645EC}">
+                        <a14:shadowObscured xmlns:a14="http://schemas.microsoft.com/office/drawing/2010/main"/>
+                      </a:ext>
+                    </a:extLst>
+                  </pic:spPr>
+                </pic:pic>
+              </a:graphicData>
+            </a:graphic>
+          </wp:inline>
+        </w:drawing>
+      </w:r>
+    </w:p>
+    <w:p>
+      <w:pPr>
+        <w:jc w:val="both"/>
+        <w:rPr>
+          <w:rFonts w:ascii="Arial" w:hAnsi="Arial" w:cs="Arial"/>
+          <w:sz w:val="20"/>
+          <w:szCs w:val="24"/>
+        </w:rPr>
+      </w:pPr>
+      <w:r>
+        <w:rPr>
+          <w:rFonts w:ascii="Arial" w:hAnsi="Arial" w:cs="Arial"/>
+          <w:sz w:val="20"/>
+          <w:szCs w:val="24"/>
+        </w:rPr>
+        <w:t xml:space="preserve">Imagen x: </w:t>
+      </w:r>
+      <w:r>
+        <w:rPr>
+          <w:rFonts w:ascii="Arial" w:hAnsi="Arial" w:cs="Arial"/>
+          <w:sz w:val="20"/>
+          <w:szCs w:val="24"/>
+        </w:rPr>
+        <w:t>Ordenes a ser agregadas en la base de datos.</w:t>
+      </w:r>
+    </w:p>
+    <w:p>
+      <w:pPr>
+        <w:jc w:val="both"/>
+        <w:rPr>
+          <w:rFonts w:ascii="Arial" w:hAnsi="Arial" w:cs="Arial"/>
+          <w:sz w:val="20"/>
+          <w:szCs w:val="24"/>
+        </w:rPr>
+      </w:pPr>
+    </w:p>
+    <w:p>
+      <w:pPr>
+        <w:jc w:val="both"/>
+        <w:rPr>
+          <w:rFonts w:ascii="Arial" w:hAnsi="Arial" w:cs="Arial"/>
+          <w:sz w:val="20"/>
+          <w:szCs w:val="24"/>
+        </w:rPr>
+      </w:pPr>
+      <w:r>
+        <w:rPr>
+          <w:noProof/>
+        </w:rPr>
+        <w:drawing>
+          <wp:inline distT="0" distB="0" distL="0" distR="0" wp14:anchorId="0A0A9766" wp14:editId="4D2E27D1">
+            <wp:extent cx="6048151" cy="2781300"/>
+            <wp:effectExtent l="0" t="0" r="0" b="0"/>
+            <wp:docPr id="15" name="Imagen 15" descr="C:\Users\Christian Chavarro\AppData\Local\Microsoft\Windows\INetCache\Content.Word\Captura de pantalla (75).png"/>
+            <wp:cNvGraphicFramePr>
+              <a:graphicFrameLocks xmlns:a="http://schemas.openxmlformats.org/drawingml/2006/main" noChangeAspect="1"/>
+            </wp:cNvGraphicFramePr>
+            <a:graphic xmlns:a="http://schemas.openxmlformats.org/drawingml/2006/main">
+              <a:graphicData uri="http://schemas.openxmlformats.org/drawingml/2006/picture">
+                <pic:pic xmlns:pic="http://schemas.openxmlformats.org/drawingml/2006/picture">
+                  <pic:nvPicPr>
+                    <pic:cNvPr id="0" name="Picture 8" descr="C:\Users\Christian Chavarro\AppData\Local\Microsoft\Windows\INetCache\Content.Word\Captura de pantalla (75).png"/>
+                    <pic:cNvPicPr>
+                      <a:picLocks noChangeAspect="1" noChangeArrowheads="1"/>
+                    </pic:cNvPicPr>
+                  </pic:nvPicPr>
+                  <pic:blipFill rotWithShape="1">
+                    <a:blip r:embed="rId15">
+                      <a:extLst>
+                        <a:ext uri="{28A0092B-C50C-407E-A947-70E740481C1C}">
+                          <a14:useLocalDpi xmlns:a14="http://schemas.microsoft.com/office/drawing/2010/main" val="0"/>
+                        </a:ext>
+                      </a:extLst>
+                    </a:blip>
+                    <a:srcRect b="18207"/>
+                    <a:stretch/>
+                  </pic:blipFill>
+                  <pic:spPr bwMode="auto">
+                    <a:xfrm>
+                      <a:off x="0" y="0"/>
+                      <a:ext cx="6060840" cy="2787135"/>
+                    </a:xfrm>
+                    <a:prstGeom prst="rect">
+                      <a:avLst/>
+                    </a:prstGeom>
+                    <a:noFill/>
+                    <a:ln>
+                      <a:noFill/>
+                    </a:ln>
+                    <a:extLst>
+                      <a:ext uri="{53640926-AAD7-44D8-BBD7-CCE9431645EC}">
+                        <a14:shadowObscured xmlns:a14="http://schemas.microsoft.com/office/drawing/2010/main"/>
+                      </a:ext>
+                    </a:extLst>
+                  </pic:spPr>
+                </pic:pic>
+              </a:graphicData>
+            </a:graphic>
+          </wp:inline>
+        </w:drawing>
+      </w:r>
+    </w:p>
+    <w:p>
+      <w:pPr>
+        <w:jc w:val="both"/>
+        <w:rPr>
+          <w:rFonts w:ascii="Arial" w:hAnsi="Arial" w:cs="Arial"/>
+          <w:sz w:val="20"/>
+          <w:szCs w:val="24"/>
+        </w:rPr>
+      </w:pPr>
+      <w:r>
+        <w:rPr>
+          <w:rFonts w:ascii="Arial" w:hAnsi="Arial" w:cs="Arial"/>
+          <w:sz w:val="20"/>
+          <w:szCs w:val="24"/>
+        </w:rPr>
+        <w:t xml:space="preserve">Imagen x: </w:t>
+      </w:r>
+      <w:r>
+        <w:rPr>
+          <w:rFonts w:ascii="Arial" w:hAnsi="Arial" w:cs="Arial"/>
+          <w:sz w:val="20"/>
+          <w:szCs w:val="24"/>
+        </w:rPr>
+        <w:t>Ordenes a ser agregadas en la base de datos</w:t>
+      </w:r>
+      <w:r>
+        <w:rPr>
+          <w:rFonts w:ascii="Arial" w:hAnsi="Arial" w:cs="Arial"/>
+          <w:sz w:val="20"/>
+          <w:szCs w:val="24"/>
+        </w:rPr>
+        <w:t xml:space="preserve"> mediante sentencias generadas</w:t>
+      </w:r>
+      <w:r>
+        <w:rPr>
+          <w:rFonts w:ascii="Arial" w:hAnsi="Arial" w:cs="Arial"/>
+          <w:sz w:val="20"/>
+          <w:szCs w:val="24"/>
+        </w:rPr>
+        <w:t>.</w:t>
+      </w:r>
+    </w:p>
+    <w:p>
+      <w:pPr>
+        <w:jc w:val="both"/>
+        <w:rPr>
+          <w:rFonts w:ascii="Arial" w:hAnsi="Arial" w:cs="Arial"/>
+          <w:sz w:val="20"/>
+          <w:szCs w:val="24"/>
+        </w:rPr>
+      </w:pPr>
+      <w:r>
+        <w:rPr>
+          <w:noProof/>
+        </w:rPr>
+        <w:lastRenderedPageBreak/>
+        <w:drawing>
+          <wp:inline distT="0" distB="0" distL="0" distR="0" wp14:anchorId="1C45D9E8" wp14:editId="72D7D1C0">
+            <wp:extent cx="6014085" cy="3095625"/>
+            <wp:effectExtent l="0" t="0" r="5715" b="9525"/>
+            <wp:docPr id="4" name="Imagen 4" descr="C:\Users\Christian Chavarro\AppData\Local\Microsoft\Windows\INetCache\Content.Word\Captura de pantalla (87).png"/>
+            <wp:cNvGraphicFramePr>
+              <a:graphicFrameLocks xmlns:a="http://schemas.openxmlformats.org/drawingml/2006/main" noChangeAspect="1"/>
+            </wp:cNvGraphicFramePr>
+            <a:graphic xmlns:a="http://schemas.openxmlformats.org/drawingml/2006/main">
+              <a:graphicData uri="http://schemas.openxmlformats.org/drawingml/2006/picture">
+                <pic:pic xmlns:pic="http://schemas.openxmlformats.org/drawingml/2006/picture">
+                  <pic:nvPicPr>
+                    <pic:cNvPr id="0" name="Picture 1" descr="C:\Users\Christian Chavarro\AppData\Local\Microsoft\Windows\INetCache\Content.Word\Captura de pantalla (87).png"/>
+                    <pic:cNvPicPr>
+                      <a:picLocks noChangeAspect="1" noChangeArrowheads="1"/>
+                    </pic:cNvPicPr>
+                  </pic:nvPicPr>
+                  <pic:blipFill rotWithShape="1">
+                    <a:blip r:embed="rId16">
+                      <a:extLst>
+                        <a:ext uri="{28A0092B-C50C-407E-A947-70E740481C1C}">
+                          <a14:useLocalDpi xmlns:a14="http://schemas.microsoft.com/office/drawing/2010/main" val="0"/>
+                        </a:ext>
+                      </a:extLst>
+                    </a:blip>
+                    <a:srcRect b="8448"/>
+                    <a:stretch/>
+                  </pic:blipFill>
+                  <pic:spPr bwMode="auto">
+                    <a:xfrm>
+                      <a:off x="0" y="0"/>
+                      <a:ext cx="6023479" cy="3100460"/>
+                    </a:xfrm>
+                    <a:prstGeom prst="rect">
+                      <a:avLst/>
+                    </a:prstGeom>
+                    <a:noFill/>
+                    <a:ln>
+                      <a:noFill/>
+                    </a:ln>
+                    <a:extLst>
+                      <a:ext uri="{53640926-AAD7-44D8-BBD7-CCE9431645EC}">
+                        <a14:shadowObscured xmlns:a14="http://schemas.microsoft.com/office/drawing/2010/main"/>
+                      </a:ext>
+                    </a:extLst>
+                  </pic:spPr>
+                </pic:pic>
+              </a:graphicData>
+            </a:graphic>
+          </wp:inline>
+        </w:drawing>
+      </w:r>
+    </w:p>
+    <w:p>
+      <w:pPr>
+        <w:jc w:val="both"/>
+        <w:rPr>
+          <w:rFonts w:ascii="Arial" w:hAnsi="Arial" w:cs="Arial"/>
+          <w:sz w:val="20"/>
+          <w:szCs w:val="24"/>
+        </w:rPr>
+      </w:pPr>
+      <w:r>
+        <w:rPr>
+          <w:rFonts w:ascii="Arial" w:hAnsi="Arial" w:cs="Arial"/>
+          <w:sz w:val="20"/>
+          <w:szCs w:val="24"/>
+        </w:rPr>
+        <w:t xml:space="preserve">Imagen x: </w:t>
+      </w:r>
+      <w:r>
+        <w:rPr>
+          <w:rFonts w:ascii="Arial" w:hAnsi="Arial" w:cs="Arial"/>
+          <w:sz w:val="20"/>
+          <w:szCs w:val="24"/>
+        </w:rPr>
+        <w:t>Ordenes siendo agregadas a la DB.</w:t>
+      </w:r>
+    </w:p>
+    <w:p>
+      <w:pPr>
+        <w:jc w:val="both"/>
+        <w:rPr>
+          <w:rFonts w:ascii="Arial" w:hAnsi="Arial" w:cs="Arial"/>
+          <w:sz w:val="20"/>
+          <w:szCs w:val="24"/>
+        </w:rPr>
+      </w:pPr>
+    </w:p>
+    <w:p>
+      <w:pPr>
+        <w:jc w:val="both"/>
+        <w:rPr>
+          <w:rFonts w:ascii="Arial" w:hAnsi="Arial" w:cs="Arial"/>
+          <w:sz w:val="20"/>
+          <w:szCs w:val="24"/>
+        </w:rPr>
+      </w:pPr>
+      <w:r>
+        <w:rPr>
+          <w:noProof/>
+        </w:rPr>
+        <w:drawing>
+          <wp:inline distT="0" distB="0" distL="0" distR="0" wp14:anchorId="15129998" wp14:editId="1D72DFC5">
+            <wp:extent cx="6104623" cy="3124200"/>
+            <wp:effectExtent l="0" t="0" r="0" b="0"/>
+            <wp:docPr id="23" name="Imagen 23" descr="C:\Users\Christian Chavarro\AppData\Local\Microsoft\Windows\INetCache\Content.Word\Captura de pantalla (83).png"/>
+            <wp:cNvGraphicFramePr>
+              <a:graphicFrameLocks xmlns:a="http://schemas.openxmlformats.org/drawingml/2006/main" noChangeAspect="1"/>
+            </wp:cNvGraphicFramePr>
+            <a:graphic xmlns:a="http://schemas.openxmlformats.org/drawingml/2006/main">
+              <a:graphicData uri="http://schemas.openxmlformats.org/drawingml/2006/picture">
+                <pic:pic xmlns:pic="http://schemas.openxmlformats.org/drawingml/2006/picture">
+                  <pic:nvPicPr>
+                    <pic:cNvPr id="0" name="Picture 16" descr="C:\Users\Christian Chavarro\AppData\Local\Microsoft\Windows\INetCache\Content.Word\Captura de pantalla (83).png"/>
+                    <pic:cNvPicPr>
+                      <a:picLocks noChangeAspect="1" noChangeArrowheads="1"/>
+                    </pic:cNvPicPr>
+                  </pic:nvPicPr>
+                  <pic:blipFill rotWithShape="1">
+                    <a:blip r:embed="rId17">
+                      <a:extLst>
+                        <a:ext uri="{28A0092B-C50C-407E-A947-70E740481C1C}">
+                          <a14:useLocalDpi xmlns:a14="http://schemas.microsoft.com/office/drawing/2010/main" val="0"/>
+                        </a:ext>
+                      </a:extLst>
+                    </a:blip>
+                    <a:srcRect b="8973"/>
+                    <a:stretch/>
+                  </pic:blipFill>
+                  <pic:spPr bwMode="auto">
+                    <a:xfrm>
+                      <a:off x="0" y="0"/>
+                      <a:ext cx="6113920" cy="3128958"/>
+                    </a:xfrm>
+                    <a:prstGeom prst="rect">
+                      <a:avLst/>
+                    </a:prstGeom>
+                    <a:noFill/>
+                    <a:ln>
+                      <a:noFill/>
+                    </a:ln>
+                    <a:extLst>
+                      <a:ext uri="{53640926-AAD7-44D8-BBD7-CCE9431645EC}">
+                        <a14:shadowObscured xmlns:a14="http://schemas.microsoft.com/office/drawing/2010/main"/>
+                      </a:ext>
+                    </a:extLst>
+                  </pic:spPr>
+                </pic:pic>
+              </a:graphicData>
+            </a:graphic>
+          </wp:inline>
+        </w:drawing>
+      </w:r>
+    </w:p>
+    <w:p>
+      <w:pPr>
+        <w:jc w:val="both"/>
+        <w:rPr>
+          <w:rFonts w:ascii="Arial" w:hAnsi="Arial" w:cs="Arial"/>
+          <w:sz w:val="20"/>
+          <w:szCs w:val="24"/>
+        </w:rPr>
+      </w:pPr>
+      <w:r>
+        <w:rPr>
+          <w:rFonts w:ascii="Arial" w:hAnsi="Arial" w:cs="Arial"/>
+          <w:sz w:val="20"/>
+          <w:szCs w:val="24"/>
+        </w:rPr>
+        <w:t xml:space="preserve">Imagen x: </w:t>
+      </w:r>
+      <w:r>
+        <w:rPr>
+          <w:rFonts w:ascii="Arial" w:hAnsi="Arial" w:cs="Arial"/>
+          <w:sz w:val="20"/>
+          <w:szCs w:val="24"/>
+        </w:rPr>
+        <w:t>Ordenes una vez agregadas a la DB.</w:t>
+      </w:r>
+    </w:p>
+    <w:p>
+      <w:pPr>
+        <w:jc w:val="both"/>
+        <w:rPr>
+          <w:rFonts w:ascii="Arial" w:hAnsi="Arial" w:cs="Arial"/>
+          <w:sz w:val="24"/>
+          <w:szCs w:val="24"/>
+        </w:rPr>
+      </w:pPr>
+      <w:r>
+        <w:rPr>
+          <w:rFonts w:ascii="Arial" w:hAnsi="Arial" w:cs="Arial"/>
+          <w:sz w:val="24"/>
+          <w:szCs w:val="24"/>
+        </w:rPr>
+        <w:t>En las imágenes anteriores, se describen procesos de carga masiva de datos y solo corresponden a algunos ejemplos de la carga de estos mismos. En la aplicación, al momento de esta sustentación, el volumen de datos será más alto. Comparados con los pocos datos que se ve, son insertados en estos ejemplos.</w:t>
+      </w:r>
+      <w:bookmarkStart w:id="0" w:name="_GoBack"/>
+      <w:bookmarkEnd w:id="0"/>
     </w:p>
     <w:p>
       <w:pPr>
@@ -837,30 +2372,7 @@
           <w:sz w:val="24"/>
           <w:szCs w:val="24"/>
         </w:rPr>
-        <w:t>Ajuste las tablas creadas en Oracle de acuerdo a las decisiones del punto anterior</w:t>
-      </w:r>
-    </w:p>
-    <w:p>
-      <w:pPr>
-        <w:pStyle w:val="Prrafodelista"/>
-        <w:numPr>
-          <w:ilvl w:val="0"/>
-          <w:numId w:val="12"/>
-        </w:numPr>
-        <w:jc w:val="both"/>
-        <w:rPr>
-          <w:rFonts w:ascii="Arial" w:hAnsi="Arial" w:cs="Arial"/>
-          <w:sz w:val="24"/>
-          <w:szCs w:val="24"/>
-        </w:rPr>
-      </w:pPr>
-      <w:r>
-        <w:rPr>
-          <w:rFonts w:ascii="Arial" w:hAnsi="Arial" w:cs="Arial"/>
-          <w:sz w:val="24"/>
-          <w:szCs w:val="24"/>
-        </w:rPr>
-        <w:t>Diseño del escenario de pruebas de eficiencia. Cargue de datos necesarios para hacer el estudio de eficiencia de la aplicación.</w:t>
+        <w:t xml:space="preserve">Desarrolle o ajuste las clases involucradas en los nuevos requerimientos, de forma que complete o modifique los requerimientos funcionales y cumpla con las restricciones de negocio. Realice los cambios sobre las clases que corresponden a: </w:t>
       </w:r>
     </w:p>
     <w:p>
@@ -883,7 +2395,7 @@
           <w:sz w:val="24"/>
           <w:szCs w:val="24"/>
         </w:rPr>
-        <w:t xml:space="preserve">Diseñe los datos que le permitan verificar adecuadamente las reglas de negocio. Note que es importante generar adecuadamente los datos y para esta iteración lo es también el obtener un número muy grande de ellos. Se debe generar un volumen de datos tal que algunas tablas no quepan en la memoria principal de la máquina. El no cumplimiento de este requisito implica la invalidez de este componente de la evaluación </w:t>
+        <w:t xml:space="preserve"> (5%) Desarrollo y/o ajustes a los servicios REST para cumplir con los nuevos requerimientos. </w:t>
       </w:r>
     </w:p>
     <w:p>
@@ -906,7 +2418,8 @@
           <w:sz w:val="24"/>
           <w:szCs w:val="24"/>
         </w:rPr>
-        <w:t xml:space="preserve"> Puede escribir un programa de generación automática de datos acorde al diseño establecido para los mismos. </w:t>
+        <w:lastRenderedPageBreak/>
+        <w:t xml:space="preserve"> (5%) Cambios y desarrollo de las transacciones en RotondAndesMaster </w:t>
       </w:r>
     </w:p>
     <w:p>
@@ -929,8 +2442,74 @@
           <w:sz w:val="24"/>
           <w:szCs w:val="24"/>
         </w:rPr>
-        <w:lastRenderedPageBreak/>
-        <w:t xml:space="preserve"> Para la población de las tablas utilice herramientas de carga masiva como SQLLoader o las disponibles en SQLDeveloper. Consulte el tutorial disponible en la wiki del curso sobre SQLLoader </w:t>
+        <w:t xml:space="preserve">(5%) Cambios en los </w:t>
+      </w:r>
+      <w:proofErr w:type="spellStart"/>
+      <w:r>
+        <w:rPr>
+          <w:rFonts w:ascii="Arial" w:hAnsi="Arial" w:cs="Arial"/>
+          <w:sz w:val="24"/>
+          <w:szCs w:val="24"/>
+        </w:rPr>
+        <w:t>Dao</w:t>
+      </w:r>
+      <w:proofErr w:type="spellEnd"/>
+      <w:r>
+        <w:rPr>
+          <w:rFonts w:ascii="Arial" w:hAnsi="Arial" w:cs="Arial"/>
+          <w:sz w:val="24"/>
+          <w:szCs w:val="24"/>
+        </w:rPr>
+        <w:t>.</w:t>
+      </w:r>
+    </w:p>
+    <w:p>
+      <w:pPr>
+        <w:pStyle w:val="Prrafodelista"/>
+        <w:ind w:left="1080"/>
+        <w:jc w:val="both"/>
+        <w:rPr>
+          <w:rFonts w:ascii="Arial" w:hAnsi="Arial" w:cs="Arial"/>
+          <w:sz w:val="24"/>
+          <w:szCs w:val="24"/>
+        </w:rPr>
+      </w:pPr>
+    </w:p>
+    <w:p>
+      <w:pPr>
+        <w:jc w:val="both"/>
+        <w:rPr>
+          <w:rFonts w:ascii="Arial" w:hAnsi="Arial" w:cs="Arial"/>
+          <w:sz w:val="24"/>
+          <w:szCs w:val="24"/>
+        </w:rPr>
+      </w:pPr>
+      <w:r>
+        <w:rPr>
+          <w:rFonts w:ascii="Arial" w:hAnsi="Arial" w:cs="Arial"/>
+          <w:sz w:val="24"/>
+          <w:szCs w:val="24"/>
+        </w:rPr>
+        <w:t>(15 %) Análisis del proceso de optimización y el modelo de ejecución de consultas.</w:t>
+      </w:r>
+    </w:p>
+    <w:p>
+      <w:pPr>
+        <w:pStyle w:val="Prrafodelista"/>
+        <w:jc w:val="both"/>
+        <w:rPr>
+          <w:rFonts w:ascii="Arial" w:hAnsi="Arial" w:cs="Arial"/>
+          <w:sz w:val="24"/>
+          <w:szCs w:val="24"/>
+        </w:rPr>
+      </w:pPr>
+      <w:r>
+        <w:rPr>
+          <w:rFonts w:ascii="Arial" w:hAnsi="Arial" w:cs="Arial"/>
+          <w:sz w:val="24"/>
+          <w:szCs w:val="24"/>
+        </w:rPr>
+        <w:t xml:space="preserve"> </w:t>
       </w:r>
     </w:p>
     <w:p>
@@ -953,30 +2532,7 @@
           <w:sz w:val="24"/>
           <w:szCs w:val="24"/>
         </w:rPr>
-        <w:t>(5%) Documente claramente el proceso de carga de datos: Cómo fue realizado, cómo logró el volumen de datos solicitado</w:t>
-      </w:r>
-    </w:p>
-    <w:p>
-      <w:pPr>
-        <w:pStyle w:val="Prrafodelista"/>
-        <w:numPr>
-          <w:ilvl w:val="0"/>
-          <w:numId w:val="12"/>
-        </w:numPr>
-        <w:jc w:val="both"/>
-        <w:rPr>
-          <w:rFonts w:ascii="Arial" w:hAnsi="Arial" w:cs="Arial"/>
-          <w:sz w:val="24"/>
-          <w:szCs w:val="24"/>
-        </w:rPr>
-      </w:pPr>
-      <w:r>
-        <w:rPr>
-          <w:rFonts w:ascii="Arial" w:hAnsi="Arial" w:cs="Arial"/>
-          <w:sz w:val="24"/>
-          <w:szCs w:val="24"/>
-        </w:rPr>
-        <w:t xml:space="preserve">Desarrolle o ajuste las clases involucradas en los nuevos requerimientos, de forma que complete o modifique los requerimientos funcionales y cumpla con las restricciones de negocio. Realice los cambios sobre las clases que corresponden a: </w:t>
+        <w:t xml:space="preserve"> Analice la diferencia entre la ejecución de consultas delegada al manejador de bases de datos como Oracle y compárelo con una ejecución donde la aplicación trae los datos a memoria principal y resuelve con instrucciones de control (if, while, etc.), los operadores involucrados en las consultas como joins, selecciones y proyecciones.  </w:t>
       </w:r>
     </w:p>
     <w:p>
@@ -999,53 +2555,89 @@
           <w:sz w:val="24"/>
           <w:szCs w:val="24"/>
         </w:rPr>
-        <w:t xml:space="preserve"> (5%) Desarrollo y/o ajustes a los servicios REST para cumplir con los nuevos requerimientos. </w:t>
-      </w:r>
-    </w:p>
-    <w:p>
-      <w:pPr>
-        <w:pStyle w:val="Prrafodelista"/>
-        <w:numPr>
-          <w:ilvl w:val="0"/>
-          <w:numId w:val="13"/>
-        </w:numPr>
-        <w:jc w:val="both"/>
-        <w:rPr>
-          <w:rFonts w:ascii="Arial" w:hAnsi="Arial" w:cs="Arial"/>
-          <w:sz w:val="24"/>
-          <w:szCs w:val="24"/>
-        </w:rPr>
-      </w:pPr>
-      <w:r>
-        <w:rPr>
-          <w:rFonts w:ascii="Arial" w:hAnsi="Arial" w:cs="Arial"/>
-          <w:sz w:val="24"/>
-          <w:szCs w:val="24"/>
-        </w:rPr>
-        <w:t xml:space="preserve"> (5%) Cambios y desarrollo de las transacciones en RotondAndesMaster </w:t>
-      </w:r>
-    </w:p>
-    <w:p>
-      <w:pPr>
-        <w:pStyle w:val="Prrafodelista"/>
-        <w:numPr>
-          <w:ilvl w:val="0"/>
-          <w:numId w:val="13"/>
-        </w:numPr>
-        <w:jc w:val="both"/>
-        <w:rPr>
-          <w:rFonts w:ascii="Arial" w:hAnsi="Arial" w:cs="Arial"/>
-          <w:sz w:val="24"/>
-          <w:szCs w:val="24"/>
-        </w:rPr>
-      </w:pPr>
-      <w:r>
-        <w:rPr>
-          <w:rFonts w:ascii="Arial" w:hAnsi="Arial" w:cs="Arial"/>
-          <w:sz w:val="24"/>
-          <w:szCs w:val="24"/>
-        </w:rPr>
-        <w:t xml:space="preserve">(5%) Cambios en los </w:t>
+        <w:t>Documente el análisis realizado, de forma clara y concisa.</w:t>
+      </w:r>
+    </w:p>
+    <w:p>
+      <w:pPr>
+        <w:jc w:val="both"/>
+        <w:rPr>
+          <w:rFonts w:ascii="Arial" w:hAnsi="Arial" w:cs="Arial"/>
+          <w:sz w:val="24"/>
+          <w:szCs w:val="24"/>
+        </w:rPr>
+      </w:pPr>
+      <w:r>
+        <w:rPr>
+          <w:rFonts w:ascii="Arial" w:hAnsi="Arial" w:cs="Arial"/>
+          <w:sz w:val="24"/>
+          <w:szCs w:val="24"/>
+        </w:rPr>
+        <w:t>En este punto, primero se describirá cómo trabaja cada proceso de manera breve. Tras esto, se comparará la eficiencia y qué conlleva cada uno de estos trabajos, realizar las operaciones mediante la sentencia de SQL o trabajar con los datos en memoria principal.</w:t>
+      </w:r>
+    </w:p>
+    <w:p>
+      <w:pPr>
+        <w:jc w:val="both"/>
+        <w:rPr>
+          <w:rFonts w:ascii="Arial" w:hAnsi="Arial" w:cs="Arial"/>
+          <w:sz w:val="24"/>
+          <w:szCs w:val="24"/>
+        </w:rPr>
+      </w:pPr>
+    </w:p>
+    <w:p>
+      <w:pPr>
+        <w:jc w:val="both"/>
+        <w:rPr>
+          <w:rFonts w:ascii="Arial" w:hAnsi="Arial" w:cs="Arial"/>
+          <w:sz w:val="24"/>
+          <w:szCs w:val="24"/>
+        </w:rPr>
+      </w:pPr>
+      <w:r>
+        <w:rPr>
+          <w:rFonts w:ascii="Arial" w:hAnsi="Arial" w:cs="Arial"/>
+          <w:sz w:val="24"/>
+          <w:szCs w:val="24"/>
+        </w:rPr>
+        <w:t>SQL.</w:t>
+      </w:r>
+    </w:p>
+    <w:p>
+      <w:pPr>
+        <w:jc w:val="both"/>
+        <w:rPr>
+          <w:rFonts w:ascii="Arial" w:hAnsi="Arial" w:cs="Arial"/>
+          <w:sz w:val="24"/>
+          <w:szCs w:val="24"/>
+        </w:rPr>
+      </w:pPr>
+      <w:r>
+        <w:rPr>
+          <w:rFonts w:ascii="Arial" w:hAnsi="Arial" w:cs="Arial"/>
+          <w:sz w:val="24"/>
+          <w:szCs w:val="24"/>
+        </w:rPr>
+        <w:t xml:space="preserve">Imagine el proceso de búsqueda y catalogación de los clientes, para él, se involucran como mínimo las tablas de clientes, ordenes, menús y productos. El SMBD, en este caso ORACLE, gestiona los joins entre estas tablas mediante los índices, árboles que tiene creados en su memoria principal, la del servidor. Tras concatenar estas tablas, en la sentencia SQL se piden solo las filas que interesan para el requerimiento, de las cerca de 22 filas resultantes de los joins. Con estas filas, acompañadas de una operación de agregación, se puede retornar la respuesta a la consulta. </w:t>
+      </w:r>
+    </w:p>
+    <w:p>
+      <w:pPr>
+        <w:jc w:val="both"/>
+        <w:rPr>
+          <w:rFonts w:ascii="Arial" w:hAnsi="Arial" w:cs="Arial"/>
+          <w:sz w:val="24"/>
+          <w:szCs w:val="24"/>
+        </w:rPr>
+      </w:pPr>
+      <w:r>
+        <w:rPr>
+          <w:rFonts w:ascii="Arial" w:hAnsi="Arial" w:cs="Arial"/>
+          <w:sz w:val="24"/>
+          <w:szCs w:val="24"/>
+        </w:rPr>
+        <w:t xml:space="preserve">La complejidad asociada, variará de acuerdo al tipo de </w:t>
       </w:r>
       <w:proofErr w:type="spellStart"/>
       <w:r>
@@ -1054,7 +2646,7 @@
           <w:sz w:val="24"/>
           <w:szCs w:val="24"/>
         </w:rPr>
-        <w:t>Dao</w:t>
+        <w:t>join</w:t>
       </w:r>
       <w:proofErr w:type="spellEnd"/>
       <w:r>
@@ -1063,201 +2655,6 @@
           <w:sz w:val="24"/>
           <w:szCs w:val="24"/>
         </w:rPr>
-        <w:t>.</w:t>
-      </w:r>
-    </w:p>
-    <w:p>
-      <w:pPr>
-        <w:pStyle w:val="Prrafodelista"/>
-        <w:ind w:left="1080"/>
-        <w:jc w:val="both"/>
-        <w:rPr>
-          <w:rFonts w:ascii="Arial" w:hAnsi="Arial" w:cs="Arial"/>
-          <w:sz w:val="24"/>
-          <w:szCs w:val="24"/>
-        </w:rPr>
-      </w:pPr>
-    </w:p>
-    <w:p>
-      <w:pPr>
-        <w:jc w:val="both"/>
-        <w:rPr>
-          <w:rFonts w:ascii="Arial" w:hAnsi="Arial" w:cs="Arial"/>
-          <w:sz w:val="24"/>
-          <w:szCs w:val="24"/>
-        </w:rPr>
-      </w:pPr>
-      <w:r>
-        <w:rPr>
-          <w:rFonts w:ascii="Arial" w:hAnsi="Arial" w:cs="Arial"/>
-          <w:sz w:val="24"/>
-          <w:szCs w:val="24"/>
-        </w:rPr>
-        <w:t>(15 %) Análisis del proceso de optimización y el modelo de ejecución de consultas.</w:t>
-      </w:r>
-    </w:p>
-    <w:p>
-      <w:pPr>
-        <w:pStyle w:val="Prrafodelista"/>
-        <w:jc w:val="both"/>
-        <w:rPr>
-          <w:rFonts w:ascii="Arial" w:hAnsi="Arial" w:cs="Arial"/>
-          <w:sz w:val="24"/>
-          <w:szCs w:val="24"/>
-        </w:rPr>
-      </w:pPr>
-      <w:r>
-        <w:rPr>
-          <w:rFonts w:ascii="Arial" w:hAnsi="Arial" w:cs="Arial"/>
-          <w:sz w:val="24"/>
-          <w:szCs w:val="24"/>
-        </w:rPr>
-        <w:t xml:space="preserve"> </w:t>
-      </w:r>
-    </w:p>
-    <w:p>
-      <w:pPr>
-        <w:pStyle w:val="Prrafodelista"/>
-        <w:numPr>
-          <w:ilvl w:val="0"/>
-          <w:numId w:val="13"/>
-        </w:numPr>
-        <w:jc w:val="both"/>
-        <w:rPr>
-          <w:rFonts w:ascii="Arial" w:hAnsi="Arial" w:cs="Arial"/>
-          <w:sz w:val="24"/>
-          <w:szCs w:val="24"/>
-        </w:rPr>
-      </w:pPr>
-      <w:r>
-        <w:rPr>
-          <w:rFonts w:ascii="Arial" w:hAnsi="Arial" w:cs="Arial"/>
-          <w:sz w:val="24"/>
-          <w:szCs w:val="24"/>
-        </w:rPr>
-        <w:t xml:space="preserve"> Analice la diferencia entre la ejecución de consultas delegada al manejador de bases de datos como Oracle y compárelo con una ejecución donde la aplicación trae los datos a memoria principal y resuelve con instrucciones de control (if, while, etc.), los operadores involucrados en las consultas como joins, selecciones y proyecciones.  </w:t>
-      </w:r>
-    </w:p>
-    <w:p>
-      <w:pPr>
-        <w:pStyle w:val="Prrafodelista"/>
-        <w:numPr>
-          <w:ilvl w:val="0"/>
-          <w:numId w:val="13"/>
-        </w:numPr>
-        <w:jc w:val="both"/>
-        <w:rPr>
-          <w:rFonts w:ascii="Arial" w:hAnsi="Arial" w:cs="Arial"/>
-          <w:sz w:val="24"/>
-          <w:szCs w:val="24"/>
-        </w:rPr>
-      </w:pPr>
-      <w:r>
-        <w:rPr>
-          <w:rFonts w:ascii="Arial" w:hAnsi="Arial" w:cs="Arial"/>
-          <w:sz w:val="24"/>
-          <w:szCs w:val="24"/>
-        </w:rPr>
-        <w:t>Documente el análisis realizado, de forma clara y concisa.</w:t>
-      </w:r>
-    </w:p>
-    <w:p>
-      <w:pPr>
-        <w:jc w:val="both"/>
-        <w:rPr>
-          <w:rFonts w:ascii="Arial" w:hAnsi="Arial" w:cs="Arial"/>
-          <w:sz w:val="24"/>
-          <w:szCs w:val="24"/>
-        </w:rPr>
-      </w:pPr>
-      <w:r>
-        <w:rPr>
-          <w:rFonts w:ascii="Arial" w:hAnsi="Arial" w:cs="Arial"/>
-          <w:sz w:val="24"/>
-          <w:szCs w:val="24"/>
-        </w:rPr>
-        <w:t>En este punto, primero se describirá cómo trabaja cada proceso de manera breve. Tras esto, se comparará la eficiencia y qué conlleva cada uno de estos trabajos, realizar las operaciones mediante la sentencia de SQL o trabajar con los datos en memoria principal.</w:t>
-      </w:r>
-    </w:p>
-    <w:p>
-      <w:pPr>
-        <w:jc w:val="both"/>
-        <w:rPr>
-          <w:rFonts w:ascii="Arial" w:hAnsi="Arial" w:cs="Arial"/>
-          <w:sz w:val="24"/>
-          <w:szCs w:val="24"/>
-        </w:rPr>
-      </w:pPr>
-    </w:p>
-    <w:p>
-      <w:pPr>
-        <w:jc w:val="both"/>
-        <w:rPr>
-          <w:rFonts w:ascii="Arial" w:hAnsi="Arial" w:cs="Arial"/>
-          <w:sz w:val="24"/>
-          <w:szCs w:val="24"/>
-        </w:rPr>
-      </w:pPr>
-      <w:r>
-        <w:rPr>
-          <w:rFonts w:ascii="Arial" w:hAnsi="Arial" w:cs="Arial"/>
-          <w:sz w:val="24"/>
-          <w:szCs w:val="24"/>
-        </w:rPr>
-        <w:t>SQL.</w:t>
-      </w:r>
-    </w:p>
-    <w:p>
-      <w:pPr>
-        <w:jc w:val="both"/>
-        <w:rPr>
-          <w:rFonts w:ascii="Arial" w:hAnsi="Arial" w:cs="Arial"/>
-          <w:sz w:val="24"/>
-          <w:szCs w:val="24"/>
-        </w:rPr>
-      </w:pPr>
-      <w:r>
-        <w:rPr>
-          <w:rFonts w:ascii="Arial" w:hAnsi="Arial" w:cs="Arial"/>
-          <w:sz w:val="24"/>
-          <w:szCs w:val="24"/>
-        </w:rPr>
-        <w:t xml:space="preserve">Imagine el proceso de búsqueda y catalogación de los clientes, para él, se involucran como mínimo las tablas de clientes, ordenes, menús y productos. El SMBD, en este caso ORACLE, gestiona los joins entre estas tablas mediante los índices, árboles que tiene creados en su memoria principal, la del servidor. Tras concatenar estas tablas, en la sentencia SQL se piden solo las filas que interesan para el requerimiento, de las cerca de 22 filas resultantes de los joins. Con estas filas, acompañadas de una operación de agregación, se puede retornar la respuesta a la consulta. </w:t>
-      </w:r>
-    </w:p>
-    <w:p>
-      <w:pPr>
-        <w:jc w:val="both"/>
-        <w:rPr>
-          <w:rFonts w:ascii="Arial" w:hAnsi="Arial" w:cs="Arial"/>
-          <w:sz w:val="24"/>
-          <w:szCs w:val="24"/>
-        </w:rPr>
-      </w:pPr>
-      <w:r>
-        <w:rPr>
-          <w:rFonts w:ascii="Arial" w:hAnsi="Arial" w:cs="Arial"/>
-          <w:sz w:val="24"/>
-          <w:szCs w:val="24"/>
-        </w:rPr>
-        <w:t xml:space="preserve">La complejidad asociada, variará de acuerdo al tipo de </w:t>
-      </w:r>
-      <w:proofErr w:type="spellStart"/>
-      <w:r>
-        <w:rPr>
-          <w:rFonts w:ascii="Arial" w:hAnsi="Arial" w:cs="Arial"/>
-          <w:sz w:val="24"/>
-          <w:szCs w:val="24"/>
-        </w:rPr>
-        <w:t>join</w:t>
-      </w:r>
-      <w:proofErr w:type="spellEnd"/>
-      <w:r>
-        <w:rPr>
-          <w:rFonts w:ascii="Arial" w:hAnsi="Arial" w:cs="Arial"/>
-          <w:sz w:val="24"/>
-          <w:szCs w:val="24"/>
-        </w:rPr>
         <w:t xml:space="preserve"> que utilice la sentencia y si esta tiene algún índice asociado.</w:t>
       </w:r>
     </w:p>
@@ -1320,26 +2717,7 @@
           <w:sz w:val="24"/>
           <w:szCs w:val="24"/>
         </w:rPr>
-        <w:t>obtener las órdenes para cada cliente, obtener el plato fuerte del men</w:t>
-      </w:r>
-      <w:bookmarkStart w:id="0" w:name="_GoBack"/>
-      <w:bookmarkEnd w:id="0"/>
-      <w:r>
-        <w:rPr>
-          <w:rFonts w:ascii="Arial" w:hAnsi="Arial" w:cs="Arial"/>
-          <w:sz w:val="24"/>
-          <w:szCs w:val="24"/>
-        </w:rPr>
-        <w:t xml:space="preserve">ú de cada orden, verificar la cantidad de ordenes por cliente y responder solo la información del cliente, </w:t>
-      </w:r>
-      <w:r>
-        <w:rPr>
-          <w:rFonts w:ascii="Arial" w:hAnsi="Arial" w:cs="Arial"/>
-          <w:sz w:val="24"/>
-          <w:szCs w:val="24"/>
-        </w:rPr>
-        <w:lastRenderedPageBreak/>
-        <w:t>costaría como mínimo un recorrido a cada uno de esos arreglos. Asumiendo que cada uno es de tamaño n, sería o(n</w:t>
+        <w:t>obtener las órdenes para cada cliente, obtener el plato fuerte del menú de cada orden, verificar la cantidad de ordenes por cliente y responder solo la información del cliente, costaría como mínimo un recorrido a cada uno de esos arreglos. Asumiendo que cada uno es de tamaño n, sería o(n</w:t>
       </w:r>
       <w:r>
         <w:rPr>
@@ -3187,7 +4565,7 @@
       <w:lvlText w:val="-"/>
       <w:lvlJc w:val="left"/>
       <w:pPr>
-        <w:ind w:left="720" w:hanging="360"/>
+        <w:ind w:left="927" w:hanging="360"/>
       </w:pPr>
       <w:rPr>
         <w:rFonts w:ascii="Calibri" w:eastAsiaTheme="minorHAnsi" w:hAnsi="Calibri" w:cs="Calibri" w:hint="default"/>
@@ -3824,7 +5202,6 @@
   <w:style w:type="character" w:default="1" w:styleId="Fuentedeprrafopredeter">
     <w:name w:val="Default Paragraph Font"/>
     <w:uiPriority w:val="1"/>
-    <w:semiHidden/>
     <w:unhideWhenUsed/>
   </w:style>
   <w:style w:type="table" w:default="1" w:styleId="Tablanormal">
@@ -4392,7 +5769,7 @@
 </file>
 
 <file path=customXml/itemProps1.xml><?xml version="1.0" encoding="utf-8"?>
-<ds:datastoreItem xmlns:ds="http://schemas.openxmlformats.org/officeDocument/2006/customXml" ds:itemID="{4C7FBCDA-35D6-4EBB-A8C0-44E3E2C6544F}">
+<ds:datastoreItem xmlns:ds="http://schemas.openxmlformats.org/officeDocument/2006/customXml" ds:itemID="{C6EA73F5-5525-4C6B-B61C-D368EE5F9FAD}">
   <ds:schemaRefs>
     <ds:schemaRef ds:uri="http://schemas.openxmlformats.org/officeDocument/2006/bibliography"/>
   </ds:schemaRefs>

</xml_diff>